<commit_message>
add file anak tunagrahuta ringan di bab 2
</commit_message>
<xml_diff>
--- a/Bu Emay M/BAB II.docx
+++ b/Bu Emay M/BAB II.docx
@@ -48,6 +48,7 @@
           <w:ilvl w:val="0"/>
           <w:numId w:val="1"/>
         </w:numPr>
+        <w:spacing w:line="276" w:lineRule="auto"/>
         <w:rPr>
           <w:b/>
           <w:bCs/>
@@ -79,6 +80,7 @@
           <w:ilvl w:val="0"/>
           <w:numId w:val="2"/>
         </w:numPr>
+        <w:spacing w:line="276" w:lineRule="auto"/>
         <w:ind w:left="1080"/>
         <w:rPr>
           <w:b/>
@@ -559,125 +561,133 @@
           <w:szCs w:val="24"/>
           <w:lang w:val="en-US"/>
         </w:rPr>
+        <w:t>dibandingkan</w:t>
+      </w:r>
+      <w:proofErr w:type="spellEnd"/>
+      <w:r>
+        <w:rPr>
+          <w:sz w:val="24"/>
+          <w:szCs w:val="24"/>
+          <w:lang w:val="en-US"/>
+        </w:rPr>
+        <w:t xml:space="preserve"> </w:t>
+      </w:r>
+      <w:proofErr w:type="spellStart"/>
+      <w:r>
+        <w:rPr>
+          <w:sz w:val="24"/>
+          <w:szCs w:val="24"/>
+          <w:lang w:val="en-US"/>
+        </w:rPr>
+        <w:t>penyesuaian</w:t>
+      </w:r>
+      <w:proofErr w:type="spellEnd"/>
+      <w:r>
+        <w:rPr>
+          <w:sz w:val="24"/>
+          <w:szCs w:val="24"/>
+          <w:lang w:val="en-US"/>
+        </w:rPr>
+        <w:t xml:space="preserve"> </w:t>
+      </w:r>
+      <w:proofErr w:type="spellStart"/>
+      <w:r>
+        <w:rPr>
+          <w:sz w:val="24"/>
+          <w:szCs w:val="24"/>
+          <w:lang w:val="en-US"/>
+        </w:rPr>
+        <w:t>tingkah</w:t>
+      </w:r>
+      <w:proofErr w:type="spellEnd"/>
+      <w:r>
+        <w:rPr>
+          <w:sz w:val="24"/>
+          <w:szCs w:val="24"/>
+          <w:lang w:val="en-US"/>
+        </w:rPr>
+        <w:t xml:space="preserve"> </w:t>
+      </w:r>
+      <w:proofErr w:type="spellStart"/>
+      <w:r>
+        <w:rPr>
+          <w:sz w:val="24"/>
+          <w:szCs w:val="24"/>
+          <w:lang w:val="en-US"/>
+        </w:rPr>
+        <w:t>laku</w:t>
+      </w:r>
+      <w:proofErr w:type="spellEnd"/>
+      <w:r>
+        <w:rPr>
+          <w:sz w:val="24"/>
+          <w:szCs w:val="24"/>
+          <w:lang w:val="en-US"/>
+        </w:rPr>
+        <w:t xml:space="preserve">, dan </w:t>
+      </w:r>
+      <w:proofErr w:type="spellStart"/>
+      <w:r>
+        <w:rPr>
+          <w:sz w:val="24"/>
+          <w:szCs w:val="24"/>
+          <w:lang w:val="en-US"/>
+        </w:rPr>
+        <w:t>kondisi</w:t>
+      </w:r>
+      <w:proofErr w:type="spellEnd"/>
+      <w:r>
+        <w:rPr>
+          <w:sz w:val="24"/>
+          <w:szCs w:val="24"/>
+          <w:lang w:val="en-US"/>
+        </w:rPr>
+        <w:t xml:space="preserve"> </w:t>
+      </w:r>
+      <w:proofErr w:type="spellStart"/>
+      <w:r>
+        <w:rPr>
+          <w:sz w:val="24"/>
+          <w:szCs w:val="24"/>
+          <w:lang w:val="en-US"/>
+        </w:rPr>
+        <w:t>ini</w:t>
+      </w:r>
+      <w:proofErr w:type="spellEnd"/>
+      <w:r>
+        <w:rPr>
+          <w:sz w:val="24"/>
+          <w:szCs w:val="24"/>
+          <w:lang w:val="en-US"/>
+        </w:rPr>
+        <w:t xml:space="preserve"> </w:t>
+      </w:r>
+      <w:proofErr w:type="spellStart"/>
+      <w:r>
+        <w:rPr>
+          <w:sz w:val="24"/>
+          <w:szCs w:val="24"/>
+          <w:lang w:val="en-US"/>
+        </w:rPr>
+        <w:t>berlangsung</w:t>
+      </w:r>
+      <w:proofErr w:type="spellEnd"/>
+      <w:r>
+        <w:rPr>
+          <w:sz w:val="24"/>
+          <w:szCs w:val="24"/>
+          <w:lang w:val="en-US"/>
+        </w:rPr>
+        <w:t xml:space="preserve"> pada </w:t>
+      </w:r>
+      <w:r>
+        <w:rPr>
+          <w:sz w:val="24"/>
+          <w:szCs w:val="24"/>
+          <w:lang w:val="en-US"/>
+        </w:rPr>
         <w:lastRenderedPageBreak/>
-        <w:t>dibandingkan</w:t>
-      </w:r>
-      <w:proofErr w:type="spellEnd"/>
-      <w:r>
-        <w:rPr>
-          <w:sz w:val="24"/>
-          <w:szCs w:val="24"/>
-          <w:lang w:val="en-US"/>
-        </w:rPr>
-        <w:t xml:space="preserve"> </w:t>
-      </w:r>
-      <w:proofErr w:type="spellStart"/>
-      <w:r>
-        <w:rPr>
-          <w:sz w:val="24"/>
-          <w:szCs w:val="24"/>
-          <w:lang w:val="en-US"/>
-        </w:rPr>
-        <w:t>penyesuaian</w:t>
-      </w:r>
-      <w:proofErr w:type="spellEnd"/>
-      <w:r>
-        <w:rPr>
-          <w:sz w:val="24"/>
-          <w:szCs w:val="24"/>
-          <w:lang w:val="en-US"/>
-        </w:rPr>
-        <w:t xml:space="preserve"> </w:t>
-      </w:r>
-      <w:proofErr w:type="spellStart"/>
-      <w:r>
-        <w:rPr>
-          <w:sz w:val="24"/>
-          <w:szCs w:val="24"/>
-          <w:lang w:val="en-US"/>
-        </w:rPr>
-        <w:t>tingkah</w:t>
-      </w:r>
-      <w:proofErr w:type="spellEnd"/>
-      <w:r>
-        <w:rPr>
-          <w:sz w:val="24"/>
-          <w:szCs w:val="24"/>
-          <w:lang w:val="en-US"/>
-        </w:rPr>
-        <w:t xml:space="preserve"> </w:t>
-      </w:r>
-      <w:proofErr w:type="spellStart"/>
-      <w:r>
-        <w:rPr>
-          <w:sz w:val="24"/>
-          <w:szCs w:val="24"/>
-          <w:lang w:val="en-US"/>
-        </w:rPr>
-        <w:t>laku</w:t>
-      </w:r>
-      <w:proofErr w:type="spellEnd"/>
-      <w:r>
-        <w:rPr>
-          <w:sz w:val="24"/>
-          <w:szCs w:val="24"/>
-          <w:lang w:val="en-US"/>
-        </w:rPr>
-        <w:t xml:space="preserve">, dan </w:t>
-      </w:r>
-      <w:proofErr w:type="spellStart"/>
-      <w:r>
-        <w:rPr>
-          <w:sz w:val="24"/>
-          <w:szCs w:val="24"/>
-          <w:lang w:val="en-US"/>
-        </w:rPr>
-        <w:t>kondisi</w:t>
-      </w:r>
-      <w:proofErr w:type="spellEnd"/>
-      <w:r>
-        <w:rPr>
-          <w:sz w:val="24"/>
-          <w:szCs w:val="24"/>
-          <w:lang w:val="en-US"/>
-        </w:rPr>
-        <w:t xml:space="preserve"> </w:t>
-      </w:r>
-      <w:proofErr w:type="spellStart"/>
-      <w:r>
-        <w:rPr>
-          <w:sz w:val="24"/>
-          <w:szCs w:val="24"/>
-          <w:lang w:val="en-US"/>
-        </w:rPr>
-        <w:t>ini</w:t>
-      </w:r>
-      <w:proofErr w:type="spellEnd"/>
-      <w:r>
-        <w:rPr>
-          <w:sz w:val="24"/>
-          <w:szCs w:val="24"/>
-          <w:lang w:val="en-US"/>
-        </w:rPr>
-        <w:t xml:space="preserve"> </w:t>
-      </w:r>
-      <w:proofErr w:type="spellStart"/>
-      <w:r>
-        <w:rPr>
-          <w:sz w:val="24"/>
-          <w:szCs w:val="24"/>
-          <w:lang w:val="en-US"/>
-        </w:rPr>
-        <w:t>berlangsung</w:t>
-      </w:r>
-      <w:proofErr w:type="spellEnd"/>
-      <w:r>
-        <w:rPr>
-          <w:sz w:val="24"/>
-          <w:szCs w:val="24"/>
-          <w:lang w:val="en-US"/>
-        </w:rPr>
-        <w:t xml:space="preserve"> pada masa </w:t>
+        <w:t xml:space="preserve">masa </w:t>
       </w:r>
       <w:proofErr w:type="spellStart"/>
       <w:r>
@@ -6753,9 +6763,18 @@
           <w:szCs w:val="24"/>
           <w:lang w:val="en-US"/>
         </w:rPr>
-        <w:t>seusianya.</w:t>
-      </w:r>
-      <w:proofErr w:type="spellEnd"/>
+        <w:t>seusianya</w:t>
+      </w:r>
+      <w:proofErr w:type="spellEnd"/>
+      <w:r>
+        <w:rPr>
+          <w:color w:val="000000"/>
+          <w:sz w:val="24"/>
+          <w:szCs w:val="24"/>
+          <w:lang w:val="en-US"/>
+        </w:rPr>
+        <w:t>.</w:t>
+      </w:r>
     </w:p>
     <w:p>
       <w:pPr>
@@ -15231,175 +15250,7 @@
         <w:rPr>
           <w:color w:val="000000"/>
         </w:rPr>
-        <w:t xml:space="preserve">Kebutuhan anak tunagrahita sama </w:t>
-      </w:r>
-      <w:proofErr w:type="spellStart"/>
-      <w:r>
-        <w:rPr>
-          <w:color w:val="000000"/>
-        </w:rPr>
-        <w:t>halnya</w:t>
-      </w:r>
-      <w:proofErr w:type="spellEnd"/>
-      <w:r>
-        <w:rPr>
-          <w:color w:val="000000"/>
-        </w:rPr>
-        <w:t xml:space="preserve"> </w:t>
-      </w:r>
-      <w:proofErr w:type="spellStart"/>
-      <w:r>
-        <w:rPr>
-          <w:color w:val="000000"/>
-        </w:rPr>
-        <w:t>seperti</w:t>
-      </w:r>
-      <w:proofErr w:type="spellEnd"/>
-      <w:r>
-        <w:rPr>
-          <w:color w:val="000000"/>
-        </w:rPr>
-        <w:t xml:space="preserve"> </w:t>
-      </w:r>
-      <w:proofErr w:type="spellStart"/>
-      <w:r>
-        <w:rPr>
-          <w:color w:val="000000"/>
-        </w:rPr>
-        <w:t>anak</w:t>
-      </w:r>
-      <w:proofErr w:type="spellEnd"/>
-      <w:r>
-        <w:rPr>
-          <w:color w:val="000000"/>
-        </w:rPr>
-        <w:t xml:space="preserve"> normal, </w:t>
-      </w:r>
-      <w:proofErr w:type="spellStart"/>
-      <w:r>
-        <w:rPr>
-          <w:color w:val="000000"/>
-        </w:rPr>
-        <w:t>hanya</w:t>
-      </w:r>
-      <w:proofErr w:type="spellEnd"/>
-      <w:r>
-        <w:rPr>
-          <w:color w:val="000000"/>
-        </w:rPr>
-        <w:t xml:space="preserve"> </w:t>
-      </w:r>
-      <w:proofErr w:type="spellStart"/>
-      <w:r>
-        <w:rPr>
-          <w:color w:val="000000"/>
-        </w:rPr>
-        <w:t>karena</w:t>
-      </w:r>
-      <w:proofErr w:type="spellEnd"/>
-      <w:r>
-        <w:rPr>
-          <w:color w:val="000000"/>
-        </w:rPr>
-        <w:t xml:space="preserve"> </w:t>
-      </w:r>
-      <w:proofErr w:type="spellStart"/>
-      <w:r>
-        <w:rPr>
-          <w:color w:val="000000"/>
-        </w:rPr>
-        <w:t>keadaannya</w:t>
-      </w:r>
-      <w:proofErr w:type="spellEnd"/>
-      <w:r>
-        <w:rPr>
-          <w:color w:val="000000"/>
-        </w:rPr>
-        <w:t xml:space="preserve"> </w:t>
-      </w:r>
-      <w:proofErr w:type="spellStart"/>
-      <w:r>
-        <w:rPr>
-          <w:color w:val="000000"/>
-        </w:rPr>
-        <w:t>mereka</w:t>
-      </w:r>
-      <w:proofErr w:type="spellEnd"/>
-      <w:r>
-        <w:rPr>
-          <w:color w:val="000000"/>
-        </w:rPr>
-        <w:t xml:space="preserve"> </w:t>
-      </w:r>
-      <w:proofErr w:type="spellStart"/>
-      <w:r>
-        <w:rPr>
-          <w:color w:val="000000"/>
-        </w:rPr>
-        <w:t>membutuhkan</w:t>
-      </w:r>
-      <w:proofErr w:type="spellEnd"/>
-      <w:r>
-        <w:rPr>
-          <w:color w:val="000000"/>
-        </w:rPr>
-        <w:t xml:space="preserve"> </w:t>
-      </w:r>
-      <w:proofErr w:type="spellStart"/>
-      <w:r>
-        <w:rPr>
-          <w:color w:val="000000"/>
-        </w:rPr>
-        <w:t>perhatian</w:t>
-      </w:r>
-      <w:proofErr w:type="spellEnd"/>
-      <w:r>
-        <w:rPr>
-          <w:color w:val="000000"/>
-        </w:rPr>
-        <w:t xml:space="preserve"> yang </w:t>
-      </w:r>
-      <w:proofErr w:type="spellStart"/>
-      <w:r>
-        <w:rPr>
-          <w:color w:val="000000"/>
-        </w:rPr>
-        <w:t>lebih</w:t>
-      </w:r>
-      <w:proofErr w:type="spellEnd"/>
-      <w:r>
-        <w:rPr>
-          <w:color w:val="000000"/>
-        </w:rPr>
-        <w:t xml:space="preserve"> </w:t>
-      </w:r>
-      <w:proofErr w:type="spellStart"/>
-      <w:r>
-        <w:rPr>
-          <w:color w:val="000000"/>
-        </w:rPr>
-        <w:t>khusus</w:t>
-      </w:r>
-      <w:proofErr w:type="spellEnd"/>
-      <w:r>
-        <w:rPr>
-          <w:color w:val="000000"/>
-        </w:rPr>
-        <w:t xml:space="preserve">. </w:t>
-      </w:r>
-      <w:proofErr w:type="spellStart"/>
-      <w:r>
-        <w:rPr>
-          <w:color w:val="000000"/>
-        </w:rPr>
-        <w:t>Kebutuhan</w:t>
-      </w:r>
-      <w:proofErr w:type="spellEnd"/>
-      <w:r>
-        <w:rPr>
-          <w:color w:val="000000"/>
-        </w:rPr>
-        <w:t xml:space="preserve"> </w:t>
+        <w:t xml:space="preserve">Kebutuhan anak tunagrahita sama halnya seperti anak normal, hanya karena keadaannya mereka membutuhkan perhatian yang lebih khusus. Kebutuhan </w:t>
       </w:r>
       <w:proofErr w:type="spellStart"/>
       <w:r>
@@ -15413,63 +15264,7 @@
         <w:rPr>
           <w:color w:val="000000"/>
         </w:rPr>
-        <w:t xml:space="preserve"> yang </w:t>
-      </w:r>
-      <w:proofErr w:type="spellStart"/>
-      <w:r>
-        <w:rPr>
-          <w:color w:val="000000"/>
-        </w:rPr>
-        <w:t>dimaksud</w:t>
-      </w:r>
-      <w:proofErr w:type="spellEnd"/>
-      <w:r>
-        <w:rPr>
-          <w:color w:val="000000"/>
-        </w:rPr>
-        <w:t xml:space="preserve"> </w:t>
-      </w:r>
-      <w:proofErr w:type="spellStart"/>
-      <w:r>
-        <w:rPr>
-          <w:color w:val="000000"/>
-        </w:rPr>
-        <w:t>menurut</w:t>
-      </w:r>
-      <w:proofErr w:type="spellEnd"/>
-      <w:r>
-        <w:rPr>
-          <w:color w:val="000000"/>
-        </w:rPr>
-        <w:t xml:space="preserve"> </w:t>
-      </w:r>
-      <w:proofErr w:type="spellStart"/>
-      <w:r>
-        <w:rPr>
-          <w:color w:val="000000"/>
-        </w:rPr>
-        <w:t>Astati</w:t>
-      </w:r>
-      <w:proofErr w:type="spellEnd"/>
-      <w:r>
-        <w:rPr>
-          <w:color w:val="000000"/>
-        </w:rPr>
-        <w:t xml:space="preserve"> (2001:18) </w:t>
-      </w:r>
-      <w:proofErr w:type="spellStart"/>
-      <w:r>
-        <w:rPr>
-          <w:color w:val="000000"/>
-        </w:rPr>
-        <w:t>meliputi</w:t>
-      </w:r>
-      <w:proofErr w:type="spellEnd"/>
-      <w:r>
-        <w:rPr>
-          <w:color w:val="000000"/>
-        </w:rPr>
-        <w:t xml:space="preserve"> :</w:t>
+        <w:t xml:space="preserve"> yang dimaksud menurut Astati (2001:18) meliputi :</w:t>
       </w:r>
     </w:p>
     <w:p>
@@ -17236,8 +17031,8 @@
         <w:autoSpaceDN/>
         <w:spacing w:line="480" w:lineRule="auto"/>
         <w:rPr>
-          <w:sz w:val="28"/>
-          <w:szCs w:val="28"/>
+          <w:sz w:val="24"/>
+          <w:szCs w:val="24"/>
           <w:lang w:val="en-US"/>
         </w:rPr>
       </w:pPr>
@@ -17334,8 +17129,8 @@
         <w:autoSpaceDN/>
         <w:spacing w:line="480" w:lineRule="auto"/>
         <w:rPr>
-          <w:sz w:val="28"/>
-          <w:szCs w:val="28"/>
+          <w:sz w:val="24"/>
+          <w:szCs w:val="24"/>
           <w:lang w:val="en-US"/>
         </w:rPr>
       </w:pPr>
@@ -17432,8 +17227,8 @@
         <w:autoSpaceDN/>
         <w:spacing w:line="480" w:lineRule="auto"/>
         <w:rPr>
-          <w:sz w:val="28"/>
-          <w:szCs w:val="28"/>
+          <w:sz w:val="24"/>
+          <w:szCs w:val="24"/>
           <w:lang w:val="en-US"/>
         </w:rPr>
       </w:pPr>
@@ -17530,8 +17325,8 @@
         <w:autoSpaceDN/>
         <w:spacing w:line="480" w:lineRule="auto"/>
         <w:rPr>
-          <w:sz w:val="28"/>
-          <w:szCs w:val="28"/>
+          <w:sz w:val="24"/>
+          <w:szCs w:val="24"/>
           <w:lang w:val="en-US"/>
         </w:rPr>
       </w:pPr>
@@ -17628,8 +17423,8 @@
         <w:autoSpaceDN/>
         <w:spacing w:line="480" w:lineRule="auto"/>
         <w:rPr>
-          <w:sz w:val="28"/>
-          <w:szCs w:val="28"/>
+          <w:sz w:val="24"/>
+          <w:szCs w:val="24"/>
           <w:lang w:val="en-US"/>
         </w:rPr>
       </w:pPr>
@@ -18097,7 +17892,7 @@
       <w:pPr>
         <w:pStyle w:val="NormalWeb"/>
         <w:spacing w:before="0" w:beforeAutospacing="0" w:after="0" w:afterAutospacing="0" w:line="480" w:lineRule="auto"/>
-        <w:ind w:left="720" w:firstLine="720"/>
+        <w:ind w:left="810" w:firstLine="630"/>
         <w:jc w:val="both"/>
       </w:pPr>
       <w:proofErr w:type="spellStart"/>
@@ -18289,7 +18084,7 @@
       <w:pPr>
         <w:pStyle w:val="NormalWeb"/>
         <w:spacing w:line="480" w:lineRule="auto"/>
-        <w:ind w:left="720" w:firstLine="720"/>
+        <w:ind w:left="1080" w:firstLine="360"/>
         <w:jc w:val="both"/>
       </w:pPr>
       <w:proofErr w:type="spellStart"/>
@@ -20819,6 +20614,17 @@
       <w:proofErr w:type="spellEnd"/>
     </w:p>
     <w:p>
+      <w:pPr>
+        <w:pStyle w:val="ListParagraph"/>
+        <w:numPr>
+          <w:ilvl w:val="0"/>
+          <w:numId w:val="10"/>
+        </w:numPr>
+        <w:rPr>
+          <w:b/>
+          <w:bCs/>
+        </w:rPr>
+      </w:pPr>
       <w:proofErr w:type="spellStart"/>
       <w:r>
         <w:rPr>
@@ -23292,7 +23098,7 @@
   <w:abstractNum w:abstractNumId="27" w15:restartNumberingAfterBreak="0">
     <w:nsid w:val="7E00299E"/>
     <w:multiLevelType w:val="hybridMultilevel"/>
-    <w:tmpl w:val="BABC6612"/>
+    <w:tmpl w:val="129EB7FA"/>
     <w:lvl w:ilvl="0" w:tplc="0409000F">
       <w:start w:val="1"/>
       <w:numFmt w:val="decimal"/>
@@ -23879,6 +23685,7 @@
   <w:style w:type="character" w:default="1" w:styleId="DefaultParagraphFont">
     <w:name w:val="Default Paragraph Font"/>
     <w:uiPriority w:val="1"/>
+    <w:semiHidden/>
     <w:unhideWhenUsed/>
   </w:style>
   <w:style w:type="table" w:default="1" w:styleId="TableNormal">

</xml_diff>

<commit_message>
modified teori bahan ajar tematik
</commit_message>
<xml_diff>
--- a/Bu Emay M/BAB II.docx
+++ b/Bu Emay M/BAB II.docx
@@ -4967,13 +4967,17 @@
         <w:ind w:left="1080" w:firstLine="90"/>
         <w:jc w:val="center"/>
         <w:rPr>
-          <w:sz w:val="24"/>
-          <w:szCs w:val="24"/>
-          <w:lang w:val="en-US"/>
-        </w:rPr>
-      </w:pPr>
-      <w:r>
-        <w:rPr>
+          <w:b/>
+          <w:bCs/>
+          <w:sz w:val="24"/>
+          <w:szCs w:val="24"/>
+          <w:lang w:val="en-US"/>
+        </w:rPr>
+      </w:pPr>
+      <w:r>
+        <w:rPr>
+          <w:b/>
+          <w:bCs/>
           <w:sz w:val="24"/>
           <w:szCs w:val="24"/>
           <w:lang w:val="en-US"/>
@@ -4991,13 +4995,17 @@
         <w:ind w:left="1080" w:firstLine="90"/>
         <w:jc w:val="center"/>
         <w:rPr>
-          <w:sz w:val="24"/>
-          <w:szCs w:val="24"/>
-          <w:lang w:val="en-US"/>
-        </w:rPr>
-      </w:pPr>
-      <w:r>
-        <w:rPr>
+          <w:b/>
+          <w:bCs/>
+          <w:sz w:val="24"/>
+          <w:szCs w:val="24"/>
+          <w:lang w:val="en-US"/>
+        </w:rPr>
+      </w:pPr>
+      <w:r>
+        <w:rPr>
+          <w:b/>
+          <w:bCs/>
           <w:sz w:val="24"/>
           <w:szCs w:val="24"/>
           <w:lang w:val="en-US"/>
@@ -5149,7 +5157,7 @@
           <w:szCs w:val="24"/>
           <w:lang w:val="en-US"/>
         </w:rPr>
-        <w:t>Waktku</w:t>
+        <w:t>Waktu</w:t>
       </w:r>
       <w:r>
         <w:rPr>
@@ -9427,6 +9435,7 @@
   <w:style w:type="character" w:default="1" w:styleId="DefaultParagraphFont">
     <w:name w:val="Default Paragraph Font"/>
     <w:uiPriority w:val="1"/>
+    <w:semiHidden/>
     <w:unhideWhenUsed/>
   </w:style>
   <w:style w:type="table" w:default="1" w:styleId="TableNormal">

</xml_diff>

<commit_message>
add teori makanan tematik makanan sehat
</commit_message>
<xml_diff>
--- a/Bu Emay M/BAB II.docx
+++ b/Bu Emay M/BAB II.docx
@@ -1,6 +1,6 @@
 
 <file path=word/document.xml><?xml version="1.0" encoding="utf-8"?>
-<w:document xmlns:wpc="http://schemas.microsoft.com/office/word/2010/wordprocessingCanvas" xmlns:cx="http://schemas.microsoft.com/office/drawing/2014/chartex" xmlns:cx1="http://schemas.microsoft.com/office/drawing/2015/9/8/chartex" xmlns:cx2="http://schemas.microsoft.com/office/drawing/2015/10/21/chartex" xmlns:cx3="http://schemas.microsoft.com/office/drawing/2016/5/9/chartex" xmlns:cx4="http://schemas.microsoft.com/office/drawing/2016/5/10/chartex" xmlns:cx5="http://schemas.microsoft.com/office/drawing/2016/5/11/chartex" xmlns:cx6="http://schemas.microsoft.com/office/drawing/2016/5/12/chartex" xmlns:cx7="http://schemas.microsoft.com/office/drawing/2016/5/13/chartex" xmlns:cx8="http://schemas.microsoft.com/office/drawing/2016/5/14/chartex" xmlns:mc="http://schemas.openxmlformats.org/markup-compatibility/2006" xmlns:aink="http://schemas.microsoft.com/office/drawing/2016/ink" xmlns:am3d="http://schemas.microsoft.com/office/drawing/2017/model3d" xmlns:o="urn:schemas-microsoft-com:office:office" xmlns:r="http://schemas.openxmlformats.org/officeDocument/2006/relationships" xmlns:m="http://schemas.openxmlformats.org/officeDocument/2006/math" xmlns:v="urn:schemas-microsoft-com:vml" xmlns:wp14="http://schemas.microsoft.com/office/word/2010/wordprocessingDrawing" xmlns:wp="http://schemas.openxmlformats.org/drawingml/2006/wordprocessingDrawing" xmlns:w10="urn:schemas-microsoft-com:office:word" xmlns:w="http://schemas.openxmlformats.org/wordprocessingml/2006/main" xmlns:w14="http://schemas.microsoft.com/office/word/2010/wordml" xmlns:w15="http://schemas.microsoft.com/office/word/2012/wordml" xmlns:w16cex="http://schemas.microsoft.com/office/word/2018/wordml/cex" xmlns:w16cid="http://schemas.microsoft.com/office/word/2016/wordml/cid" xmlns:w16="http://schemas.microsoft.com/office/word/2018/wordml" xmlns:w16sdtdh="http://schemas.microsoft.com/office/word/2020/wordml/sdtdatahash" xmlns:w16se="http://schemas.microsoft.com/office/word/2015/wordml/symex" xmlns:wpg="http://schemas.microsoft.com/office/word/2010/wordprocessingGroup" xmlns:wpi="http://schemas.microsoft.com/office/word/2010/wordprocessingInk" xmlns:wne="http://schemas.microsoft.com/office/word/2006/wordml" xmlns:wps="http://schemas.microsoft.com/office/word/2010/wordprocessingShape" mc:Ignorable="w14 w15 w16se w16cid w16 w16cex w16sdtdh wp14">
+<w:document xmlns:wpc="http://schemas.microsoft.com/office/word/2010/wordprocessingCanvas" xmlns:mc="http://schemas.openxmlformats.org/markup-compatibility/2006" xmlns:o="urn:schemas-microsoft-com:office:office" xmlns:r="http://schemas.openxmlformats.org/officeDocument/2006/relationships" xmlns:m="http://schemas.openxmlformats.org/officeDocument/2006/math" xmlns:v="urn:schemas-microsoft-com:vml" xmlns:wp14="http://schemas.microsoft.com/office/word/2010/wordprocessingDrawing" xmlns:wp="http://schemas.openxmlformats.org/drawingml/2006/wordprocessingDrawing" xmlns:w10="urn:schemas-microsoft-com:office:word" xmlns:w="http://schemas.openxmlformats.org/wordprocessingml/2006/main" xmlns:w14="http://schemas.microsoft.com/office/word/2010/wordml" xmlns:wpg="http://schemas.microsoft.com/office/word/2010/wordprocessingGroup" xmlns:wpi="http://schemas.microsoft.com/office/word/2010/wordprocessingInk" xmlns:wne="http://schemas.microsoft.com/office/word/2006/wordml" xmlns:wps="http://schemas.microsoft.com/office/word/2010/wordprocessingShape" mc:Ignorable="w14 wp14">
   <w:body>
     <w:p>
       <w:pPr>
@@ -13,6 +13,8 @@
           <w:lang w:val="en-US"/>
         </w:rPr>
       </w:pPr>
+      <w:bookmarkStart w:id="0" w:name="_GoBack"/>
+      <w:bookmarkEnd w:id="0"/>
       <w:r>
         <w:rPr>
           <w:b/>
@@ -96,7 +98,7 @@
           <w:szCs w:val="24"/>
         </w:rPr>
       </w:pPr>
-      <w:bookmarkStart w:id="0" w:name="_Hlk101872358"/>
+      <w:bookmarkStart w:id="1" w:name="_Hlk101872358"/>
       <w:r>
         <w:rPr>
           <w:sz w:val="24"/>
@@ -111,7 +113,7 @@
         </w:rPr>
         <w:t>urut Amin (1995:11) adalah "Mereka yang kecerdasannya berada di bawah rata-rata. Disamping itu mereka mengalami ketunagrahitaan dalam menyesuaikan diri dengan lingkungannya". Seorang anak dikatakan tunagrahita karena mengalami perkembangan kecerdasan terbatas jika dibandingkan dengan anak normal sebayanya. Oleh karena itu mereka juga mengalami keterbatasan dalam kemampuan belajar dan penyesuaian diri dengan lingkungannya.</w:t>
       </w:r>
-      <w:bookmarkEnd w:id="0"/>
+      <w:bookmarkEnd w:id="1"/>
       <w:r>
         <w:rPr>
           <w:sz w:val="24"/>
@@ -716,7 +718,7 @@
           <w:sz w:val="24"/>
           <w:szCs w:val="24"/>
         </w:rPr>
-        <w:t xml:space="preserve">Anak tunagrahita sedang sangat sulit bahkan tidak dapat belajar secara akademik, seperti belajar menulis, membaca dan berhitung walaupun mereka masih dapat menulis seara sosial, misalnya menulis namanya sendiri, alamat rumahnya, dan lain-lain. Masih </w:t>
+        <w:t>Anak tunagrahita sedang sangat sulit bahkan tidak dapat belajar secara akademik, seperti belajar menulis, membaca dan berhitung walaupun mereka masih dapat menulis seara sosial, misalnya menulis namanya sendiri, alamat rumahnya, dan lain-</w:t>
       </w:r>
       <w:r>
         <w:rPr>
@@ -724,7 +726,7 @@
           <w:szCs w:val="24"/>
         </w:rPr>
         <w:lastRenderedPageBreak/>
-        <w:t>dapat didik mengurus diri, seperti mandi, berpakaian, makan, minum, mengerjakan pekerjaan rumah tangga sederhana seperti menyapu, membersihkan perabot rumah tangga, dan sebagainya. Dalam kehidupan sehari-hari anak tunagrahita sedang membutuhkan pengawasan yang terus menerus. Mereka juga masih dapat bekerja di tempat kerja terlindung (</w:t>
+        <w:t>lain. Masih dapat didik mengurus diri, seperti mandi, berpakaian, makan, minum, mengerjakan pekerjaan rumah tangga sederhana seperti menyapu, membersihkan perabot rumah tangga, dan sebagainya. Dalam kehidupan sehari-hari anak tunagrahita sedang membutuhkan pengawasan yang terus menerus. Mereka juga masih dapat bekerja di tempat kerja terlindung (</w:t>
       </w:r>
       <w:r>
         <w:rPr>
@@ -872,6 +874,7 @@
           <w:sz w:val="24"/>
           <w:szCs w:val="24"/>
         </w:rPr>
+        <w:lastRenderedPageBreak/>
         <w:t>Karakteristik Anak Tunagrahita</w:t>
       </w:r>
     </w:p>
@@ -890,7 +893,6 @@
           <w:sz w:val="24"/>
           <w:szCs w:val="24"/>
         </w:rPr>
-        <w:lastRenderedPageBreak/>
         <w:t>Anak tunagrahita memiliki karakteristik yang berbeda dengan anak normal. Hal ini perlu diketahui terutama oleh para pendidik supaya dapat memberikan pelayanan pendidikan sesuai dengan kebutuhan dan kemampuan anak. Karakteristik anak tunagrahita menurut Astati (2001:3) adalah sebagai berikut:</w:t>
       </w:r>
     </w:p>
@@ -1079,15 +1081,8 @@
           <w:sz w:val="24"/>
           <w:szCs w:val="24"/>
         </w:rPr>
-        <w:t xml:space="preserve">Perkembangan dan dorongan emosi anak tunagrahita berbeda-beda </w:t>
-      </w:r>
-      <w:r>
-        <w:rPr>
-          <w:sz w:val="24"/>
-          <w:szCs w:val="24"/>
-        </w:rPr>
         <w:lastRenderedPageBreak/>
-        <w:t>sesuai dengan tingkat ketunagrahitaannya masing-masing. Anak yang ketunagrahitaannya berat hamper-hampir tidak memperlihatkan dorongan untuk mempertahankan diri.</w:t>
+        <w:t>Perkembangan dan dorongan emosi anak tunagrahita berbeda-beda sesuai dengan tingkat ketunagrahitaannya masing-masing. Anak yang ketunagrahitaannya berat hamper-hampir tidak memperlihatkan dorongan untuk mempertahankan diri.</w:t>
       </w:r>
     </w:p>
     <w:p>
@@ -1295,6 +1290,7 @@
           <w:szCs w:val="24"/>
           <w:lang w:val="en-US"/>
         </w:rPr>
+        <w:lastRenderedPageBreak/>
         <w:t xml:space="preserve">Perkembangan dan dorongan emosi anak tunagrahita </w:t>
       </w:r>
       <w:r>
@@ -1303,16 +1299,7 @@
           <w:szCs w:val="24"/>
           <w:lang w:val="en-US"/>
         </w:rPr>
-        <w:t>berbeda masing-</w:t>
-      </w:r>
-      <w:r>
-        <w:rPr>
-          <w:sz w:val="24"/>
-          <w:szCs w:val="24"/>
-          <w:lang w:val="en-US"/>
-        </w:rPr>
-        <w:lastRenderedPageBreak/>
-        <w:t>masing sesuia dengan tingkat ketunagrahitaanya.</w:t>
+        <w:t>berbeda masing-masing sesuia dengan tingkat ketunagrahitaanya.</w:t>
       </w:r>
     </w:p>
     <w:p>
@@ -1492,15 +1479,8 @@
           <w:sz w:val="24"/>
           <w:szCs w:val="24"/>
         </w:rPr>
-        <w:t xml:space="preserve">Sejalan dengan pendapat di atas menurut Peraturan Pemerintah No. </w:t>
-      </w:r>
-      <w:r>
-        <w:rPr>
-          <w:sz w:val="24"/>
-          <w:szCs w:val="24"/>
-        </w:rPr>
         <w:lastRenderedPageBreak/>
-        <w:t>72 Th. 1991</w:t>
+        <w:t>Sejalan dengan pendapat di atas menurut Peraturan Pemerintah No. 72 Th. 1991</w:t>
       </w:r>
       <w:r>
         <w:rPr>
@@ -1602,7 +1582,7 @@
           <w:sz w:val="24"/>
           <w:szCs w:val="24"/>
         </w:rPr>
-        <w:t xml:space="preserve">Dari pernyataan di atas dapat diambil kesimpulan bahwa yang dimaksud dengan anak tunagrahita ringan adalah mereka yang jelas-jelas mengalami penyimpangan dalam perkembangan kecerdasan yang disertai kekurangan dalam berprilaku adaptasi, tingkah laku yang nampak pada masa perkembangan sehingga mengalami kesulitan dalam belajar dan penyesuaian diri dengan lami kesulitan dalam belajar dan penyesuaian diri </w:t>
+        <w:t xml:space="preserve">Dari pernyataan di atas dapat diambil kesimpulan bahwa yang dimaksud dengan anak tunagrahita ringan adalah mereka yang jelas-jelas mengalami penyimpangan dalam perkembangan kecerdasan yang disertai kekurangan dalam berprilaku adaptasi, tingkah laku yang nampak pada masa perkembangan sehingga mengalami kesulitan dalam belajar dan </w:t>
       </w:r>
       <w:r>
         <w:rPr>
@@ -1610,7 +1590,7 @@
           <w:szCs w:val="24"/>
         </w:rPr>
         <w:lastRenderedPageBreak/>
-        <w:t>dengan lingkungannya untuk mengembangkan potensinya secara optimal, diperlukan pelayanan pendidikan secara khusus.</w:t>
+        <w:t>penyesuaian diri dengan lami kesulitan dalam belajar dan penyesuaian diri dengan lingkungannya untuk mengembangkan potensinya secara optimal, diperlukan pelayanan pendidikan secara khusus.</w:t>
       </w:r>
     </w:p>
     <w:p>
@@ -1830,6 +1810,7 @@
           <w:szCs w:val="24"/>
           <w:lang w:val="en-US"/>
         </w:rPr>
+        <w:lastRenderedPageBreak/>
         <w:t xml:space="preserve">Anak tunagrahita ringan banyak yang lancer bebicara tetapi kurang dalam perbendaharaan kata. Mereka juga kurang mampu menarik kesimpulan mengenai apa yang dibicarakannya </w:t>
       </w:r>
     </w:p>
@@ -1858,7 +1839,6 @@
           <w:szCs w:val="24"/>
           <w:lang w:val="en-US"/>
         </w:rPr>
-        <w:lastRenderedPageBreak/>
         <w:t>Kecerdasan</w:t>
       </w:r>
     </w:p>
@@ -2178,7 +2158,17 @@
           <w:szCs w:val="24"/>
           <w:lang w:val="en-US"/>
         </w:rPr>
-        <w:t xml:space="preserve"> dan pekerjaan itu bersifat sederhana, bahkan sebagian besar dari mereka dapat mandiri dalam melakukan pekerjaan orang dewasa sesuai dengan tingkat kemampuannya.</w:t>
+        <w:t xml:space="preserve"> dan pekerjaan itu bersifat sederhana, bahkan sebagian besar dari mereka dapat </w:t>
+      </w:r>
+      <w:r>
+        <w:rPr>
+          <w:color w:val="000000"/>
+          <w:sz w:val="24"/>
+          <w:szCs w:val="24"/>
+          <w:lang w:val="en-US"/>
+        </w:rPr>
+        <w:lastRenderedPageBreak/>
+        <w:t>mandiri dalam melakukan pekerjaan orang dewasa sesuai dengan tingkat kemampuannya.</w:t>
       </w:r>
     </w:p>
     <w:p>
@@ -2202,17 +2192,7 @@
           <w:szCs w:val="24"/>
           <w:lang w:val="en-US"/>
         </w:rPr>
-        <w:t xml:space="preserve">Berhubung keterbatasan kemampuannya dan kesulitan adaptasi di lingkungannya, maka anak tunagrahita ringan memiliki karakteristik atau ciri </w:t>
-      </w:r>
-      <w:r>
-        <w:rPr>
-          <w:color w:val="000000"/>
-          <w:sz w:val="24"/>
-          <w:szCs w:val="24"/>
-          <w:lang w:val="en-US"/>
-        </w:rPr>
-        <w:lastRenderedPageBreak/>
-        <w:t>khusus yang berbeda dengan anak lainnya. Berikut ini karakteristik anak tunagrahita ringan menurut Amin (1995: 3-7) mengemukakan sebagai berikut :</w:t>
+        <w:t>Berhubung keterbatasan kemampuannya dan kesulitan adaptasi di lingkungannya, maka anak tunagrahita ringan memiliki karakteristik atau ciri khusus yang berbeda dengan anak lainnya. Berikut ini karakteristik anak tunagrahita ringan menurut Amin (1995: 3-7) mengemukakan sebagai berikut :</w:t>
       </w:r>
     </w:p>
     <w:p>
@@ -2357,6 +2337,7 @@
           <w:szCs w:val="24"/>
           <w:lang w:val="en-US"/>
         </w:rPr>
+        <w:lastRenderedPageBreak/>
         <w:t>Dilihat dari karakteristik anak tunagrahita ringan dari segi kualitatif maupun kuantitatif ternyata mempunyai pengaruh yang cukup berarti dalam kehidupan mereka. Dengan keterbatasan kemampuan yang mereka miliki menimbulkan munculnya banyak masalah.</w:t>
       </w:r>
     </w:p>
@@ -2426,7 +2407,6 @@
           <w:szCs w:val="24"/>
           <w:lang w:val="en-US"/>
         </w:rPr>
-        <w:lastRenderedPageBreak/>
         <w:t xml:space="preserve">Dalam masalah penyesuaian diri </w:t>
       </w:r>
     </w:p>
@@ -2581,6 +2561,7 @@
           <w:szCs w:val="24"/>
           <w:lang w:val="en-US"/>
         </w:rPr>
+        <w:lastRenderedPageBreak/>
         <w:t>Berdasarkan kutipan di atas penulis dapat menyimpulkan bahwa permasalahan anak tunagrahita ringan sangat komplek, dengan demikian maka perlu pemahaman permasalahan yang dihadapi anak tunagrahita ringan untuk memudahkan mencari solusi dalam mengatasi permasalahan tersebut.</w:t>
       </w:r>
     </w:p>
@@ -2651,7 +2632,6 @@
         <w:rPr>
           <w:color w:val="000000"/>
         </w:rPr>
-        <w:lastRenderedPageBreak/>
         <w:t>Kebutuhan Fisik</w:t>
       </w:r>
     </w:p>
@@ -2750,7 +2730,14 @@
         <w:rPr>
           <w:color w:val="000000"/>
         </w:rPr>
-        <w:t>Anak luar biasa pun ingin diperhatikan, dipuji dan disapa dengan baik. Banyak orangtua dan guru kurang hangat kepada anak tunagrahita, bahkan hampir tidak pernah menyatakan penghargaan terhadap kegiatan, sikap dan kelakuan anak. Yang paling penting adalah memberikan dukungan dan dorongan apabila anak menghadapi sesuatu yang menyulitkan.</w:t>
+        <w:t xml:space="preserve">Anak luar biasa pun ingin diperhatikan, dipuji dan disapa dengan baik. Banyak orangtua dan guru kurang hangat kepada anak tunagrahita, bahkan hampir tidak pernah menyatakan penghargaan terhadap kegiatan, sikap dan kelakuan anak. Yang </w:t>
+      </w:r>
+      <w:r>
+        <w:rPr>
+          <w:color w:val="000000"/>
+        </w:rPr>
+        <w:lastRenderedPageBreak/>
+        <w:t>paling penting adalah memberikan dukungan dan dorongan apabila anak menghadapi sesuatu yang menyulitkan.</w:t>
       </w:r>
     </w:p>
     <w:p>
@@ -2801,14 +2788,7 @@
         <w:rPr>
           <w:color w:val="000000"/>
         </w:rPr>
-        <w:t xml:space="preserve">dan tidak berarti serta mereka sangat sukar menyampaikannya. Akibatnya mereka mengekspresikan komunikasi itu dengan </w:t>
-      </w:r>
-      <w:r>
-        <w:rPr>
-          <w:color w:val="000000"/>
-        </w:rPr>
-        <w:lastRenderedPageBreak/>
-        <w:t>kerewelan-kerewelan dengan pola tingkah laku yang justeru sulit dimengerti orangtua maupun orang di lingkungannya. </w:t>
+        <w:t>dan tidak berarti serta mereka sangat sukar menyampaikannya. Akibatnya mereka mengekspresikan komunikasi itu dengan kerewelan-kerewelan dengan pola tingkah laku yang justeru sulit dimengerti orangtua maupun orang di lingkungannya. </w:t>
       </w:r>
     </w:p>
     <w:p>
@@ -3069,6 +3049,7 @@
         <w:rPr>
           <w:lang w:val="id"/>
         </w:rPr>
+        <w:lastRenderedPageBreak/>
         <w:t>Mereka perlu mengenal disiplin yang diperlukan, sehingga mereka dapat menyesuaikan diri di lingkungan keluarga sekolah dan masyarakat.</w:t>
       </w:r>
     </w:p>
@@ -3147,7 +3128,6 @@
         <w:jc w:val="both"/>
       </w:pPr>
       <w:r>
-        <w:lastRenderedPageBreak/>
         <w:t>Menurut Astati dan Mulyati (2010:25), bahwa kebutuhan belajar anak tunagrahita diantaranya:</w:t>
       </w:r>
     </w:p>
@@ -3204,7 +3184,16 @@
           <w:sz w:val="22"/>
           <w:szCs w:val="22"/>
         </w:rPr>
-        <w:t>Kebutuhan layanan pembelajaran yang sangat khusus. Mereka membutuhkan layanan, seperti: program stimulasi dan intervensi dini meliputi: terapi bermain, okupasi, terapi bicara, kemampuan memelihara diri dan belajar akademik.</w:t>
+        <w:t xml:space="preserve">Kebutuhan layanan pembelajaran yang sangat khusus. Mereka membutuhkan layanan, seperti: program stimulasi dan intervensi dini </w:t>
+      </w:r>
+      <w:r>
+        <w:rPr>
+          <w:color w:val="000000"/>
+          <w:sz w:val="22"/>
+          <w:szCs w:val="22"/>
+        </w:rPr>
+        <w:lastRenderedPageBreak/>
+        <w:t>meliputi: terapi bermain, okupasi, terapi bicara, kemampuan memelihara diri dan belajar akademik.</w:t>
       </w:r>
     </w:p>
     <w:p>
@@ -3335,7 +3324,6 @@
         <w:ind w:left="1620"/>
       </w:pPr>
       <w:r>
-        <w:lastRenderedPageBreak/>
         <w:t>Kebutuhan dalam pengembangan kemampuan sosial dan emosi</w:t>
       </w:r>
     </w:p>
@@ -3377,7 +3365,11 @@
         <w:ind w:left="1620"/>
       </w:pPr>
       <w:r>
-        <w:t>Beberapa keungulan tunagrahita yang akan membawa mereka pada hubungan nya dengan orang lain, meliputi: (1) spontanitas yang wajar dan positif, (2) kecenderungan untuk merespon orang lain dengan baik dan hangat, (3) kecenderungan merespon pada orang lain dengan jujur (4) kecenderungan untuk mempercayai orang lain.</w:t>
+        <w:t xml:space="preserve">Beberapa keungulan tunagrahita yang akan membawa mereka pada hubungan nya dengan orang lain, meliputi: (1) spontanitas yang wajar dan positif, (2) kecenderungan untuk merespon orang lain dengan baik dan hangat, (3) kecenderungan merespon pada orang </w:t>
+      </w:r>
+      <w:r>
+        <w:lastRenderedPageBreak/>
+        <w:t>lain dengan jujur (4) kecenderungan untuk mempercayai orang lain.</w:t>
       </w:r>
     </w:p>
     <w:p>
@@ -3398,11 +3390,7 @@
         <w:tab/>
       </w:r>
       <w:r>
-        <w:t xml:space="preserve">Berdasarkan pernyataan di atas, penulis menyimpulkan bahwa anak tunagrahita ringan mempunyai kebutuhan belajar yang berbeda dengan anak normal, dalam kebutuhan layanan belajar anak tunagrahita ringan memerlukan layanan pembelajaran khusus yang berorientasi pada kebutuhan dan kemampuannya. Dalam penciptaan lingkungan belajar anak tunagrahita membutuhkan lebih banyak perubahan-perubahan lingkungan belajar, hal tersebut dikarenakan karakteristik anak tunagrahita sendiri yang mudah jenuh. Dalam pengembangan bina diri, pengembangan kemampuan sosial emosi, dan kebutuhan dalam pengembangan keterampilan anak tunagrahita lebih </w:t>
-      </w:r>
-      <w:r>
-        <w:lastRenderedPageBreak/>
-        <w:t>membutuhkan hal</w:t>
+        <w:t>Berdasarkan pernyataan di atas, penulis menyimpulkan bahwa anak tunagrahita ringan mempunyai kebutuhan belajar yang berbeda dengan anak normal, dalam kebutuhan layanan belajar anak tunagrahita ringan memerlukan layanan pembelajaran khusus yang berorientasi pada kebutuhan dan kemampuannya. Dalam penciptaan lingkungan belajar anak tunagrahita membutuhkan lebih banyak perubahan-perubahan lingkungan belajar, hal tersebut dikarenakan karakteristik anak tunagrahita sendiri yang mudah jenuh. Dalam pengembangan bina diri, pengembangan kemampuan sosial emosi, dan kebutuhan dalam pengembangan keterampilan anak tunagrahita lebih membutuhkan hal</w:t>
       </w:r>
       <w:r>
         <w:rPr>
@@ -3528,6 +3516,7 @@
         <w:rPr>
           <w:lang w:val="en-US"/>
         </w:rPr>
+        <w:lastRenderedPageBreak/>
         <w:t>Fokus perhatian pembelajaran tematik terletak pada proses yang ditempuh siswa saat berusaha memahami isi pembelajaran sejalan dengan bentuk-bentuk kompetensi yang harus dikembangkannya. Berdasarkan hal tersebut, maka pengertian pembelajaran tematik. Seperti dikemukakan Dinas Pendidikan Provinsi Jawa Barat (2007:31) dapat dilihat sebagai:</w:t>
       </w:r>
     </w:p>
@@ -3556,11 +3545,7 @@
         <w:ind w:left="1080"/>
       </w:pPr>
       <w:r>
-        <w:t xml:space="preserve">Suatu pendekatan pembelajaran yang menghubungkan berbagai mata pelajaran yang mencerminkan dunia nyata di sekeliling dan dalam rentang </w:t>
-      </w:r>
-      <w:r>
-        <w:lastRenderedPageBreak/>
-        <w:t>kemampuan dan perkembangan anak;</w:t>
+        <w:t>Suatu pendekatan pembelajaran yang menghubungkan berbagai mata pelajaran yang mencerminkan dunia nyata di sekeliling dan dalam rentang kemampuan dan perkembangan anak;</w:t>
       </w:r>
     </w:p>
     <w:p>
@@ -3659,7 +3644,11 @@
         <w:ind w:left="1080" w:firstLine="720"/>
       </w:pPr>
       <w:r>
-        <w:t>Pembelajaran tematik adalah pembelajaran yang bertujuan menggabungkan beberapa mata pelajaran dalam satu tema sehingga. memberikan pengalaman pada siswa. Pembelajaran tematik menuntut siswa belajar secara aktif sehingga mereka dapat menangkap makna yang ada dalam pembelajaran yang telah diberikan. Menurut Direktorat Pembinaan SLB (2007:21) adalah sebagai berikut:</w:t>
+        <w:t xml:space="preserve">Pembelajaran tematik adalah pembelajaran yang bertujuan menggabungkan beberapa mata pelajaran dalam satu tema sehingga. memberikan pengalaman pada siswa. Pembelajaran tematik menuntut </w:t>
+      </w:r>
+      <w:r>
+        <w:lastRenderedPageBreak/>
+        <w:t>siswa belajar secara aktif sehingga mereka dapat menangkap makna yang ada dalam pembelajaran yang telah diberikan. Menurut Direktorat Pembinaan SLB (2007:21) adalah sebagai berikut:</w:t>
       </w:r>
     </w:p>
     <w:p>
@@ -3697,14 +3686,7 @@
         <w:rPr>
           <w:lang w:val="en-US"/>
         </w:rPr>
-        <w:t xml:space="preserve">Siswa mampu melihat hubungan-hubungan yang bermakna sebab isi pembelajaran lebih berperan sebagai sarana atau alat bukan tujuan </w:t>
-      </w:r>
-      <w:r>
-        <w:rPr>
-          <w:lang w:val="en-US"/>
-        </w:rPr>
-        <w:lastRenderedPageBreak/>
-        <w:t>akhir.</w:t>
+        <w:t>Siswa mampu melihat hubungan-hubungan yang bermakna sebab isi pembelajaran lebih berperan sebagai sarana atau alat bukan tujuan akhir.</w:t>
       </w:r>
     </w:p>
     <w:p>
@@ -3803,7 +3785,17 @@
           <w:szCs w:val="24"/>
           <w:lang w:val="en-US"/>
         </w:rPr>
-        <w:t>Pembelajaran terpadu merupakan suatu pendekatan dalam proses pembelajaran yang secara sengaja mengaitkan beberapa aspek baik</w:t>
+        <w:t xml:space="preserve">Pembelajaran terpadu merupakan suatu pendekatan dalam proses </w:t>
+      </w:r>
+      <w:r>
+        <w:rPr>
+          <w:bCs/>
+          <w:sz w:val="24"/>
+          <w:szCs w:val="24"/>
+          <w:lang w:val="en-US"/>
+        </w:rPr>
+        <w:lastRenderedPageBreak/>
+        <w:t>pembelajaran yang secara sengaja mengaitkan beberapa aspek baik</w:t>
       </w:r>
       <w:r>
         <w:rPr>
@@ -3934,7 +3926,6 @@
           <w:szCs w:val="24"/>
           <w:lang w:val="en-US"/>
         </w:rPr>
-        <w:lastRenderedPageBreak/>
         <w:t>Model-Model Bahan Ajar Tematik</w:t>
       </w:r>
     </w:p>
@@ -4050,7 +4041,14 @@
         <w:rPr>
           <w:lang w:val="en-US"/>
         </w:rPr>
-        <w:t xml:space="preserve">Topik-topik dalam satu disiplin ilmu berhubungan satu sama lain. Dalam model ini konsep-konsep utama saling terhubung, mengarah pada pengulangan, dan asimilasi gagasan-gagasan dalam suatu disiplin. Kelemahannya disiplin-disiplin ilmu tidak berkaitan, kontent tetap terfokus pada satu disiplin ilmu. </w:t>
+        <w:t xml:space="preserve">Topik-topik dalam satu disiplin ilmu berhubungan satu sama lain. </w:t>
+      </w:r>
+      <w:r>
+        <w:rPr>
+          <w:lang w:val="en-US"/>
+        </w:rPr>
+        <w:lastRenderedPageBreak/>
+        <w:t xml:space="preserve">Dalam model ini konsep-konsep utama saling terhubung, mengarah pada pengulangan, dan asimilasi gagasan-gagasan dalam suatu disiplin. Kelemahannya disiplin-disiplin ilmu tidak berkaitan, kontent tetap terfokus pada satu disiplin ilmu. </w:t>
       </w:r>
     </w:p>
     <w:p>
@@ -4130,14 +4128,7 @@
         <w:rPr>
           <w:lang w:val="en-US"/>
         </w:rPr>
-        <w:t xml:space="preserve">Persamaan-persamaan yang ada diajarkan secara bersamaan, meskipun </w:t>
-      </w:r>
-      <w:r>
-        <w:rPr>
-          <w:lang w:val="en-US"/>
-        </w:rPr>
-        <w:lastRenderedPageBreak/>
-        <w:t>termasuk kedalam mata pelajaran yang berbeda. Memfasilitasi transfer pembelajaran melintasi beberapa mata pelajaran. Kelemahannya adalah membutuhkan kolaborasi yang terus-menerus dan kelenturan yang tinggi karena guru-guru memiliki lebih sedikit otonomi untuk mengurutkan/merancang kurikulum.</w:t>
+        <w:t>Persamaan-persamaan yang ada diajarkan secara bersamaan, meskipun termasuk kedalam mata pelajaran yang berbeda. Memfasilitasi transfer pembelajaran melintasi beberapa mata pelajaran. Kelemahannya adalah membutuhkan kolaborasi yang terus-menerus dan kelenturan yang tinggi karena guru-guru memiliki lebih sedikit otonomi untuk mengurutkan/merancang kurikulum.</w:t>
       </w:r>
     </w:p>
     <w:p>
@@ -4237,7 +4228,14 @@
         <w:rPr>
           <w:lang w:val="en-US"/>
         </w:rPr>
-        <w:t>Pengajaran tematis, menggunakan suatu tema sebagai dasar pembelajaran dalam berbagai disiplin mata pelajaran. Kelebihannya dapat memotivasi murid-murid membantu murid-murid untuk melihat keterhubungan anatar gagasan. Kekurangan dari model ini tema yang digunakan harus disiplin baik-baik secara selektif agar menjadi berarti, relevan dengan kontent. </w:t>
+        <w:t xml:space="preserve">Pengajaran tematis, menggunakan suatu tema sebagai dasar pembelajaran dalam berbagai disiplin mata pelajaran. Kelebihannya dapat memotivasi murid-murid membantu murid-murid untuk melihat keterhubungan anatar gagasan. Kekurangan dari model ini tema yang digunakan harus disiplin baik-baik secara selektif agar menjadi berarti, </w:t>
+      </w:r>
+      <w:r>
+        <w:rPr>
+          <w:lang w:val="en-US"/>
+        </w:rPr>
+        <w:lastRenderedPageBreak/>
+        <w:t>relevan dengan kontent. </w:t>
       </w:r>
     </w:p>
     <w:p>
@@ -4332,14 +4330,7 @@
         <w:rPr>
           <w:lang w:val="en-US"/>
         </w:rPr>
-        <w:t xml:space="preserve">Dalam berbagai prioritas yang saling tumpang tindih dalam berbagai disiplin ilmu, dicari keterampilan, konsep dan sikap-sikap yang sama. Kelebihan mendorong murid-murid untuk melihat keterkaitan dan saling berhubungan diantara disiplin ilmu, termotivasi dengan melihat berbagai keterkaitan tersebut. Kelemahan model terpadu membutuhkan </w:t>
-      </w:r>
-      <w:r>
-        <w:rPr>
-          <w:lang w:val="en-US"/>
-        </w:rPr>
-        <w:lastRenderedPageBreak/>
-        <w:t>tim antara departemen yang memiliki perencanaan dan waktu pengajaran yang sama.</w:t>
+        <w:t>Dalam berbagai prioritas yang saling tumpang tindih dalam berbagai disiplin ilmu, dicari keterampilan, konsep dan sikap-sikap yang sama. Kelebihan mendorong murid-murid untuk melihat keterkaitan dan saling berhubungan diantara disiplin ilmu, termotivasi dengan melihat berbagai keterkaitan tersebut. Kelemahan model terpadu membutuhkan tim antara departemen yang memiliki perencanaan dan waktu pengajaran yang sama.</w:t>
       </w:r>
     </w:p>
     <w:p>
@@ -4435,7 +4426,14 @@
         <w:rPr>
           <w:lang w:val="en-US"/>
         </w:rPr>
-        <w:t>odel jaringan tematik yang dikembangkan dalam penelitian ini menggunakan model jaringan tema laba-laba, dengan tema "Kegiatan sehari-hari</w:t>
+        <w:t xml:space="preserve">odel jaringan tematik yang dikembangkan dalam penelitian ini menggunakan model jaringan tema laba-laba, dengan tema "Kegiatan </w:t>
+      </w:r>
+      <w:r>
+        <w:rPr>
+          <w:lang w:val="en-US"/>
+        </w:rPr>
+        <w:lastRenderedPageBreak/>
+        <w:t>sehari-hari</w:t>
       </w:r>
       <w:r>
         <w:rPr>
@@ -4507,11 +4505,7 @@
         <w:ind w:left="1440"/>
       </w:pPr>
       <w:r>
-        <w:t xml:space="preserve">Matrik hubungan kompetensi dasar dengan tema di buat setelah dipilih </w:t>
-      </w:r>
-      <w:r>
-        <w:lastRenderedPageBreak/>
-        <w:t>tiap mata pelajaran dan di pilih berdasarkan tema yang saling berhubungan satu sama lainnya. Hal ini dilakukan untuk memperoleh gambaran secara menyeluruh dan utuh semua standar kompetensi, kompetensi dasar dan indicator dari berbagai mata pelajaran yang dipadukan dalam tema yang dipilih.</w:t>
+        <w:t>Matrik hubungan kompetensi dasar dengan tema di buat setelah dipilih tiap mata pelajaran dan di pilih berdasarkan tema yang saling berhubungan satu sama lainnya. Hal ini dilakukan untuk memperoleh gambaran secara menyeluruh dan utuh semua standar kompetensi, kompetensi dasar dan indicator dari berbagai mata pelajaran yang dipadukan dalam tema yang dipilih.</w:t>
       </w:r>
     </w:p>
     <w:p>
@@ -4559,6 +4553,7 @@
         <w:ind w:left="1440"/>
       </w:pPr>
       <w:r>
+        <w:lastRenderedPageBreak/>
         <w:t>2) Menetapkan terlebih dahulu tema-tema pengikat keterpaduan, untuk menentukan tema tersebut, guru dapat bekerjasama dengan peserta didik sehingga sesuai dengan minat dan kebutuhan anak.</w:t>
       </w:r>
     </w:p>
@@ -4628,7 +4623,6 @@
         <w:rPr>
           <w:lang w:val="en-US"/>
         </w:rPr>
-        <w:lastRenderedPageBreak/>
         <w:t>Tuliskan indikator sebagai penjabaran dari KD dengan kata kerja operasional. Kata kerja operasional pada rumusan indikator dapat dirinci sesuai dengan kegiatan yang dilakukan dan dapat ditulis secara terpisah antara aspek kognitif, afektif, dan psikomotorik (lihat silabusnya)</w:t>
       </w:r>
     </w:p>
@@ -4663,7 +4657,11 @@
         <w:ind w:left="1980"/>
       </w:pPr>
       <w:r>
-        <w:t>Silabus merupakan penjabaran standar kompetensi dan kompetensi dasar ke dalam rencana pembelajaran. Silabus yang dikemukakan oleh Sirojudin (2006: 183) merupakan "Rencana pembelajaran pada suatu kelompok mata pelajaran bagi tema tertentu, yang mencakup pelajaran, indikator, penilaian, alokasi waktu, dan sumber belajar yang dikembangkan oleh setiap satuan pendidikan."</w:t>
+        <w:t xml:space="preserve">Silabus merupakan penjabaran standar kompetensi dan kompetensi dasar ke dalam rencana pembelajaran. Silabus yang </w:t>
+      </w:r>
+      <w:r>
+        <w:lastRenderedPageBreak/>
+        <w:t>dikemukakan oleh Sirojudin (2006: 183) merupakan "Rencana pembelajaran pada suatu kelompok mata pelajaran bagi tema tertentu, yang mencakup pelajaran, indikator, penilaian, alokasi waktu, dan sumber belajar yang dikembangkan oleh setiap satuan pendidikan."</w:t>
       </w:r>
     </w:p>
     <w:p>
@@ -4681,11 +4679,7 @@
         <w:ind w:left="1980"/>
       </w:pPr>
       <w:r>
-        <w:t xml:space="preserve">Dalam KTSP silabus merupakan bagian dari kurikulum tingkat satuan pendidikan sebagai penjabaran standar kompetensi dari </w:t>
-      </w:r>
-      <w:r>
-        <w:lastRenderedPageBreak/>
-        <w:t>kompetensi dasar kedalam mata pelajaran, kegiatan pembelajaran, dan indikator, pencapaian kompetensi untuk penilaian hasil belajar.</w:t>
+        <w:t>Dalam KTSP silabus merupakan bagian dari kurikulum tingkat satuan pendidikan sebagai penjabaran standar kompetensi dari kompetensi dasar kedalam mata pelajaran, kegiatan pembelajaran, dan indikator, pencapaian kompetensi untuk penilaian hasil belajar.</w:t>
       </w:r>
     </w:p>
     <w:p>
@@ -4725,7 +4719,11 @@
         <w:ind w:left="2340" w:firstLine="720"/>
       </w:pPr>
       <w:r>
-        <w:t>Perencanaan proses pembelajaran meliputi silabus dan rencana pelaksanaan pembelajaran. Ada beberapa pengertian tentang RPP, salah satunya dikutip dari Dinas Pendidikan Provinsi Jawa Barat (2007:31) pengertian dari Rencana Pelaksanaan Pembelajaran (RPP) adalah "Rencana kegiatan pembelajaran tatap muka untuk satu pertemuan atau lebih. RPP dikembangkan secara rinci dari suatu materi pokok atau tema tertentu yang mengacu pada silabus untuk mengarahkan kegiatan pembelajaran siswa dalam upaya mencapai Kompetensi Dasar."</w:t>
+        <w:t xml:space="preserve">Perencanaan proses pembelajaran meliputi silabus dan rencana pelaksanaan pembelajaran. Ada beberapa pengertian tentang RPP, salah satunya dikutip dari Dinas Pendidikan Provinsi Jawa Barat (2007:31) pengertian dari Rencana Pelaksanaan Pembelajaran (RPP) adalah "Rencana </w:t>
+      </w:r>
+      <w:r>
+        <w:lastRenderedPageBreak/>
+        <w:t>kegiatan pembelajaran tatap muka untuk satu pertemuan atau lebih. RPP dikembangkan secara rinci dari suatu materi pokok atau tema tertentu yang mengacu pada silabus untuk mengarahkan kegiatan pembelajaran siswa dalam upaya mencapai Kompetensi Dasar."</w:t>
       </w:r>
     </w:p>
     <w:p>
@@ -4774,14 +4772,7 @@
         <w:rPr>
           <w:lang w:val="en-US"/>
         </w:rPr>
-        <w:t xml:space="preserve">RPP ini dapat digunakan oleh setiap pengajar sebagai </w:t>
-      </w:r>
-      <w:r>
-        <w:rPr>
-          <w:lang w:val="en-US"/>
-        </w:rPr>
-        <w:lastRenderedPageBreak/>
-        <w:t>pedoman umum untuk melaksanakan pembelajaran kepada peserta didiknya, karena di dalamnya berisi petunjuk secara rinci pertemuan demi pertemuan, mengenai tujuan, ruang lingkup materi yang harus diajarkan, kegiatan belajar mengajar, media, dan evaluasi yang harus digunakan. Oleh karena itu, dengan berpedoman RPP ini pengajar akan dapat mengajar dengan sistematis, tanpa khawatir keluar dari tujuan, ruang lingkup materi, strategi belajar mengajar, atau keluar dari sistem evaluasi yang seharusnya.</w:t>
+        <w:t>RPP ini dapat digunakan oleh setiap pengajar sebagai pedoman umum untuk melaksanakan pembelajaran kepada peserta didiknya, karena di dalamnya berisi petunjuk secara rinci pertemuan demi pertemuan, mengenai tujuan, ruang lingkup materi yang harus diajarkan, kegiatan belajar mengajar, media, dan evaluasi yang harus digunakan. Oleh karena itu, dengan berpedoman RPP ini pengajar akan dapat mengajar dengan sistematis, tanpa khawatir keluar dari tujuan, ruang lingkup materi, strategi belajar mengajar, atau keluar dari sistem evaluasi yang seharusnya.</w:t>
       </w:r>
     </w:p>
     <w:p>
@@ -4815,6 +4806,7 @@
         <w:rPr>
           <w:lang w:val="en-US"/>
         </w:rPr>
+        <w:lastRenderedPageBreak/>
         <w:t>Secara umum, ciri-ciri Rencana Pelaksanaan Pembelajaran (RPP)</w:t>
       </w:r>
       <w:r>
@@ -4929,7 +4921,6 @@
           <w:szCs w:val="24"/>
           <w:lang w:val="en-US"/>
         </w:rPr>
-        <w:lastRenderedPageBreak/>
         <w:t>Contoh Format Tematik</w:t>
       </w:r>
     </w:p>
@@ -5199,6 +5190,7 @@
           <w:szCs w:val="24"/>
           <w:lang w:val="en-US"/>
         </w:rPr>
+        <w:lastRenderedPageBreak/>
         <w:t>Standar Kompetensi, Kompetensi Dasar, dan Indikator</w:t>
       </w:r>
     </w:p>
@@ -5408,7 +5400,420 @@
           <w:szCs w:val="24"/>
           <w:lang w:val="en-US"/>
         </w:rPr>
-        <w:t>Pengetahuan Memilih Makanan Sehat</w:t>
+        <w:t>Pendidikan K</w:t>
+      </w:r>
+      <w:r>
+        <w:rPr>
+          <w:b/>
+          <w:bCs/>
+          <w:sz w:val="24"/>
+          <w:szCs w:val="24"/>
+          <w:lang w:val="en-US"/>
+        </w:rPr>
+        <w:t>eterampilan</w:t>
+      </w:r>
+      <w:r>
+        <w:rPr>
+          <w:b/>
+          <w:bCs/>
+          <w:sz w:val="24"/>
+          <w:szCs w:val="24"/>
+          <w:lang w:val="en-US"/>
+        </w:rPr>
+        <w:t xml:space="preserve"> Memilih Makanan Sehat</w:t>
+      </w:r>
+    </w:p>
+    <w:p>
+      <w:pPr>
+        <w:pStyle w:val="ListParagraph"/>
+        <w:numPr>
+          <w:ilvl w:val="0"/>
+          <w:numId w:val="40"/>
+        </w:numPr>
+        <w:tabs>
+          <w:tab w:val="left" w:pos="810"/>
+        </w:tabs>
+        <w:spacing w:line="480" w:lineRule="auto"/>
+        <w:rPr>
+          <w:bCs/>
+          <w:sz w:val="24"/>
+          <w:szCs w:val="24"/>
+        </w:rPr>
+      </w:pPr>
+      <w:r>
+        <w:rPr>
+          <w:bCs/>
+          <w:sz w:val="24"/>
+          <w:szCs w:val="24"/>
+        </w:rPr>
+        <w:t>Pengertian</w:t>
+      </w:r>
+    </w:p>
+    <w:p>
+      <w:pPr>
+        <w:pStyle w:val="ListParagraph"/>
+        <w:tabs>
+          <w:tab w:val="left" w:pos="810"/>
+        </w:tabs>
+        <w:spacing w:line="480" w:lineRule="auto"/>
+        <w:ind w:left="1080"/>
+        <w:rPr>
+          <w:bCs/>
+          <w:sz w:val="24"/>
+          <w:szCs w:val="24"/>
+        </w:rPr>
+      </w:pPr>
+      <w:r>
+        <w:rPr>
+          <w:bCs/>
+          <w:sz w:val="24"/>
+          <w:szCs w:val="24"/>
+        </w:rPr>
+        <w:tab/>
+      </w:r>
+      <w:r>
+        <w:rPr>
+          <w:bCs/>
+          <w:sz w:val="24"/>
+          <w:szCs w:val="24"/>
+        </w:rPr>
+        <w:tab/>
+      </w:r>
+      <w:r>
+        <w:rPr>
+          <w:bCs/>
+          <w:sz w:val="24"/>
+          <w:szCs w:val="24"/>
+        </w:rPr>
+        <w:tab/>
+        <w:t>Pendidikan keterampilan diharapkan dapat berperan dalam membekali peserta didik dngan kecakapan hidup, sehingga mereka kreatif dan dapat menemukan</w:t>
+      </w:r>
+      <w:r>
+        <w:rPr>
+          <w:bCs/>
+          <w:sz w:val="24"/>
+          <w:szCs w:val="24"/>
+        </w:rPr>
+        <w:t xml:space="preserve"> solusi, serta mampu mengatasi permasalahan kehidupan sesuai dengan kemampuan yang dimiliki.</w:t>
+      </w:r>
+      <w:r>
+        <w:rPr>
+          <w:bCs/>
+          <w:sz w:val="24"/>
+          <w:szCs w:val="24"/>
+        </w:rPr>
+        <w:t xml:space="preserve"> </w:t>
+      </w:r>
+      <w:r>
+        <w:rPr>
+          <w:bCs/>
+          <w:sz w:val="24"/>
+          <w:szCs w:val="24"/>
+        </w:rPr>
+        <w:t>Menurut Singer dikutip oleh Amung (2000: 61), keterampilan adalah derajat keberhasilan yang konsisten dalam mencapai suatu tujuan dengan efektif. Menurut Hottinger (Hari Amirullah</w:t>
+      </w:r>
+      <w:r>
+        <w:rPr>
+          <w:bCs/>
+          <w:sz w:val="24"/>
+          <w:szCs w:val="24"/>
+        </w:rPr>
+        <w:t xml:space="preserve">, 2003: 18), keterampilan </w:t>
+      </w:r>
+      <w:r>
+        <w:rPr>
+          <w:bCs/>
+          <w:sz w:val="24"/>
+          <w:szCs w:val="24"/>
+        </w:rPr>
+        <w:t>berdasarkan faktor-faktor genetik dan lingkungan dapat dibagi dua yaitu: (a) keterampilan phylogenetic, adalah keterampilan yang dibawa sejak lahir, yang dapat berkembang seiring dengan bertambahnya usia anak tersebut. (b) keterampilan ontogenetic, merupakan keterampilan yang dihasilkan dari latihan dan pengalaman sebagai hasil dari pengaruh lingkungan.</w:t>
+      </w:r>
+    </w:p>
+    <w:p>
+      <w:pPr>
+        <w:pStyle w:val="ListParagraph"/>
+        <w:tabs>
+          <w:tab w:val="left" w:pos="810"/>
+        </w:tabs>
+        <w:spacing w:line="480" w:lineRule="auto"/>
+        <w:ind w:left="1080" w:firstLine="0"/>
+        <w:rPr>
+          <w:bCs/>
+          <w:sz w:val="24"/>
+          <w:szCs w:val="24"/>
+        </w:rPr>
+      </w:pPr>
+      <w:r>
+        <w:rPr>
+          <w:bCs/>
+          <w:sz w:val="24"/>
+          <w:szCs w:val="24"/>
+        </w:rPr>
+        <w:lastRenderedPageBreak/>
+        <w:t>Dengan demikian dari pendapat di atas dapat disimpulkan bahwa untuk mencapai suatu tingkat keterampilan yang baik, perlu memperhatikan hal sebagai berikut: Pertama, faktor individu/pribadi yaitu kemauan serta keseriusan dari individu itu sendiri berupa motivasi yang besar untuk menguasai keterampilan yang diajarkan. Kedua, faktor proses belajar mengajar menunjuk kepada bagaimana kondisi belajar dapat disesuaikan dengan potensi individu, dan lingkungan sangat berperan dalm penguasaan keterampilan. Ketiga, faktor situasional menunjuk pada metode dan teknik dari latihan atau praktek yang dilakukan.</w:t>
+      </w:r>
+      <w:r>
+        <w:rPr>
+          <w:bCs/>
+          <w:sz w:val="24"/>
+          <w:szCs w:val="24"/>
+        </w:rPr>
+        <w:t xml:space="preserve"> Keterampilan dalam penelitian ini adalah terampil dalam memilih makanan sehat dan bergizi.</w:t>
+      </w:r>
+    </w:p>
+    <w:p>
+      <w:pPr>
+        <w:pStyle w:val="ListParagraph"/>
+        <w:tabs>
+          <w:tab w:val="left" w:pos="810"/>
+        </w:tabs>
+        <w:spacing w:line="480" w:lineRule="auto"/>
+        <w:ind w:left="1080" w:firstLine="0"/>
+        <w:rPr>
+          <w:bCs/>
+          <w:sz w:val="24"/>
+          <w:szCs w:val="24"/>
+        </w:rPr>
+      </w:pPr>
+      <w:r>
+        <w:rPr>
+          <w:bCs/>
+          <w:sz w:val="24"/>
+          <w:szCs w:val="24"/>
+        </w:rPr>
+        <w:tab/>
+        <w:t>Memilih menurut Kamus Besar Bahasa Indonesia adalah “</w:t>
+      </w:r>
+      <w:r>
+        <w:t>menentukan (mengambil dan sebagainya) sesuatu yang dianggap sesuai dengan kesukaan (selera dan sebagainya)</w:t>
+      </w:r>
+      <w:r>
+        <w:rPr>
+          <w:bCs/>
+          <w:sz w:val="24"/>
+          <w:szCs w:val="24"/>
+        </w:rPr>
+        <w:t>”. Dalam penelitian ini memilih merupakan keterampilan anak tunagrahita dalam pemilihan jenis makanan sehat dan bergizi yang baik untuk dicerna oleh tubuh.</w:t>
+      </w:r>
+    </w:p>
+    <w:p>
+      <w:pPr>
+        <w:pStyle w:val="ListParagraph"/>
+        <w:tabs>
+          <w:tab w:val="left" w:pos="810"/>
+        </w:tabs>
+        <w:spacing w:line="480" w:lineRule="auto"/>
+        <w:ind w:left="1080"/>
+        <w:rPr>
+          <w:bCs/>
+          <w:sz w:val="24"/>
+          <w:szCs w:val="24"/>
+        </w:rPr>
+      </w:pPr>
+      <w:r>
+        <w:rPr>
+          <w:bCs/>
+          <w:sz w:val="24"/>
+          <w:szCs w:val="24"/>
+        </w:rPr>
+        <w:tab/>
+      </w:r>
+      <w:r>
+        <w:rPr>
+          <w:bCs/>
+          <w:sz w:val="24"/>
+          <w:szCs w:val="24"/>
+        </w:rPr>
+        <w:tab/>
+        <w:t xml:space="preserve">Menurut Hanifa dan Luthfeni (2006:56) </w:t>
+      </w:r>
+      <w:r>
+        <w:rPr>
+          <w:bCs/>
+          <w:sz w:val="24"/>
+          <w:szCs w:val="24"/>
+        </w:rPr>
+        <w:t xml:space="preserve">Makanan yang sehat </w:t>
+      </w:r>
+      <w:r>
+        <w:rPr>
+          <w:bCs/>
+          <w:sz w:val="24"/>
+          <w:szCs w:val="24"/>
+        </w:rPr>
+        <w:t xml:space="preserve">yaitu makanan yang </w:t>
+      </w:r>
+      <w:r>
+        <w:rPr>
+          <w:bCs/>
+          <w:i/>
+          <w:sz w:val="24"/>
+          <w:szCs w:val="24"/>
+        </w:rPr>
+        <w:t>higienis</w:t>
+      </w:r>
+      <w:r>
+        <w:rPr>
+          <w:bCs/>
+          <w:sz w:val="24"/>
+          <w:szCs w:val="24"/>
+        </w:rPr>
+        <w:t xml:space="preserve"> </w:t>
+      </w:r>
+      <w:r>
+        <w:rPr>
+          <w:bCs/>
+          <w:sz w:val="24"/>
+          <w:szCs w:val="24"/>
+        </w:rPr>
+        <w:t xml:space="preserve">dan bergizi. Makanan yang </w:t>
+      </w:r>
+      <w:r>
+        <w:rPr>
+          <w:bCs/>
+          <w:i/>
+          <w:sz w:val="24"/>
+          <w:szCs w:val="24"/>
+        </w:rPr>
+        <w:t>higienis</w:t>
+      </w:r>
+      <w:r>
+        <w:rPr>
+          <w:bCs/>
+          <w:sz w:val="24"/>
+          <w:szCs w:val="24"/>
+        </w:rPr>
+        <w:t xml:space="preserve"> adalah makanan yang tidak mengandung kuman penyakit dan tidak mengandung racun yang dapat membahayakan kesehatan. Bahan makanan yang akan kita makan harus mengandung komposisi gizi yang lengkap, yaitu terdiri atas</w:t>
+      </w:r>
+      <w:r>
+        <w:rPr>
+          <w:bCs/>
+          <w:sz w:val="24"/>
+          <w:szCs w:val="24"/>
+        </w:rPr>
+        <w:t xml:space="preserve"> </w:t>
+      </w:r>
+      <w:r>
+        <w:rPr>
+          <w:bCs/>
+          <w:sz w:val="24"/>
+          <w:szCs w:val="24"/>
+        </w:rPr>
+        <w:t xml:space="preserve">karbohidrat, lemak, protein, vitamin, mineral, dan air. Di Indonesia </w:t>
+      </w:r>
+      <w:r>
+        <w:rPr>
+          <w:bCs/>
+          <w:sz w:val="24"/>
+          <w:szCs w:val="24"/>
+        </w:rPr>
+        <w:lastRenderedPageBreak/>
+        <w:t>komposisi tersebut dikenal dengan nama makanan “4 sehat 5 sempurna”</w:t>
+      </w:r>
+      <w:r>
+        <w:rPr>
+          <w:bCs/>
+          <w:sz w:val="24"/>
+          <w:szCs w:val="24"/>
+        </w:rPr>
+        <w:t>.</w:t>
+      </w:r>
+    </w:p>
+    <w:p>
+      <w:pPr>
+        <w:pStyle w:val="ListParagraph"/>
+        <w:tabs>
+          <w:tab w:val="left" w:pos="810"/>
+        </w:tabs>
+        <w:spacing w:line="480" w:lineRule="auto"/>
+        <w:ind w:left="1080"/>
+        <w:rPr>
+          <w:bCs/>
+          <w:sz w:val="24"/>
+          <w:szCs w:val="24"/>
+        </w:rPr>
+      </w:pPr>
+      <w:r>
+        <w:rPr>
+          <w:bCs/>
+          <w:sz w:val="24"/>
+          <w:szCs w:val="24"/>
+        </w:rPr>
+        <w:tab/>
+      </w:r>
+      <w:r>
+        <w:rPr>
+          <w:bCs/>
+          <w:sz w:val="24"/>
+          <w:szCs w:val="24"/>
+        </w:rPr>
+        <w:tab/>
+      </w:r>
+      <w:r>
+        <w:rPr>
+          <w:bCs/>
+          <w:sz w:val="24"/>
+          <w:szCs w:val="24"/>
+        </w:rPr>
+        <w:tab/>
+        <w:t>Jadi yang dimaksud dengan keterampilan memilih makana sehat adalah suatu keterampilan yang harus dimiliki oleh siswa dalam memilah dan memilih makanan yang seharusnya baik untuk dimakan dan memiliki manfaat yang bagus bagi tubuh.</w:t>
+      </w:r>
+    </w:p>
+    <w:p>
+      <w:pPr>
+        <w:pStyle w:val="ListParagraph"/>
+        <w:numPr>
+          <w:ilvl w:val="0"/>
+          <w:numId w:val="40"/>
+        </w:numPr>
+        <w:tabs>
+          <w:tab w:val="left" w:pos="810"/>
+        </w:tabs>
+        <w:spacing w:line="480" w:lineRule="auto"/>
+        <w:rPr>
+          <w:bCs/>
+          <w:sz w:val="24"/>
+          <w:szCs w:val="24"/>
+        </w:rPr>
+      </w:pPr>
+      <w:r>
+        <w:rPr>
+          <w:bCs/>
+          <w:sz w:val="24"/>
+          <w:szCs w:val="24"/>
+        </w:rPr>
+        <w:t>Tujuan</w:t>
+      </w:r>
+    </w:p>
+    <w:p>
+      <w:pPr>
+        <w:pStyle w:val="ListParagraph"/>
+        <w:tabs>
+          <w:tab w:val="left" w:pos="810"/>
+        </w:tabs>
+        <w:spacing w:line="480" w:lineRule="auto"/>
+        <w:ind w:left="1080" w:firstLine="0"/>
+        <w:rPr>
+          <w:bCs/>
+          <w:sz w:val="24"/>
+          <w:szCs w:val="24"/>
+        </w:rPr>
+      </w:pPr>
+      <w:r>
+        <w:rPr>
+          <w:bCs/>
+          <w:sz w:val="24"/>
+          <w:szCs w:val="24"/>
+        </w:rPr>
+        <w:t xml:space="preserve">Keterampilan dapat mengarahkan siswa untuk bisa menyesuaikan kemampuan dam minatnya </w:t>
+      </w:r>
+      <w:r>
+        <w:rPr>
+          <w:bCs/>
+          <w:sz w:val="24"/>
+          <w:szCs w:val="24"/>
+        </w:rPr>
+        <w:t xml:space="preserve">supaya dapat menolong dirinya sendiri sehigga anak tunagrahita dapat mandiri dalam segala aspek kehidupan. </w:t>
       </w:r>
     </w:p>
     <w:p>
@@ -5437,7 +5842,27 @@
           <w:szCs w:val="24"/>
           <w:lang w:val="en-US"/>
         </w:rPr>
-        <w:t xml:space="preserve">Pengambangan Bahan Ajar Tematik Tentang Pengetahuan Memilih Makanan Sehat Bagi Anak Tunagrahita Ringan </w:t>
+        <w:t xml:space="preserve">Pengambangan Bahan </w:t>
+      </w:r>
+      <w:r>
+        <w:rPr>
+          <w:b/>
+          <w:bCs/>
+          <w:sz w:val="24"/>
+          <w:szCs w:val="24"/>
+          <w:lang w:val="en-US"/>
+        </w:rPr>
+        <w:t>Ajar Tematik Tentang Pendidikan Keterampilan</w:t>
+      </w:r>
+      <w:r>
+        <w:rPr>
+          <w:b/>
+          <w:bCs/>
+          <w:sz w:val="24"/>
+          <w:szCs w:val="24"/>
+          <w:lang w:val="en-US"/>
+        </w:rPr>
+        <w:t xml:space="preserve"> Memilih Makanan Sehat Bagi Anak Tunagrahita Ringan </w:t>
       </w:r>
     </w:p>
     <w:p>
@@ -5489,7 +5914,6 @@
           <w:szCs w:val="24"/>
           <w:lang w:val="en-US"/>
         </w:rPr>
-        <w:lastRenderedPageBreak/>
         <w:t>Penyusunan Bahan Ajar Tenatik yang Dikembangkan</w:t>
       </w:r>
     </w:p>
@@ -5504,7 +5928,7 @@
 </file>
 
 <file path=word/endnotes.xml><?xml version="1.0" encoding="utf-8"?>
-<w:endnotes xmlns:wpc="http://schemas.microsoft.com/office/word/2010/wordprocessingCanvas" xmlns:cx="http://schemas.microsoft.com/office/drawing/2014/chartex" xmlns:cx1="http://schemas.microsoft.com/office/drawing/2015/9/8/chartex" xmlns:cx2="http://schemas.microsoft.com/office/drawing/2015/10/21/chartex" xmlns:cx3="http://schemas.microsoft.com/office/drawing/2016/5/9/chartex" xmlns:cx4="http://schemas.microsoft.com/office/drawing/2016/5/10/chartex" xmlns:cx5="http://schemas.microsoft.com/office/drawing/2016/5/11/chartex" xmlns:cx6="http://schemas.microsoft.com/office/drawing/2016/5/12/chartex" xmlns:cx7="http://schemas.microsoft.com/office/drawing/2016/5/13/chartex" xmlns:cx8="http://schemas.microsoft.com/office/drawing/2016/5/14/chartex" xmlns:mc="http://schemas.openxmlformats.org/markup-compatibility/2006" xmlns:aink="http://schemas.microsoft.com/office/drawing/2016/ink" xmlns:am3d="http://schemas.microsoft.com/office/drawing/2017/model3d" xmlns:o="urn:schemas-microsoft-com:office:office" xmlns:r="http://schemas.openxmlformats.org/officeDocument/2006/relationships" xmlns:m="http://schemas.openxmlformats.org/officeDocument/2006/math" xmlns:v="urn:schemas-microsoft-com:vml" xmlns:wp14="http://schemas.microsoft.com/office/word/2010/wordprocessingDrawing" xmlns:wp="http://schemas.openxmlformats.org/drawingml/2006/wordprocessingDrawing" xmlns:w10="urn:schemas-microsoft-com:office:word" xmlns:w="http://schemas.openxmlformats.org/wordprocessingml/2006/main" xmlns:w14="http://schemas.microsoft.com/office/word/2010/wordml" xmlns:w15="http://schemas.microsoft.com/office/word/2012/wordml" xmlns:w16cex="http://schemas.microsoft.com/office/word/2018/wordml/cex" xmlns:w16cid="http://schemas.microsoft.com/office/word/2016/wordml/cid" xmlns:w16="http://schemas.microsoft.com/office/word/2018/wordml" xmlns:w16sdtdh="http://schemas.microsoft.com/office/word/2020/wordml/sdtdatahash" xmlns:w16se="http://schemas.microsoft.com/office/word/2015/wordml/symex" xmlns:wpg="http://schemas.microsoft.com/office/word/2010/wordprocessingGroup" xmlns:wpi="http://schemas.microsoft.com/office/word/2010/wordprocessingInk" xmlns:wne="http://schemas.microsoft.com/office/word/2006/wordml" xmlns:wps="http://schemas.microsoft.com/office/word/2010/wordprocessingShape" mc:Ignorable="w14 w15 w16se w16cid w16 w16cex w16sdtdh wp14">
+<w:endnotes xmlns:wpc="http://schemas.microsoft.com/office/word/2010/wordprocessingCanvas" xmlns:mc="http://schemas.openxmlformats.org/markup-compatibility/2006" xmlns:o="urn:schemas-microsoft-com:office:office" xmlns:r="http://schemas.openxmlformats.org/officeDocument/2006/relationships" xmlns:m="http://schemas.openxmlformats.org/officeDocument/2006/math" xmlns:v="urn:schemas-microsoft-com:vml" xmlns:wp14="http://schemas.microsoft.com/office/word/2010/wordprocessingDrawing" xmlns:wp="http://schemas.openxmlformats.org/drawingml/2006/wordprocessingDrawing" xmlns:w10="urn:schemas-microsoft-com:office:word" xmlns:w="http://schemas.openxmlformats.org/wordprocessingml/2006/main" xmlns:w14="http://schemas.microsoft.com/office/word/2010/wordml" xmlns:wpg="http://schemas.microsoft.com/office/word/2010/wordprocessingGroup" xmlns:wpi="http://schemas.microsoft.com/office/word/2010/wordprocessingInk" xmlns:wne="http://schemas.microsoft.com/office/word/2006/wordml" xmlns:wps="http://schemas.microsoft.com/office/word/2010/wordprocessingShape" mc:Ignorable="w14 wp14">
   <w:endnote w:type="separator" w:id="-1">
     <w:p>
       <w:r>
@@ -5523,7 +5947,7 @@
 </file>
 
 <file path=word/footnotes.xml><?xml version="1.0" encoding="utf-8"?>
-<w:footnotes xmlns:wpc="http://schemas.microsoft.com/office/word/2010/wordprocessingCanvas" xmlns:cx="http://schemas.microsoft.com/office/drawing/2014/chartex" xmlns:cx1="http://schemas.microsoft.com/office/drawing/2015/9/8/chartex" xmlns:cx2="http://schemas.microsoft.com/office/drawing/2015/10/21/chartex" xmlns:cx3="http://schemas.microsoft.com/office/drawing/2016/5/9/chartex" xmlns:cx4="http://schemas.microsoft.com/office/drawing/2016/5/10/chartex" xmlns:cx5="http://schemas.microsoft.com/office/drawing/2016/5/11/chartex" xmlns:cx6="http://schemas.microsoft.com/office/drawing/2016/5/12/chartex" xmlns:cx7="http://schemas.microsoft.com/office/drawing/2016/5/13/chartex" xmlns:cx8="http://schemas.microsoft.com/office/drawing/2016/5/14/chartex" xmlns:mc="http://schemas.openxmlformats.org/markup-compatibility/2006" xmlns:aink="http://schemas.microsoft.com/office/drawing/2016/ink" xmlns:am3d="http://schemas.microsoft.com/office/drawing/2017/model3d" xmlns:o="urn:schemas-microsoft-com:office:office" xmlns:r="http://schemas.openxmlformats.org/officeDocument/2006/relationships" xmlns:m="http://schemas.openxmlformats.org/officeDocument/2006/math" xmlns:v="urn:schemas-microsoft-com:vml" xmlns:wp14="http://schemas.microsoft.com/office/word/2010/wordprocessingDrawing" xmlns:wp="http://schemas.openxmlformats.org/drawingml/2006/wordprocessingDrawing" xmlns:w10="urn:schemas-microsoft-com:office:word" xmlns:w="http://schemas.openxmlformats.org/wordprocessingml/2006/main" xmlns:w14="http://schemas.microsoft.com/office/word/2010/wordml" xmlns:w15="http://schemas.microsoft.com/office/word/2012/wordml" xmlns:w16cex="http://schemas.microsoft.com/office/word/2018/wordml/cex" xmlns:w16cid="http://schemas.microsoft.com/office/word/2016/wordml/cid" xmlns:w16="http://schemas.microsoft.com/office/word/2018/wordml" xmlns:w16sdtdh="http://schemas.microsoft.com/office/word/2020/wordml/sdtdatahash" xmlns:w16se="http://schemas.microsoft.com/office/word/2015/wordml/symex" xmlns:wpg="http://schemas.microsoft.com/office/word/2010/wordprocessingGroup" xmlns:wpi="http://schemas.microsoft.com/office/word/2010/wordprocessingInk" xmlns:wne="http://schemas.microsoft.com/office/word/2006/wordml" xmlns:wps="http://schemas.microsoft.com/office/word/2010/wordprocessingShape" mc:Ignorable="w14 w15 w16se w16cid w16 w16cex w16sdtdh wp14">
+<w:footnotes xmlns:wpc="http://schemas.microsoft.com/office/word/2010/wordprocessingCanvas" xmlns:mc="http://schemas.openxmlformats.org/markup-compatibility/2006" xmlns:o="urn:schemas-microsoft-com:office:office" xmlns:r="http://schemas.openxmlformats.org/officeDocument/2006/relationships" xmlns:m="http://schemas.openxmlformats.org/officeDocument/2006/math" xmlns:v="urn:schemas-microsoft-com:vml" xmlns:wp14="http://schemas.microsoft.com/office/word/2010/wordprocessingDrawing" xmlns:wp="http://schemas.openxmlformats.org/drawingml/2006/wordprocessingDrawing" xmlns:w10="urn:schemas-microsoft-com:office:word" xmlns:w="http://schemas.openxmlformats.org/wordprocessingml/2006/main" xmlns:w14="http://schemas.microsoft.com/office/word/2010/wordml" xmlns:wpg="http://schemas.microsoft.com/office/word/2010/wordprocessingGroup" xmlns:wpi="http://schemas.microsoft.com/office/word/2010/wordprocessingInk" xmlns:wne="http://schemas.microsoft.com/office/word/2006/wordml" xmlns:wps="http://schemas.microsoft.com/office/word/2010/wordprocessingShape" mc:Ignorable="w14 wp14">
   <w:footnote w:type="separator" w:id="-1">
     <w:p>
       <w:r>
@@ -5542,8 +5966,8 @@
 </file>
 
 <file path=word/numbering.xml><?xml version="1.0" encoding="utf-8"?>
-<w:numbering xmlns:wpc="http://schemas.microsoft.com/office/word/2010/wordprocessingCanvas" xmlns:cx="http://schemas.microsoft.com/office/drawing/2014/chartex" xmlns:cx1="http://schemas.microsoft.com/office/drawing/2015/9/8/chartex" xmlns:cx2="http://schemas.microsoft.com/office/drawing/2015/10/21/chartex" xmlns:cx3="http://schemas.microsoft.com/office/drawing/2016/5/9/chartex" xmlns:cx4="http://schemas.microsoft.com/office/drawing/2016/5/10/chartex" xmlns:cx5="http://schemas.microsoft.com/office/drawing/2016/5/11/chartex" xmlns:cx6="http://schemas.microsoft.com/office/drawing/2016/5/12/chartex" xmlns:cx7="http://schemas.microsoft.com/office/drawing/2016/5/13/chartex" xmlns:cx8="http://schemas.microsoft.com/office/drawing/2016/5/14/chartex" xmlns:mc="http://schemas.openxmlformats.org/markup-compatibility/2006" xmlns:aink="http://schemas.microsoft.com/office/drawing/2016/ink" xmlns:am3d="http://schemas.microsoft.com/office/drawing/2017/model3d" xmlns:o="urn:schemas-microsoft-com:office:office" xmlns:r="http://schemas.openxmlformats.org/officeDocument/2006/relationships" xmlns:m="http://schemas.openxmlformats.org/officeDocument/2006/math" xmlns:v="urn:schemas-microsoft-com:vml" xmlns:wp14="http://schemas.microsoft.com/office/word/2010/wordprocessingDrawing" xmlns:wp="http://schemas.openxmlformats.org/drawingml/2006/wordprocessingDrawing" xmlns:w10="urn:schemas-microsoft-com:office:word" xmlns:w="http://schemas.openxmlformats.org/wordprocessingml/2006/main" xmlns:w14="http://schemas.microsoft.com/office/word/2010/wordml" xmlns:w15="http://schemas.microsoft.com/office/word/2012/wordml" xmlns:w16cex="http://schemas.microsoft.com/office/word/2018/wordml/cex" xmlns:w16cid="http://schemas.microsoft.com/office/word/2016/wordml/cid" xmlns:w16="http://schemas.microsoft.com/office/word/2018/wordml" xmlns:w16sdtdh="http://schemas.microsoft.com/office/word/2020/wordml/sdtdatahash" xmlns:w16se="http://schemas.microsoft.com/office/word/2015/wordml/symex" xmlns:wpg="http://schemas.microsoft.com/office/word/2010/wordprocessingGroup" xmlns:wpi="http://schemas.microsoft.com/office/word/2010/wordprocessingInk" xmlns:wne="http://schemas.microsoft.com/office/word/2006/wordml" xmlns:wps="http://schemas.microsoft.com/office/word/2010/wordprocessingShape" mc:Ignorable="w14 w15 w16se w16cid w16 w16cex w16sdtdh wp14">
-  <w:abstractNum w:abstractNumId="0" w15:restartNumberingAfterBreak="0">
+<w:numbering xmlns:wpc="http://schemas.microsoft.com/office/word/2010/wordprocessingCanvas" xmlns:mc="http://schemas.openxmlformats.org/markup-compatibility/2006" xmlns:o="urn:schemas-microsoft-com:office:office" xmlns:r="http://schemas.openxmlformats.org/officeDocument/2006/relationships" xmlns:m="http://schemas.openxmlformats.org/officeDocument/2006/math" xmlns:v="urn:schemas-microsoft-com:vml" xmlns:wp14="http://schemas.microsoft.com/office/word/2010/wordprocessingDrawing" xmlns:wp="http://schemas.openxmlformats.org/drawingml/2006/wordprocessingDrawing" xmlns:w10="urn:schemas-microsoft-com:office:word" xmlns:w="http://schemas.openxmlformats.org/wordprocessingml/2006/main" xmlns:w14="http://schemas.microsoft.com/office/word/2010/wordml" xmlns:wpg="http://schemas.microsoft.com/office/word/2010/wordprocessingGroup" xmlns:wpi="http://schemas.microsoft.com/office/word/2010/wordprocessingInk" xmlns:wne="http://schemas.microsoft.com/office/word/2006/wordml" xmlns:wps="http://schemas.microsoft.com/office/word/2010/wordprocessingShape" mc:Ignorable="w14 wp14">
+  <w:abstractNum w:abstractNumId="0">
     <w:nsid w:val="0005641F"/>
     <w:multiLevelType w:val="hybridMultilevel"/>
     <w:tmpl w:val="1C065288"/>
@@ -5632,7 +6056,7 @@
       </w:pPr>
     </w:lvl>
   </w:abstractNum>
-  <w:abstractNum w:abstractNumId="1" w15:restartNumberingAfterBreak="0">
+  <w:abstractNum w:abstractNumId="1">
     <w:nsid w:val="03894097"/>
     <w:multiLevelType w:val="hybridMultilevel"/>
     <w:tmpl w:val="68BA114A"/>
@@ -5721,7 +6145,7 @@
       </w:pPr>
     </w:lvl>
   </w:abstractNum>
-  <w:abstractNum w:abstractNumId="2" w15:restartNumberingAfterBreak="0">
+  <w:abstractNum w:abstractNumId="2">
     <w:nsid w:val="07771558"/>
     <w:multiLevelType w:val="hybridMultilevel"/>
     <w:tmpl w:val="C2B66BD8"/>
@@ -5810,7 +6234,7 @@
       </w:pPr>
     </w:lvl>
   </w:abstractNum>
-  <w:abstractNum w:abstractNumId="3" w15:restartNumberingAfterBreak="0">
+  <w:abstractNum w:abstractNumId="3">
     <w:nsid w:val="096C3643"/>
     <w:multiLevelType w:val="hybridMultilevel"/>
     <w:tmpl w:val="ED9C22D0"/>
@@ -5896,7 +6320,7 @@
       </w:pPr>
     </w:lvl>
   </w:abstractNum>
-  <w:abstractNum w:abstractNumId="4" w15:restartNumberingAfterBreak="0">
+  <w:abstractNum w:abstractNumId="4">
     <w:nsid w:val="0C3D22AF"/>
     <w:multiLevelType w:val="hybridMultilevel"/>
     <w:tmpl w:val="73A0291A"/>
@@ -5985,7 +6409,7 @@
       </w:pPr>
     </w:lvl>
   </w:abstractNum>
-  <w:abstractNum w:abstractNumId="5" w15:restartNumberingAfterBreak="0">
+  <w:abstractNum w:abstractNumId="5">
     <w:nsid w:val="1256202F"/>
     <w:multiLevelType w:val="hybridMultilevel"/>
     <w:tmpl w:val="E23483DA"/>
@@ -6074,7 +6498,7 @@
       </w:pPr>
     </w:lvl>
   </w:abstractNum>
-  <w:abstractNum w:abstractNumId="6" w15:restartNumberingAfterBreak="0">
+  <w:abstractNum w:abstractNumId="6">
     <w:nsid w:val="1D451B9D"/>
     <w:multiLevelType w:val="hybridMultilevel"/>
     <w:tmpl w:val="F3E8D3D0"/>
@@ -6160,7 +6584,96 @@
       </w:pPr>
     </w:lvl>
   </w:abstractNum>
-  <w:abstractNum w:abstractNumId="7" w15:restartNumberingAfterBreak="0">
+  <w:abstractNum w:abstractNumId="7">
+    <w:nsid w:val="216C62D5"/>
+    <w:multiLevelType w:val="hybridMultilevel"/>
+    <w:tmpl w:val="645A5FEC"/>
+    <w:lvl w:ilvl="0" w:tplc="04090019">
+      <w:start w:val="1"/>
+      <w:numFmt w:val="lowerLetter"/>
+      <w:lvlText w:val="%1."/>
+      <w:lvlJc w:val="left"/>
+      <w:pPr>
+        <w:ind w:left="720" w:hanging="360"/>
+      </w:pPr>
+      <w:rPr>
+        <w:rFonts w:hint="default"/>
+      </w:rPr>
+    </w:lvl>
+    <w:lvl w:ilvl="1" w:tplc="04090019" w:tentative="1">
+      <w:start w:val="1"/>
+      <w:numFmt w:val="lowerLetter"/>
+      <w:lvlText w:val="%2."/>
+      <w:lvlJc w:val="left"/>
+      <w:pPr>
+        <w:ind w:left="1440" w:hanging="360"/>
+      </w:pPr>
+    </w:lvl>
+    <w:lvl w:ilvl="2" w:tplc="0409001B" w:tentative="1">
+      <w:start w:val="1"/>
+      <w:numFmt w:val="lowerRoman"/>
+      <w:lvlText w:val="%3."/>
+      <w:lvlJc w:val="right"/>
+      <w:pPr>
+        <w:ind w:left="2160" w:hanging="180"/>
+      </w:pPr>
+    </w:lvl>
+    <w:lvl w:ilvl="3" w:tplc="0409000F" w:tentative="1">
+      <w:start w:val="1"/>
+      <w:numFmt w:val="decimal"/>
+      <w:lvlText w:val="%4."/>
+      <w:lvlJc w:val="left"/>
+      <w:pPr>
+        <w:ind w:left="2880" w:hanging="360"/>
+      </w:pPr>
+    </w:lvl>
+    <w:lvl w:ilvl="4" w:tplc="04090019" w:tentative="1">
+      <w:start w:val="1"/>
+      <w:numFmt w:val="lowerLetter"/>
+      <w:lvlText w:val="%5."/>
+      <w:lvlJc w:val="left"/>
+      <w:pPr>
+        <w:ind w:left="3600" w:hanging="360"/>
+      </w:pPr>
+    </w:lvl>
+    <w:lvl w:ilvl="5" w:tplc="0409001B" w:tentative="1">
+      <w:start w:val="1"/>
+      <w:numFmt w:val="lowerRoman"/>
+      <w:lvlText w:val="%6."/>
+      <w:lvlJc w:val="right"/>
+      <w:pPr>
+        <w:ind w:left="4320" w:hanging="180"/>
+      </w:pPr>
+    </w:lvl>
+    <w:lvl w:ilvl="6" w:tplc="0409000F" w:tentative="1">
+      <w:start w:val="1"/>
+      <w:numFmt w:val="decimal"/>
+      <w:lvlText w:val="%7."/>
+      <w:lvlJc w:val="left"/>
+      <w:pPr>
+        <w:ind w:left="5040" w:hanging="360"/>
+      </w:pPr>
+    </w:lvl>
+    <w:lvl w:ilvl="7" w:tplc="04090019" w:tentative="1">
+      <w:start w:val="1"/>
+      <w:numFmt w:val="lowerLetter"/>
+      <w:lvlText w:val="%8."/>
+      <w:lvlJc w:val="left"/>
+      <w:pPr>
+        <w:ind w:left="5760" w:hanging="360"/>
+      </w:pPr>
+    </w:lvl>
+    <w:lvl w:ilvl="8" w:tplc="0409001B" w:tentative="1">
+      <w:start w:val="1"/>
+      <w:numFmt w:val="lowerRoman"/>
+      <w:lvlText w:val="%9."/>
+      <w:lvlJc w:val="right"/>
+      <w:pPr>
+        <w:ind w:left="6480" w:hanging="180"/>
+      </w:pPr>
+    </w:lvl>
+  </w:abstractNum>
+  <w:abstractNum w:abstractNumId="8">
     <w:nsid w:val="2D14192F"/>
     <w:multiLevelType w:val="hybridMultilevel"/>
     <w:tmpl w:val="8BE415D0"/>
@@ -6249,7 +6762,7 @@
       </w:pPr>
     </w:lvl>
   </w:abstractNum>
-  <w:abstractNum w:abstractNumId="8" w15:restartNumberingAfterBreak="0">
+  <w:abstractNum w:abstractNumId="9">
     <w:nsid w:val="32761FA6"/>
     <w:multiLevelType w:val="hybridMultilevel"/>
     <w:tmpl w:val="0B980DB4"/>
@@ -6338,7 +6851,96 @@
       </w:pPr>
     </w:lvl>
   </w:abstractNum>
-  <w:abstractNum w:abstractNumId="9" w15:restartNumberingAfterBreak="0">
+  <w:abstractNum w:abstractNumId="10">
+    <w:nsid w:val="334F1246"/>
+    <w:multiLevelType w:val="hybridMultilevel"/>
+    <w:tmpl w:val="74427E90"/>
+    <w:lvl w:ilvl="0" w:tplc="E2E28A92">
+      <w:start w:val="1"/>
+      <w:numFmt w:val="lowerLetter"/>
+      <w:lvlText w:val="%1."/>
+      <w:lvlJc w:val="left"/>
+      <w:pPr>
+        <w:ind w:left="1080" w:hanging="360"/>
+      </w:pPr>
+      <w:rPr>
+        <w:rFonts w:hint="default"/>
+      </w:rPr>
+    </w:lvl>
+    <w:lvl w:ilvl="1" w:tplc="04090019" w:tentative="1">
+      <w:start w:val="1"/>
+      <w:numFmt w:val="lowerLetter"/>
+      <w:lvlText w:val="%2."/>
+      <w:lvlJc w:val="left"/>
+      <w:pPr>
+        <w:ind w:left="1800" w:hanging="360"/>
+      </w:pPr>
+    </w:lvl>
+    <w:lvl w:ilvl="2" w:tplc="0409001B" w:tentative="1">
+      <w:start w:val="1"/>
+      <w:numFmt w:val="lowerRoman"/>
+      <w:lvlText w:val="%3."/>
+      <w:lvlJc w:val="right"/>
+      <w:pPr>
+        <w:ind w:left="2520" w:hanging="180"/>
+      </w:pPr>
+    </w:lvl>
+    <w:lvl w:ilvl="3" w:tplc="0409000F" w:tentative="1">
+      <w:start w:val="1"/>
+      <w:numFmt w:val="decimal"/>
+      <w:lvlText w:val="%4."/>
+      <w:lvlJc w:val="left"/>
+      <w:pPr>
+        <w:ind w:left="3240" w:hanging="360"/>
+      </w:pPr>
+    </w:lvl>
+    <w:lvl w:ilvl="4" w:tplc="04090019" w:tentative="1">
+      <w:start w:val="1"/>
+      <w:numFmt w:val="lowerLetter"/>
+      <w:lvlText w:val="%5."/>
+      <w:lvlJc w:val="left"/>
+      <w:pPr>
+        <w:ind w:left="3960" w:hanging="360"/>
+      </w:pPr>
+    </w:lvl>
+    <w:lvl w:ilvl="5" w:tplc="0409001B" w:tentative="1">
+      <w:start w:val="1"/>
+      <w:numFmt w:val="lowerRoman"/>
+      <w:lvlText w:val="%6."/>
+      <w:lvlJc w:val="right"/>
+      <w:pPr>
+        <w:ind w:left="4680" w:hanging="180"/>
+      </w:pPr>
+    </w:lvl>
+    <w:lvl w:ilvl="6" w:tplc="0409000F" w:tentative="1">
+      <w:start w:val="1"/>
+      <w:numFmt w:val="decimal"/>
+      <w:lvlText w:val="%7."/>
+      <w:lvlJc w:val="left"/>
+      <w:pPr>
+        <w:ind w:left="5400" w:hanging="360"/>
+      </w:pPr>
+    </w:lvl>
+    <w:lvl w:ilvl="7" w:tplc="04090019" w:tentative="1">
+      <w:start w:val="1"/>
+      <w:numFmt w:val="lowerLetter"/>
+      <w:lvlText w:val="%8."/>
+      <w:lvlJc w:val="left"/>
+      <w:pPr>
+        <w:ind w:left="6120" w:hanging="360"/>
+      </w:pPr>
+    </w:lvl>
+    <w:lvl w:ilvl="8" w:tplc="0409001B" w:tentative="1">
+      <w:start w:val="1"/>
+      <w:numFmt w:val="lowerRoman"/>
+      <w:lvlText w:val="%9."/>
+      <w:lvlJc w:val="right"/>
+      <w:pPr>
+        <w:ind w:left="6840" w:hanging="180"/>
+      </w:pPr>
+    </w:lvl>
+  </w:abstractNum>
+  <w:abstractNum w:abstractNumId="11">
     <w:nsid w:val="37980D58"/>
     <w:multiLevelType w:val="hybridMultilevel"/>
     <w:tmpl w:val="1F36DEC0"/>
@@ -6424,7 +7026,7 @@
       </w:pPr>
     </w:lvl>
   </w:abstractNum>
-  <w:abstractNum w:abstractNumId="10" w15:restartNumberingAfterBreak="0">
+  <w:abstractNum w:abstractNumId="12">
     <w:nsid w:val="398264ED"/>
     <w:multiLevelType w:val="hybridMultilevel"/>
     <w:tmpl w:val="3E0CCBDC"/>
@@ -6513,7 +7115,7 @@
       </w:pPr>
     </w:lvl>
   </w:abstractNum>
-  <w:abstractNum w:abstractNumId="11" w15:restartNumberingAfterBreak="0">
+  <w:abstractNum w:abstractNumId="13">
     <w:nsid w:val="3C2A4464"/>
     <w:multiLevelType w:val="hybridMultilevel"/>
     <w:tmpl w:val="CDEA3BFC"/>
@@ -6602,7 +7204,7 @@
       </w:pPr>
     </w:lvl>
   </w:abstractNum>
-  <w:abstractNum w:abstractNumId="12" w15:restartNumberingAfterBreak="0">
+  <w:abstractNum w:abstractNumId="14">
     <w:nsid w:val="3E767795"/>
     <w:multiLevelType w:val="hybridMultilevel"/>
     <w:tmpl w:val="D982CD3A"/>
@@ -6691,7 +7293,7 @@
       </w:pPr>
     </w:lvl>
   </w:abstractNum>
-  <w:abstractNum w:abstractNumId="13" w15:restartNumberingAfterBreak="0">
+  <w:abstractNum w:abstractNumId="15">
     <w:nsid w:val="4BA00E6D"/>
     <w:multiLevelType w:val="hybridMultilevel"/>
     <w:tmpl w:val="386C01F0"/>
@@ -6780,7 +7382,7 @@
       </w:pPr>
     </w:lvl>
   </w:abstractNum>
-  <w:abstractNum w:abstractNumId="14" w15:restartNumberingAfterBreak="0">
+  <w:abstractNum w:abstractNumId="16">
     <w:nsid w:val="4BA65889"/>
     <w:multiLevelType w:val="hybridMultilevel"/>
     <w:tmpl w:val="8B6885DA"/>
@@ -6869,7 +7471,7 @@
       </w:pPr>
     </w:lvl>
   </w:abstractNum>
-  <w:abstractNum w:abstractNumId="15" w15:restartNumberingAfterBreak="0">
+  <w:abstractNum w:abstractNumId="17">
     <w:nsid w:val="4C37182A"/>
     <w:multiLevelType w:val="hybridMultilevel"/>
     <w:tmpl w:val="EEF85E90"/>
@@ -6958,7 +7560,7 @@
       </w:pPr>
     </w:lvl>
   </w:abstractNum>
-  <w:abstractNum w:abstractNumId="16" w15:restartNumberingAfterBreak="0">
+  <w:abstractNum w:abstractNumId="18">
     <w:nsid w:val="4E820B7F"/>
     <w:multiLevelType w:val="hybridMultilevel"/>
     <w:tmpl w:val="4A8E7A36"/>
@@ -7044,7 +7646,7 @@
       </w:pPr>
     </w:lvl>
   </w:abstractNum>
-  <w:abstractNum w:abstractNumId="17" w15:restartNumberingAfterBreak="0">
+  <w:abstractNum w:abstractNumId="19">
     <w:nsid w:val="517B27D5"/>
     <w:multiLevelType w:val="hybridMultilevel"/>
     <w:tmpl w:val="BEEE63E4"/>
@@ -7136,7 +7738,7 @@
       </w:pPr>
     </w:lvl>
   </w:abstractNum>
-  <w:abstractNum w:abstractNumId="18" w15:restartNumberingAfterBreak="0">
+  <w:abstractNum w:abstractNumId="20">
     <w:nsid w:val="54737AE9"/>
     <w:multiLevelType w:val="hybridMultilevel"/>
     <w:tmpl w:val="4036BE16"/>
@@ -7225,7 +7827,7 @@
       </w:pPr>
     </w:lvl>
   </w:abstractNum>
-  <w:abstractNum w:abstractNumId="19" w15:restartNumberingAfterBreak="0">
+  <w:abstractNum w:abstractNumId="21">
     <w:nsid w:val="57617E8B"/>
     <w:multiLevelType w:val="hybridMultilevel"/>
     <w:tmpl w:val="D9263742"/>
@@ -7314,7 +7916,7 @@
       </w:pPr>
     </w:lvl>
   </w:abstractNum>
-  <w:abstractNum w:abstractNumId="20" w15:restartNumberingAfterBreak="0">
+  <w:abstractNum w:abstractNumId="22">
     <w:nsid w:val="5A4017B3"/>
     <w:multiLevelType w:val="hybridMultilevel"/>
     <w:tmpl w:val="5E426262"/>
@@ -7400,7 +8002,7 @@
       </w:pPr>
     </w:lvl>
   </w:abstractNum>
-  <w:abstractNum w:abstractNumId="21" w15:restartNumberingAfterBreak="0">
+  <w:abstractNum w:abstractNumId="23">
     <w:nsid w:val="5A6E776E"/>
     <w:multiLevelType w:val="hybridMultilevel"/>
     <w:tmpl w:val="0E0A097A"/>
@@ -7489,7 +8091,7 @@
       </w:pPr>
     </w:lvl>
   </w:abstractNum>
-  <w:abstractNum w:abstractNumId="22" w15:restartNumberingAfterBreak="0">
+  <w:abstractNum w:abstractNumId="24">
     <w:nsid w:val="5B2740CA"/>
     <w:multiLevelType w:val="hybridMultilevel"/>
     <w:tmpl w:val="76F866B0"/>
@@ -7578,10 +8180,10 @@
       </w:pPr>
     </w:lvl>
   </w:abstractNum>
-  <w:abstractNum w:abstractNumId="23" w15:restartNumberingAfterBreak="0">
+  <w:abstractNum w:abstractNumId="25">
     <w:nsid w:val="5C5733C5"/>
     <w:multiLevelType w:val="hybridMultilevel"/>
-    <w:tmpl w:val="98407096"/>
+    <w:tmpl w:val="645A5FEC"/>
     <w:lvl w:ilvl="0" w:tplc="04090019">
       <w:start w:val="1"/>
       <w:numFmt w:val="lowerLetter"/>
@@ -7667,7 +8269,7 @@
       </w:pPr>
     </w:lvl>
   </w:abstractNum>
-  <w:abstractNum w:abstractNumId="24" w15:restartNumberingAfterBreak="0">
+  <w:abstractNum w:abstractNumId="26">
     <w:nsid w:val="609D246E"/>
     <w:multiLevelType w:val="hybridMultilevel"/>
     <w:tmpl w:val="9C504542"/>
@@ -7756,7 +8358,7 @@
       </w:pPr>
     </w:lvl>
   </w:abstractNum>
-  <w:abstractNum w:abstractNumId="25" w15:restartNumberingAfterBreak="0">
+  <w:abstractNum w:abstractNumId="27">
     <w:nsid w:val="654858B1"/>
     <w:multiLevelType w:val="hybridMultilevel"/>
     <w:tmpl w:val="FD6019DE"/>
@@ -7845,7 +8447,7 @@
       </w:pPr>
     </w:lvl>
   </w:abstractNum>
-  <w:abstractNum w:abstractNumId="26" w15:restartNumberingAfterBreak="0">
+  <w:abstractNum w:abstractNumId="28">
     <w:nsid w:val="671F6AAB"/>
     <w:multiLevelType w:val="hybridMultilevel"/>
     <w:tmpl w:val="FD8EE206"/>
@@ -7931,7 +8533,7 @@
       </w:pPr>
     </w:lvl>
   </w:abstractNum>
-  <w:abstractNum w:abstractNumId="27" w15:restartNumberingAfterBreak="0">
+  <w:abstractNum w:abstractNumId="29">
     <w:nsid w:val="68671605"/>
     <w:multiLevelType w:val="hybridMultilevel"/>
     <w:tmpl w:val="197623FA"/>
@@ -8017,7 +8619,7 @@
       </w:pPr>
     </w:lvl>
   </w:abstractNum>
-  <w:abstractNum w:abstractNumId="28" w15:restartNumberingAfterBreak="0">
+  <w:abstractNum w:abstractNumId="30">
     <w:nsid w:val="69AF198E"/>
     <w:multiLevelType w:val="hybridMultilevel"/>
     <w:tmpl w:val="7FBA8E96"/>
@@ -8106,7 +8708,7 @@
       </w:pPr>
     </w:lvl>
   </w:abstractNum>
-  <w:abstractNum w:abstractNumId="29" w15:restartNumberingAfterBreak="0">
+  <w:abstractNum w:abstractNumId="31">
     <w:nsid w:val="742F74DF"/>
     <w:multiLevelType w:val="hybridMultilevel"/>
     <w:tmpl w:val="AF968F74"/>
@@ -8195,7 +8797,7 @@
       </w:pPr>
     </w:lvl>
   </w:abstractNum>
-  <w:abstractNum w:abstractNumId="30" w15:restartNumberingAfterBreak="0">
+  <w:abstractNum w:abstractNumId="32">
     <w:nsid w:val="74E43281"/>
     <w:multiLevelType w:val="hybridMultilevel"/>
     <w:tmpl w:val="8B34B520"/>
@@ -8284,7 +8886,7 @@
       </w:pPr>
     </w:lvl>
   </w:abstractNum>
-  <w:abstractNum w:abstractNumId="31" w15:restartNumberingAfterBreak="0">
+  <w:abstractNum w:abstractNumId="33">
     <w:nsid w:val="75D5304A"/>
     <w:multiLevelType w:val="hybridMultilevel"/>
     <w:tmpl w:val="68C83004"/>
@@ -8373,7 +8975,7 @@
       </w:pPr>
     </w:lvl>
   </w:abstractNum>
-  <w:abstractNum w:abstractNumId="32" w15:restartNumberingAfterBreak="0">
+  <w:abstractNum w:abstractNumId="34">
     <w:nsid w:val="76516355"/>
     <w:multiLevelType w:val="hybridMultilevel"/>
     <w:tmpl w:val="BD9456CA"/>
@@ -8462,7 +9064,7 @@
       </w:pPr>
     </w:lvl>
   </w:abstractNum>
-  <w:abstractNum w:abstractNumId="33" w15:restartNumberingAfterBreak="0">
+  <w:abstractNum w:abstractNumId="35">
     <w:nsid w:val="780C4438"/>
     <w:multiLevelType w:val="hybridMultilevel"/>
     <w:tmpl w:val="A9B64F62"/>
@@ -8548,7 +9150,7 @@
       </w:pPr>
     </w:lvl>
   </w:abstractNum>
-  <w:abstractNum w:abstractNumId="34" w15:restartNumberingAfterBreak="0">
+  <w:abstractNum w:abstractNumId="36">
     <w:nsid w:val="7D43341C"/>
     <w:multiLevelType w:val="hybridMultilevel"/>
     <w:tmpl w:val="6D88790A"/>
@@ -8637,7 +9239,7 @@
       </w:pPr>
     </w:lvl>
   </w:abstractNum>
-  <w:abstractNum w:abstractNumId="35" w15:restartNumberingAfterBreak="0">
+  <w:abstractNum w:abstractNumId="37">
     <w:nsid w:val="7D656B84"/>
     <w:multiLevelType w:val="hybridMultilevel"/>
     <w:tmpl w:val="FC225024"/>
@@ -8726,7 +9328,7 @@
       </w:pPr>
     </w:lvl>
   </w:abstractNum>
-  <w:abstractNum w:abstractNumId="36" w15:restartNumberingAfterBreak="0">
+  <w:abstractNum w:abstractNumId="38">
     <w:nsid w:val="7E00299E"/>
     <w:multiLevelType w:val="hybridMultilevel"/>
     <w:tmpl w:val="129EB7FA"/>
@@ -8815,7 +9417,7 @@
       </w:pPr>
     </w:lvl>
   </w:abstractNum>
-  <w:abstractNum w:abstractNumId="37" w15:restartNumberingAfterBreak="0">
+  <w:abstractNum w:abstractNumId="39">
     <w:nsid w:val="7FE678E0"/>
     <w:multiLevelType w:val="hybridMultilevel"/>
     <w:tmpl w:val="114839E4"/>
@@ -8905,43 +9507,43 @@
     </w:lvl>
   </w:abstractNum>
   <w:num w:numId="1">
-    <w:abstractNumId w:val="12"/>
+    <w:abstractNumId w:val="14"/>
   </w:num>
   <w:num w:numId="2">
-    <w:abstractNumId w:val="9"/>
+    <w:abstractNumId w:val="11"/>
   </w:num>
   <w:num w:numId="3">
-    <w:abstractNumId w:val="14"/>
+    <w:abstractNumId w:val="16"/>
   </w:num>
   <w:num w:numId="4">
-    <w:abstractNumId w:val="19"/>
+    <w:abstractNumId w:val="21"/>
   </w:num>
   <w:num w:numId="5">
-    <w:abstractNumId w:val="11"/>
+    <w:abstractNumId w:val="13"/>
   </w:num>
   <w:num w:numId="6">
-    <w:abstractNumId w:val="29"/>
+    <w:abstractNumId w:val="31"/>
   </w:num>
   <w:num w:numId="7">
-    <w:abstractNumId w:val="7"/>
+    <w:abstractNumId w:val="8"/>
   </w:num>
   <w:num w:numId="8">
     <w:abstractNumId w:val="6"/>
   </w:num>
   <w:num w:numId="9">
-    <w:abstractNumId w:val="10"/>
+    <w:abstractNumId w:val="12"/>
   </w:num>
   <w:num w:numId="10">
-    <w:abstractNumId w:val="36"/>
+    <w:abstractNumId w:val="38"/>
   </w:num>
   <w:num w:numId="11">
-    <w:abstractNumId w:val="20"/>
+    <w:abstractNumId w:val="22"/>
   </w:num>
   <w:num w:numId="12">
-    <w:abstractNumId w:val="15"/>
+    <w:abstractNumId w:val="17"/>
   </w:num>
   <w:num w:numId="13">
-    <w:abstractNumId w:val="26"/>
+    <w:abstractNumId w:val="28"/>
   </w:num>
   <w:num w:numId="14">
     <w:abstractNumId w:val="0"/>
@@ -8950,61 +9552,61 @@
     <w:abstractNumId w:val="5"/>
   </w:num>
   <w:num w:numId="16">
-    <w:abstractNumId w:val="22"/>
+    <w:abstractNumId w:val="24"/>
   </w:num>
   <w:num w:numId="17">
-    <w:abstractNumId w:val="28"/>
+    <w:abstractNumId w:val="30"/>
   </w:num>
   <w:num w:numId="18">
-    <w:abstractNumId w:val="23"/>
+    <w:abstractNumId w:val="25"/>
   </w:num>
   <w:num w:numId="19">
-    <w:abstractNumId w:val="8"/>
+    <w:abstractNumId w:val="9"/>
   </w:num>
   <w:num w:numId="20">
-    <w:abstractNumId w:val="17"/>
+    <w:abstractNumId w:val="19"/>
   </w:num>
   <w:num w:numId="21">
-    <w:abstractNumId w:val="27"/>
+    <w:abstractNumId w:val="29"/>
   </w:num>
   <w:num w:numId="22">
     <w:abstractNumId w:val="3"/>
   </w:num>
   <w:num w:numId="23">
-    <w:abstractNumId w:val="32"/>
+    <w:abstractNumId w:val="34"/>
   </w:num>
   <w:num w:numId="24">
-    <w:abstractNumId w:val="34"/>
+    <w:abstractNumId w:val="36"/>
   </w:num>
   <w:num w:numId="25">
+    <w:abstractNumId w:val="35"/>
+  </w:num>
+  <w:num w:numId="26">
+    <w:abstractNumId w:val="18"/>
+  </w:num>
+  <w:num w:numId="27">
     <w:abstractNumId w:val="33"/>
   </w:num>
-  <w:num w:numId="26">
-    <w:abstractNumId w:val="16"/>
-  </w:num>
-  <w:num w:numId="27">
-    <w:abstractNumId w:val="31"/>
-  </w:num>
   <w:num w:numId="28">
-    <w:abstractNumId w:val="21"/>
+    <w:abstractNumId w:val="23"/>
   </w:num>
   <w:num w:numId="29">
-    <w:abstractNumId w:val="13"/>
+    <w:abstractNumId w:val="15"/>
   </w:num>
   <w:num w:numId="30">
-    <w:abstractNumId w:val="25"/>
+    <w:abstractNumId w:val="27"/>
   </w:num>
   <w:num w:numId="31">
-    <w:abstractNumId w:val="35"/>
+    <w:abstractNumId w:val="37"/>
   </w:num>
   <w:num w:numId="32">
     <w:abstractNumId w:val="2"/>
   </w:num>
   <w:num w:numId="33">
-    <w:abstractNumId w:val="30"/>
+    <w:abstractNumId w:val="32"/>
   </w:num>
   <w:num w:numId="34">
-    <w:abstractNumId w:val="18"/>
+    <w:abstractNumId w:val="20"/>
   </w:num>
   <w:num w:numId="35">
     <w:abstractNumId w:val="4"/>
@@ -9013,16 +9615,22 @@
     <w:abstractNumId w:val="1"/>
   </w:num>
   <w:num w:numId="37">
-    <w:abstractNumId w:val="24"/>
+    <w:abstractNumId w:val="26"/>
   </w:num>
   <w:num w:numId="38">
-    <w:abstractNumId w:val="37"/>
+    <w:abstractNumId w:val="39"/>
+  </w:num>
+  <w:num w:numId="39">
+    <w:abstractNumId w:val="7"/>
+  </w:num>
+  <w:num w:numId="40">
+    <w:abstractNumId w:val="10"/>
   </w:num>
 </w:numbering>
 </file>
 
 <file path=word/styles.xml><?xml version="1.0" encoding="utf-8"?>
-<w:styles xmlns:mc="http://schemas.openxmlformats.org/markup-compatibility/2006" xmlns:r="http://schemas.openxmlformats.org/officeDocument/2006/relationships" xmlns:w="http://schemas.openxmlformats.org/wordprocessingml/2006/main" xmlns:w14="http://schemas.microsoft.com/office/word/2010/wordml" xmlns:w15="http://schemas.microsoft.com/office/word/2012/wordml" xmlns:w16cex="http://schemas.microsoft.com/office/word/2018/wordml/cex" xmlns:w16cid="http://schemas.microsoft.com/office/word/2016/wordml/cid" xmlns:w16="http://schemas.microsoft.com/office/word/2018/wordml" xmlns:w16sdtdh="http://schemas.microsoft.com/office/word/2020/wordml/sdtdatahash" xmlns:w16se="http://schemas.microsoft.com/office/word/2015/wordml/symex" mc:Ignorable="w14 w15 w16se w16cid w16 w16cex w16sdtdh">
+<w:styles xmlns:mc="http://schemas.openxmlformats.org/markup-compatibility/2006" xmlns:r="http://schemas.openxmlformats.org/officeDocument/2006/relationships" xmlns:w="http://schemas.openxmlformats.org/wordprocessingml/2006/main" xmlns:w14="http://schemas.microsoft.com/office/word/2010/wordml" mc:Ignorable="w14">
   <w:docDefaults>
     <w:rPrDefault>
       <w:rPr>
@@ -9038,383 +9646,472 @@
       </w:pPr>
     </w:pPrDefault>
   </w:docDefaults>
-  <w:latentStyles w:defLockedState="0" w:defUIPriority="99" w:defSemiHidden="0" w:defUnhideWhenUsed="0" w:defQFormat="0" w:count="376">
-    <w:lsdException w:name="Normal" w:uiPriority="1" w:qFormat="1"/>
-    <w:lsdException w:name="heading 1" w:uiPriority="9" w:qFormat="1"/>
-    <w:lsdException w:name="heading 2" w:semiHidden="1" w:uiPriority="9" w:unhideWhenUsed="1" w:qFormat="1"/>
-    <w:lsdException w:name="heading 3" w:semiHidden="1" w:uiPriority="9" w:unhideWhenUsed="1" w:qFormat="1"/>
-    <w:lsdException w:name="heading 4" w:semiHidden="1" w:uiPriority="9" w:unhideWhenUsed="1" w:qFormat="1"/>
-    <w:lsdException w:name="heading 5" w:semiHidden="1" w:uiPriority="9" w:unhideWhenUsed="1" w:qFormat="1"/>
-    <w:lsdException w:name="heading 6" w:semiHidden="1" w:uiPriority="9" w:unhideWhenUsed="1" w:qFormat="1"/>
-    <w:lsdException w:name="heading 7" w:semiHidden="1" w:uiPriority="9" w:unhideWhenUsed="1" w:qFormat="1"/>
-    <w:lsdException w:name="heading 8" w:semiHidden="1" w:uiPriority="9" w:unhideWhenUsed="1" w:qFormat="1"/>
-    <w:lsdException w:name="heading 9" w:semiHidden="1" w:uiPriority="9" w:unhideWhenUsed="1" w:qFormat="1"/>
-    <w:lsdException w:name="index 1" w:semiHidden="1" w:unhideWhenUsed="1"/>
-    <w:lsdException w:name="index 2" w:semiHidden="1" w:unhideWhenUsed="1"/>
-    <w:lsdException w:name="index 3" w:semiHidden="1" w:unhideWhenUsed="1"/>
-    <w:lsdException w:name="index 4" w:semiHidden="1" w:unhideWhenUsed="1"/>
-    <w:lsdException w:name="index 5" w:semiHidden="1" w:unhideWhenUsed="1"/>
-    <w:lsdException w:name="index 6" w:semiHidden="1" w:unhideWhenUsed="1"/>
-    <w:lsdException w:name="index 7" w:semiHidden="1" w:unhideWhenUsed="1"/>
-    <w:lsdException w:name="index 8" w:semiHidden="1" w:unhideWhenUsed="1"/>
-    <w:lsdException w:name="index 9" w:semiHidden="1" w:unhideWhenUsed="1"/>
-    <w:lsdException w:name="toc 1" w:semiHidden="1" w:uiPriority="39" w:unhideWhenUsed="1"/>
-    <w:lsdException w:name="toc 2" w:semiHidden="1" w:uiPriority="39" w:unhideWhenUsed="1"/>
-    <w:lsdException w:name="toc 3" w:semiHidden="1" w:uiPriority="39" w:unhideWhenUsed="1"/>
-    <w:lsdException w:name="toc 4" w:semiHidden="1" w:uiPriority="39" w:unhideWhenUsed="1"/>
-    <w:lsdException w:name="toc 5" w:semiHidden="1" w:uiPriority="39" w:unhideWhenUsed="1"/>
-    <w:lsdException w:name="toc 6" w:semiHidden="1" w:uiPriority="39" w:unhideWhenUsed="1"/>
-    <w:lsdException w:name="toc 7" w:semiHidden="1" w:uiPriority="39" w:unhideWhenUsed="1"/>
-    <w:lsdException w:name="toc 8" w:semiHidden="1" w:uiPriority="39" w:unhideWhenUsed="1"/>
-    <w:lsdException w:name="toc 9" w:semiHidden="1" w:uiPriority="39" w:unhideWhenUsed="1"/>
-    <w:lsdException w:name="Normal Indent" w:semiHidden="1" w:unhideWhenUsed="1"/>
-    <w:lsdException w:name="footnote text" w:semiHidden="1" w:unhideWhenUsed="1"/>
-    <w:lsdException w:name="annotation text" w:semiHidden="1" w:unhideWhenUsed="1"/>
-    <w:lsdException w:name="header" w:semiHidden="1" w:unhideWhenUsed="1"/>
-    <w:lsdException w:name="footer" w:semiHidden="1" w:unhideWhenUsed="1"/>
-    <w:lsdException w:name="index heading" w:semiHidden="1" w:unhideWhenUsed="1"/>
-    <w:lsdException w:name="caption" w:semiHidden="1" w:uiPriority="35" w:unhideWhenUsed="1" w:qFormat="1"/>
-    <w:lsdException w:name="table of figures" w:semiHidden="1" w:unhideWhenUsed="1"/>
-    <w:lsdException w:name="envelope address" w:semiHidden="1" w:unhideWhenUsed="1"/>
-    <w:lsdException w:name="envelope return" w:semiHidden="1" w:unhideWhenUsed="1"/>
-    <w:lsdException w:name="footnote reference" w:semiHidden="1" w:unhideWhenUsed="1"/>
-    <w:lsdException w:name="annotation reference" w:semiHidden="1" w:unhideWhenUsed="1"/>
-    <w:lsdException w:name="line number" w:semiHidden="1" w:unhideWhenUsed="1"/>
-    <w:lsdException w:name="page number" w:semiHidden="1" w:unhideWhenUsed="1"/>
-    <w:lsdException w:name="endnote reference" w:semiHidden="1" w:unhideWhenUsed="1"/>
-    <w:lsdException w:name="endnote text" w:semiHidden="1" w:unhideWhenUsed="1"/>
-    <w:lsdException w:name="table of authorities" w:semiHidden="1" w:unhideWhenUsed="1"/>
-    <w:lsdException w:name="macro" w:semiHidden="1" w:unhideWhenUsed="1"/>
-    <w:lsdException w:name="toa heading" w:semiHidden="1" w:unhideWhenUsed="1"/>
-    <w:lsdException w:name="List" w:semiHidden="1" w:unhideWhenUsed="1"/>
-    <w:lsdException w:name="List Bullet" w:semiHidden="1" w:unhideWhenUsed="1"/>
-    <w:lsdException w:name="List Number" w:semiHidden="1" w:unhideWhenUsed="1"/>
-    <w:lsdException w:name="List 2" w:semiHidden="1" w:unhideWhenUsed="1"/>
-    <w:lsdException w:name="List 3" w:semiHidden="1" w:unhideWhenUsed="1"/>
-    <w:lsdException w:name="List 4" w:semiHidden="1" w:unhideWhenUsed="1"/>
-    <w:lsdException w:name="List 5" w:semiHidden="1" w:unhideWhenUsed="1"/>
-    <w:lsdException w:name="List Bullet 2" w:semiHidden="1" w:unhideWhenUsed="1"/>
-    <w:lsdException w:name="List Bullet 3" w:semiHidden="1" w:unhideWhenUsed="1"/>
-    <w:lsdException w:name="List Bullet 4" w:semiHidden="1" w:unhideWhenUsed="1"/>
-    <w:lsdException w:name="List Bullet 5" w:semiHidden="1" w:unhideWhenUsed="1"/>
-    <w:lsdException w:name="List Number 2" w:semiHidden="1" w:unhideWhenUsed="1"/>
-    <w:lsdException w:name="List Number 3" w:semiHidden="1" w:unhideWhenUsed="1"/>
-    <w:lsdException w:name="List Number 4" w:semiHidden="1" w:unhideWhenUsed="1"/>
-    <w:lsdException w:name="List Number 5" w:semiHidden="1" w:unhideWhenUsed="1"/>
-    <w:lsdException w:name="Title" w:uiPriority="10" w:qFormat="1"/>
-    <w:lsdException w:name="Closing" w:semiHidden="1" w:unhideWhenUsed="1"/>
-    <w:lsdException w:name="Signature" w:semiHidden="1" w:unhideWhenUsed="1"/>
-    <w:lsdException w:name="Default Paragraph Font" w:semiHidden="1" w:uiPriority="1" w:unhideWhenUsed="1"/>
-    <w:lsdException w:name="Body Text" w:semiHidden="1" w:uiPriority="1" w:unhideWhenUsed="1" w:qFormat="1"/>
-    <w:lsdException w:name="Body Text Indent" w:semiHidden="1" w:unhideWhenUsed="1"/>
-    <w:lsdException w:name="List Continue" w:semiHidden="1" w:unhideWhenUsed="1"/>
-    <w:lsdException w:name="List Continue 2" w:semiHidden="1" w:unhideWhenUsed="1"/>
-    <w:lsdException w:name="List Continue 3" w:semiHidden="1" w:unhideWhenUsed="1"/>
-    <w:lsdException w:name="List Continue 4" w:semiHidden="1" w:unhideWhenUsed="1"/>
-    <w:lsdException w:name="List Continue 5" w:semiHidden="1" w:unhideWhenUsed="1"/>
-    <w:lsdException w:name="Message Header" w:semiHidden="1" w:unhideWhenUsed="1"/>
-    <w:lsdException w:name="Subtitle" w:uiPriority="11" w:qFormat="1"/>
-    <w:lsdException w:name="Salutation" w:semiHidden="1" w:unhideWhenUsed="1"/>
-    <w:lsdException w:name="Date" w:semiHidden="1" w:unhideWhenUsed="1"/>
-    <w:lsdException w:name="Body Text First Indent" w:semiHidden="1" w:unhideWhenUsed="1"/>
-    <w:lsdException w:name="Body Text First Indent 2" w:semiHidden="1" w:unhideWhenUsed="1"/>
-    <w:lsdException w:name="Note Heading" w:semiHidden="1" w:unhideWhenUsed="1"/>
-    <w:lsdException w:name="Body Text 2" w:semiHidden="1" w:unhideWhenUsed="1"/>
-    <w:lsdException w:name="Body Text 3" w:semiHidden="1" w:unhideWhenUsed="1"/>
-    <w:lsdException w:name="Body Text Indent 2" w:semiHidden="1" w:unhideWhenUsed="1"/>
-    <w:lsdException w:name="Body Text Indent 3" w:semiHidden="1" w:unhideWhenUsed="1"/>
-    <w:lsdException w:name="Block Text" w:semiHidden="1" w:unhideWhenUsed="1"/>
-    <w:lsdException w:name="Hyperlink" w:semiHidden="1" w:unhideWhenUsed="1"/>
-    <w:lsdException w:name="FollowedHyperlink" w:semiHidden="1" w:unhideWhenUsed="1"/>
-    <w:lsdException w:name="Strong" w:uiPriority="22" w:qFormat="1"/>
-    <w:lsdException w:name="Emphasis" w:uiPriority="20" w:qFormat="1"/>
-    <w:lsdException w:name="Document Map" w:semiHidden="1" w:unhideWhenUsed="1"/>
-    <w:lsdException w:name="Plain Text" w:semiHidden="1" w:unhideWhenUsed="1"/>
-    <w:lsdException w:name="E-mail Signature" w:semiHidden="1" w:unhideWhenUsed="1"/>
-    <w:lsdException w:name="HTML Top of Form" w:semiHidden="1" w:unhideWhenUsed="1"/>
-    <w:lsdException w:name="HTML Bottom of Form" w:semiHidden="1" w:unhideWhenUsed="1"/>
-    <w:lsdException w:name="Normal (Web)" w:semiHidden="1" w:unhideWhenUsed="1"/>
-    <w:lsdException w:name="HTML Acronym" w:semiHidden="1" w:unhideWhenUsed="1"/>
-    <w:lsdException w:name="HTML Address" w:semiHidden="1" w:unhideWhenUsed="1"/>
-    <w:lsdException w:name="HTML Cite" w:semiHidden="1" w:unhideWhenUsed="1"/>
-    <w:lsdException w:name="HTML Code" w:semiHidden="1" w:unhideWhenUsed="1"/>
-    <w:lsdException w:name="HTML Definition" w:semiHidden="1" w:unhideWhenUsed="1"/>
-    <w:lsdException w:name="HTML Keyboard" w:semiHidden="1" w:unhideWhenUsed="1"/>
-    <w:lsdException w:name="HTML Preformatted" w:semiHidden="1" w:unhideWhenUsed="1"/>
-    <w:lsdException w:name="HTML Sample" w:semiHidden="1" w:unhideWhenUsed="1"/>
-    <w:lsdException w:name="HTML Typewriter" w:semiHidden="1" w:unhideWhenUsed="1"/>
-    <w:lsdException w:name="HTML Variable" w:semiHidden="1" w:unhideWhenUsed="1"/>
-    <w:lsdException w:name="Normal Table" w:semiHidden="1" w:unhideWhenUsed="1"/>
-    <w:lsdException w:name="annotation subject" w:semiHidden="1" w:unhideWhenUsed="1"/>
-    <w:lsdException w:name="No List" w:semiHidden="1" w:unhideWhenUsed="1"/>
-    <w:lsdException w:name="Outline List 1" w:semiHidden="1" w:unhideWhenUsed="1"/>
-    <w:lsdException w:name="Outline List 2" w:semiHidden="1" w:unhideWhenUsed="1"/>
-    <w:lsdException w:name="Outline List 3" w:semiHidden="1" w:unhideWhenUsed="1"/>
-    <w:lsdException w:name="Table Simple 1" w:semiHidden="1" w:unhideWhenUsed="1"/>
-    <w:lsdException w:name="Table Simple 2" w:semiHidden="1" w:unhideWhenUsed="1"/>
-    <w:lsdException w:name="Table Simple 3" w:semiHidden="1" w:unhideWhenUsed="1"/>
-    <w:lsdException w:name="Table Classic 1" w:semiHidden="1" w:unhideWhenUsed="1"/>
-    <w:lsdException w:name="Table Classic 2" w:semiHidden="1" w:unhideWhenUsed="1"/>
-    <w:lsdException w:name="Table Classic 3" w:semiHidden="1" w:unhideWhenUsed="1"/>
-    <w:lsdException w:name="Table Classic 4" w:semiHidden="1" w:unhideWhenUsed="1"/>
-    <w:lsdException w:name="Table Colorful 1" w:semiHidden="1" w:unhideWhenUsed="1"/>
-    <w:lsdException w:name="Table Colorful 2" w:semiHidden="1" w:unhideWhenUsed="1"/>
-    <w:lsdException w:name="Table Colorful 3" w:semiHidden="1" w:unhideWhenUsed="1"/>
-    <w:lsdException w:name="Table Columns 1" w:semiHidden="1" w:unhideWhenUsed="1"/>
-    <w:lsdException w:name="Table Columns 2" w:semiHidden="1" w:unhideWhenUsed="1"/>
-    <w:lsdException w:name="Table Columns 3" w:semiHidden="1" w:unhideWhenUsed="1"/>
-    <w:lsdException w:name="Table Columns 4" w:semiHidden="1" w:unhideWhenUsed="1"/>
-    <w:lsdException w:name="Table Columns 5" w:semiHidden="1" w:unhideWhenUsed="1"/>
-    <w:lsdException w:name="Table Grid 1" w:semiHidden="1" w:unhideWhenUsed="1"/>
-    <w:lsdException w:name="Table Grid 2" w:semiHidden="1" w:unhideWhenUsed="1"/>
-    <w:lsdException w:name="Table Grid 3" w:semiHidden="1" w:unhideWhenUsed="1"/>
-    <w:lsdException w:name="Table Grid 4" w:semiHidden="1" w:unhideWhenUsed="1"/>
-    <w:lsdException w:name="Table Grid 5" w:semiHidden="1" w:unhideWhenUsed="1"/>
-    <w:lsdException w:name="Table Grid 6" w:semiHidden="1" w:unhideWhenUsed="1"/>
-    <w:lsdException w:name="Table Grid 7" w:semiHidden="1" w:unhideWhenUsed="1"/>
-    <w:lsdException w:name="Table Grid 8" w:semiHidden="1" w:unhideWhenUsed="1"/>
-    <w:lsdException w:name="Table List 1" w:semiHidden="1" w:unhideWhenUsed="1"/>
-    <w:lsdException w:name="Table List 2" w:semiHidden="1" w:unhideWhenUsed="1"/>
-    <w:lsdException w:name="Table List 3" w:semiHidden="1" w:unhideWhenUsed="1"/>
-    <w:lsdException w:name="Table List 4" w:semiHidden="1" w:unhideWhenUsed="1"/>
-    <w:lsdException w:name="Table List 5" w:semiHidden="1" w:unhideWhenUsed="1"/>
-    <w:lsdException w:name="Table List 6" w:semiHidden="1" w:unhideWhenUsed="1"/>
-    <w:lsdException w:name="Table List 7" w:semiHidden="1" w:unhideWhenUsed="1"/>
-    <w:lsdException w:name="Table List 8" w:semiHidden="1" w:unhideWhenUsed="1"/>
-    <w:lsdException w:name="Table 3D effects 1" w:semiHidden="1" w:unhideWhenUsed="1"/>
-    <w:lsdException w:name="Table 3D effects 2" w:semiHidden="1" w:unhideWhenUsed="1"/>
-    <w:lsdException w:name="Table 3D effects 3" w:semiHidden="1" w:unhideWhenUsed="1"/>
-    <w:lsdException w:name="Table Contemporary" w:semiHidden="1" w:unhideWhenUsed="1"/>
-    <w:lsdException w:name="Table Elegant" w:semiHidden="1" w:unhideWhenUsed="1"/>
-    <w:lsdException w:name="Table Professional" w:semiHidden="1" w:unhideWhenUsed="1"/>
-    <w:lsdException w:name="Table Subtle 1" w:semiHidden="1" w:unhideWhenUsed="1"/>
-    <w:lsdException w:name="Table Subtle 2" w:semiHidden="1" w:unhideWhenUsed="1"/>
-    <w:lsdException w:name="Table Web 1" w:semiHidden="1" w:unhideWhenUsed="1"/>
-    <w:lsdException w:name="Table Web 2" w:semiHidden="1" w:unhideWhenUsed="1"/>
-    <w:lsdException w:name="Table Web 3" w:semiHidden="1" w:unhideWhenUsed="1"/>
-    <w:lsdException w:name="Balloon Text" w:semiHidden="1" w:unhideWhenUsed="1"/>
-    <w:lsdException w:name="Table Grid" w:uiPriority="39"/>
-    <w:lsdException w:name="Table Theme" w:semiHidden="1" w:unhideWhenUsed="1"/>
-    <w:lsdException w:name="Placeholder Text" w:semiHidden="1"/>
-    <w:lsdException w:name="No Spacing" w:uiPriority="1" w:qFormat="1"/>
-    <w:lsdException w:name="Light Shading" w:uiPriority="60"/>
-    <w:lsdException w:name="Light List" w:uiPriority="61"/>
-    <w:lsdException w:name="Light Grid" w:uiPriority="62"/>
-    <w:lsdException w:name="Medium Shading 1" w:uiPriority="63"/>
-    <w:lsdException w:name="Medium Shading 2" w:uiPriority="64"/>
-    <w:lsdException w:name="Medium List 1" w:uiPriority="65"/>
-    <w:lsdException w:name="Medium List 2" w:uiPriority="66"/>
-    <w:lsdException w:name="Medium Grid 1" w:uiPriority="67"/>
-    <w:lsdException w:name="Medium Grid 2" w:uiPriority="68"/>
-    <w:lsdException w:name="Medium Grid 3" w:uiPriority="69"/>
-    <w:lsdException w:name="Dark List" w:uiPriority="70"/>
-    <w:lsdException w:name="Colorful Shading" w:uiPriority="71"/>
-    <w:lsdException w:name="Colorful List" w:uiPriority="72"/>
-    <w:lsdException w:name="Colorful Grid" w:uiPriority="73"/>
-    <w:lsdException w:name="Light Shading Accent 1" w:uiPriority="60"/>
-    <w:lsdException w:name="Light List Accent 1" w:uiPriority="61"/>
-    <w:lsdException w:name="Light Grid Accent 1" w:uiPriority="62"/>
-    <w:lsdException w:name="Medium Shading 1 Accent 1" w:uiPriority="63"/>
-    <w:lsdException w:name="Medium Shading 2 Accent 1" w:uiPriority="64"/>
-    <w:lsdException w:name="Medium List 1 Accent 1" w:uiPriority="65"/>
-    <w:lsdException w:name="Revision" w:semiHidden="1"/>
-    <w:lsdException w:name="List Paragraph" w:uiPriority="34" w:qFormat="1"/>
-    <w:lsdException w:name="Quote" w:uiPriority="29" w:qFormat="1"/>
-    <w:lsdException w:name="Intense Quote" w:uiPriority="30" w:qFormat="1"/>
-    <w:lsdException w:name="Medium List 2 Accent 1" w:uiPriority="66"/>
-    <w:lsdException w:name="Medium Grid 1 Accent 1" w:uiPriority="67"/>
-    <w:lsdException w:name="Medium Grid 2 Accent 1" w:uiPriority="68"/>
-    <w:lsdException w:name="Medium Grid 3 Accent 1" w:uiPriority="69"/>
-    <w:lsdException w:name="Dark List Accent 1" w:uiPriority="70"/>
-    <w:lsdException w:name="Colorful Shading Accent 1" w:uiPriority="71"/>
-    <w:lsdException w:name="Colorful List Accent 1" w:uiPriority="72"/>
-    <w:lsdException w:name="Colorful Grid Accent 1" w:uiPriority="73"/>
-    <w:lsdException w:name="Light Shading Accent 2" w:uiPriority="60"/>
-    <w:lsdException w:name="Light List Accent 2" w:uiPriority="61"/>
-    <w:lsdException w:name="Light Grid Accent 2" w:uiPriority="62"/>
-    <w:lsdException w:name="Medium Shading 1 Accent 2" w:uiPriority="63"/>
-    <w:lsdException w:name="Medium Shading 2 Accent 2" w:uiPriority="64"/>
-    <w:lsdException w:name="Medium List 1 Accent 2" w:uiPriority="65"/>
-    <w:lsdException w:name="Medium List 2 Accent 2" w:uiPriority="66"/>
-    <w:lsdException w:name="Medium Grid 1 Accent 2" w:uiPriority="67"/>
-    <w:lsdException w:name="Medium Grid 2 Accent 2" w:uiPriority="68"/>
-    <w:lsdException w:name="Medium Grid 3 Accent 2" w:uiPriority="69"/>
-    <w:lsdException w:name="Dark List Accent 2" w:uiPriority="70"/>
-    <w:lsdException w:name="Colorful Shading Accent 2" w:uiPriority="71"/>
-    <w:lsdException w:name="Colorful List Accent 2" w:uiPriority="72"/>
-    <w:lsdException w:name="Colorful Grid Accent 2" w:uiPriority="73"/>
-    <w:lsdException w:name="Light Shading Accent 3" w:uiPriority="60"/>
-    <w:lsdException w:name="Light List Accent 3" w:uiPriority="61"/>
-    <w:lsdException w:name="Light Grid Accent 3" w:uiPriority="62"/>
-    <w:lsdException w:name="Medium Shading 1 Accent 3" w:uiPriority="63"/>
-    <w:lsdException w:name="Medium Shading 2 Accent 3" w:uiPriority="64"/>
-    <w:lsdException w:name="Medium List 1 Accent 3" w:uiPriority="65"/>
-    <w:lsdException w:name="Medium List 2 Accent 3" w:uiPriority="66"/>
-    <w:lsdException w:name="Medium Grid 1 Accent 3" w:uiPriority="67"/>
-    <w:lsdException w:name="Medium Grid 2 Accent 3" w:uiPriority="68"/>
-    <w:lsdException w:name="Medium Grid 3 Accent 3" w:uiPriority="69"/>
-    <w:lsdException w:name="Dark List Accent 3" w:uiPriority="70"/>
-    <w:lsdException w:name="Colorful Shading Accent 3" w:uiPriority="71"/>
-    <w:lsdException w:name="Colorful List Accent 3" w:uiPriority="72"/>
-    <w:lsdException w:name="Colorful Grid Accent 3" w:uiPriority="73"/>
-    <w:lsdException w:name="Light Shading Accent 4" w:uiPriority="60"/>
-    <w:lsdException w:name="Light List Accent 4" w:uiPriority="61"/>
-    <w:lsdException w:name="Light Grid Accent 4" w:uiPriority="62"/>
-    <w:lsdException w:name="Medium Shading 1 Accent 4" w:uiPriority="63"/>
-    <w:lsdException w:name="Medium Shading 2 Accent 4" w:uiPriority="64"/>
-    <w:lsdException w:name="Medium List 1 Accent 4" w:uiPriority="65"/>
-    <w:lsdException w:name="Medium List 2 Accent 4" w:uiPriority="66"/>
-    <w:lsdException w:name="Medium Grid 1 Accent 4" w:uiPriority="67"/>
-    <w:lsdException w:name="Medium Grid 2 Accent 4" w:uiPriority="68"/>
-    <w:lsdException w:name="Medium Grid 3 Accent 4" w:uiPriority="69"/>
-    <w:lsdException w:name="Dark List Accent 4" w:uiPriority="70"/>
-    <w:lsdException w:name="Colorful Shading Accent 4" w:uiPriority="71"/>
-    <w:lsdException w:name="Colorful List Accent 4" w:uiPriority="72"/>
-    <w:lsdException w:name="Colorful Grid Accent 4" w:uiPriority="73"/>
-    <w:lsdException w:name="Light Shading Accent 5" w:uiPriority="60"/>
-    <w:lsdException w:name="Light List Accent 5" w:uiPriority="61"/>
-    <w:lsdException w:name="Light Grid Accent 5" w:uiPriority="62"/>
-    <w:lsdException w:name="Medium Shading 1 Accent 5" w:uiPriority="63"/>
-    <w:lsdException w:name="Medium Shading 2 Accent 5" w:uiPriority="64"/>
-    <w:lsdException w:name="Medium List 1 Accent 5" w:uiPriority="65"/>
-    <w:lsdException w:name="Medium List 2 Accent 5" w:uiPriority="66"/>
-    <w:lsdException w:name="Medium Grid 1 Accent 5" w:uiPriority="67"/>
-    <w:lsdException w:name="Medium Grid 2 Accent 5" w:uiPriority="68"/>
-    <w:lsdException w:name="Medium Grid 3 Accent 5" w:uiPriority="69"/>
-    <w:lsdException w:name="Dark List Accent 5" w:uiPriority="70"/>
-    <w:lsdException w:name="Colorful Shading Accent 5" w:uiPriority="71"/>
-    <w:lsdException w:name="Colorful List Accent 5" w:uiPriority="72"/>
-    <w:lsdException w:name="Colorful Grid Accent 5" w:uiPriority="73"/>
-    <w:lsdException w:name="Light Shading Accent 6" w:uiPriority="60"/>
-    <w:lsdException w:name="Light List Accent 6" w:uiPriority="61"/>
-    <w:lsdException w:name="Light Grid Accent 6" w:uiPriority="62"/>
-    <w:lsdException w:name="Medium Shading 1 Accent 6" w:uiPriority="63"/>
-    <w:lsdException w:name="Medium Shading 2 Accent 6" w:uiPriority="64"/>
-    <w:lsdException w:name="Medium List 1 Accent 6" w:uiPriority="65"/>
-    <w:lsdException w:name="Medium List 2 Accent 6" w:uiPriority="66"/>
-    <w:lsdException w:name="Medium Grid 1 Accent 6" w:uiPriority="67"/>
-    <w:lsdException w:name="Medium Grid 2 Accent 6" w:uiPriority="68"/>
-    <w:lsdException w:name="Medium Grid 3 Accent 6" w:uiPriority="69"/>
-    <w:lsdException w:name="Dark List Accent 6" w:uiPriority="70"/>
-    <w:lsdException w:name="Colorful Shading Accent 6" w:uiPriority="71"/>
-    <w:lsdException w:name="Colorful List Accent 6" w:uiPriority="72"/>
-    <w:lsdException w:name="Colorful Grid Accent 6" w:uiPriority="73"/>
-    <w:lsdException w:name="Subtle Emphasis" w:uiPriority="19" w:qFormat="1"/>
-    <w:lsdException w:name="Intense Emphasis" w:uiPriority="21" w:qFormat="1"/>
-    <w:lsdException w:name="Subtle Reference" w:uiPriority="31" w:qFormat="1"/>
-    <w:lsdException w:name="Intense Reference" w:uiPriority="32" w:qFormat="1"/>
-    <w:lsdException w:name="Book Title" w:uiPriority="33" w:qFormat="1"/>
-    <w:lsdException w:name="Bibliography" w:semiHidden="1" w:uiPriority="37" w:unhideWhenUsed="1"/>
-    <w:lsdException w:name="TOC Heading" w:semiHidden="1" w:uiPriority="39" w:unhideWhenUsed="1" w:qFormat="1"/>
-    <w:lsdException w:name="Plain Table 1" w:uiPriority="41"/>
-    <w:lsdException w:name="Plain Table 2" w:uiPriority="42"/>
-    <w:lsdException w:name="Plain Table 3" w:uiPriority="43"/>
-    <w:lsdException w:name="Plain Table 4" w:uiPriority="44"/>
-    <w:lsdException w:name="Plain Table 5" w:uiPriority="45"/>
-    <w:lsdException w:name="Grid Table Light" w:uiPriority="40"/>
-    <w:lsdException w:name="Grid Table 1 Light" w:uiPriority="46"/>
-    <w:lsdException w:name="Grid Table 2" w:uiPriority="47"/>
-    <w:lsdException w:name="Grid Table 3" w:uiPriority="48"/>
-    <w:lsdException w:name="Grid Table 4" w:uiPriority="49"/>
-    <w:lsdException w:name="Grid Table 5 Dark" w:uiPriority="50"/>
-    <w:lsdException w:name="Grid Table 6 Colorful" w:uiPriority="51"/>
-    <w:lsdException w:name="Grid Table 7 Colorful" w:uiPriority="52"/>
-    <w:lsdException w:name="Grid Table 1 Light Accent 1" w:uiPriority="46"/>
-    <w:lsdException w:name="Grid Table 2 Accent 1" w:uiPriority="47"/>
-    <w:lsdException w:name="Grid Table 3 Accent 1" w:uiPriority="48"/>
-    <w:lsdException w:name="Grid Table 4 Accent 1" w:uiPriority="49"/>
-    <w:lsdException w:name="Grid Table 5 Dark Accent 1" w:uiPriority="50"/>
-    <w:lsdException w:name="Grid Table 6 Colorful Accent 1" w:uiPriority="51"/>
-    <w:lsdException w:name="Grid Table 7 Colorful Accent 1" w:uiPriority="52"/>
-    <w:lsdException w:name="Grid Table 1 Light Accent 2" w:uiPriority="46"/>
-    <w:lsdException w:name="Grid Table 2 Accent 2" w:uiPriority="47"/>
-    <w:lsdException w:name="Grid Table 3 Accent 2" w:uiPriority="48"/>
-    <w:lsdException w:name="Grid Table 4 Accent 2" w:uiPriority="49"/>
-    <w:lsdException w:name="Grid Table 5 Dark Accent 2" w:uiPriority="50"/>
-    <w:lsdException w:name="Grid Table 6 Colorful Accent 2" w:uiPriority="51"/>
-    <w:lsdException w:name="Grid Table 7 Colorful Accent 2" w:uiPriority="52"/>
-    <w:lsdException w:name="Grid Table 1 Light Accent 3" w:uiPriority="46"/>
-    <w:lsdException w:name="Grid Table 2 Accent 3" w:uiPriority="47"/>
-    <w:lsdException w:name="Grid Table 3 Accent 3" w:uiPriority="48"/>
-    <w:lsdException w:name="Grid Table 4 Accent 3" w:uiPriority="49"/>
-    <w:lsdException w:name="Grid Table 5 Dark Accent 3" w:uiPriority="50"/>
-    <w:lsdException w:name="Grid Table 6 Colorful Accent 3" w:uiPriority="51"/>
-    <w:lsdException w:name="Grid Table 7 Colorful Accent 3" w:uiPriority="52"/>
-    <w:lsdException w:name="Grid Table 1 Light Accent 4" w:uiPriority="46"/>
-    <w:lsdException w:name="Grid Table 2 Accent 4" w:uiPriority="47"/>
-    <w:lsdException w:name="Grid Table 3 Accent 4" w:uiPriority="48"/>
-    <w:lsdException w:name="Grid Table 4 Accent 4" w:uiPriority="49"/>
-    <w:lsdException w:name="Grid Table 5 Dark Accent 4" w:uiPriority="50"/>
-    <w:lsdException w:name="Grid Table 6 Colorful Accent 4" w:uiPriority="51"/>
-    <w:lsdException w:name="Grid Table 7 Colorful Accent 4" w:uiPriority="52"/>
-    <w:lsdException w:name="Grid Table 1 Light Accent 5" w:uiPriority="46"/>
-    <w:lsdException w:name="Grid Table 2 Accent 5" w:uiPriority="47"/>
-    <w:lsdException w:name="Grid Table 3 Accent 5" w:uiPriority="48"/>
-    <w:lsdException w:name="Grid Table 4 Accent 5" w:uiPriority="49"/>
-    <w:lsdException w:name="Grid Table 5 Dark Accent 5" w:uiPriority="50"/>
-    <w:lsdException w:name="Grid Table 6 Colorful Accent 5" w:uiPriority="51"/>
-    <w:lsdException w:name="Grid Table 7 Colorful Accent 5" w:uiPriority="52"/>
-    <w:lsdException w:name="Grid Table 1 Light Accent 6" w:uiPriority="46"/>
-    <w:lsdException w:name="Grid Table 2 Accent 6" w:uiPriority="47"/>
-    <w:lsdException w:name="Grid Table 3 Accent 6" w:uiPriority="48"/>
-    <w:lsdException w:name="Grid Table 4 Accent 6" w:uiPriority="49"/>
-    <w:lsdException w:name="Grid Table 5 Dark Accent 6" w:uiPriority="50"/>
-    <w:lsdException w:name="Grid Table 6 Colorful Accent 6" w:uiPriority="51"/>
-    <w:lsdException w:name="Grid Table 7 Colorful Accent 6" w:uiPriority="52"/>
-    <w:lsdException w:name="List Table 1 Light" w:uiPriority="46"/>
-    <w:lsdException w:name="List Table 2" w:uiPriority="47"/>
-    <w:lsdException w:name="List Table 3" w:uiPriority="48"/>
-    <w:lsdException w:name="List Table 4" w:uiPriority="49"/>
-    <w:lsdException w:name="List Table 5 Dark" w:uiPriority="50"/>
-    <w:lsdException w:name="List Table 6 Colorful" w:uiPriority="51"/>
-    <w:lsdException w:name="List Table 7 Colorful" w:uiPriority="52"/>
-    <w:lsdException w:name="List Table 1 Light Accent 1" w:uiPriority="46"/>
-    <w:lsdException w:name="List Table 2 Accent 1" w:uiPriority="47"/>
-    <w:lsdException w:name="List Table 3 Accent 1" w:uiPriority="48"/>
-    <w:lsdException w:name="List Table 4 Accent 1" w:uiPriority="49"/>
-    <w:lsdException w:name="List Table 5 Dark Accent 1" w:uiPriority="50"/>
-    <w:lsdException w:name="List Table 6 Colorful Accent 1" w:uiPriority="51"/>
-    <w:lsdException w:name="List Table 7 Colorful Accent 1" w:uiPriority="52"/>
-    <w:lsdException w:name="List Table 1 Light Accent 2" w:uiPriority="46"/>
-    <w:lsdException w:name="List Table 2 Accent 2" w:uiPriority="47"/>
-    <w:lsdException w:name="List Table 3 Accent 2" w:uiPriority="48"/>
-    <w:lsdException w:name="List Table 4 Accent 2" w:uiPriority="49"/>
-    <w:lsdException w:name="List Table 5 Dark Accent 2" w:uiPriority="50"/>
-    <w:lsdException w:name="List Table 6 Colorful Accent 2" w:uiPriority="51"/>
-    <w:lsdException w:name="List Table 7 Colorful Accent 2" w:uiPriority="52"/>
-    <w:lsdException w:name="List Table 1 Light Accent 3" w:uiPriority="46"/>
-    <w:lsdException w:name="List Table 2 Accent 3" w:uiPriority="47"/>
-    <w:lsdException w:name="List Table 3 Accent 3" w:uiPriority="48"/>
-    <w:lsdException w:name="List Table 4 Accent 3" w:uiPriority="49"/>
-    <w:lsdException w:name="List Table 5 Dark Accent 3" w:uiPriority="50"/>
-    <w:lsdException w:name="List Table 6 Colorful Accent 3" w:uiPriority="51"/>
-    <w:lsdException w:name="List Table 7 Colorful Accent 3" w:uiPriority="52"/>
-    <w:lsdException w:name="List Table 1 Light Accent 4" w:uiPriority="46"/>
-    <w:lsdException w:name="List Table 2 Accent 4" w:uiPriority="47"/>
-    <w:lsdException w:name="List Table 3 Accent 4" w:uiPriority="48"/>
-    <w:lsdException w:name="List Table 4 Accent 4" w:uiPriority="49"/>
-    <w:lsdException w:name="List Table 5 Dark Accent 4" w:uiPriority="50"/>
-    <w:lsdException w:name="List Table 6 Colorful Accent 4" w:uiPriority="51"/>
-    <w:lsdException w:name="List Table 7 Colorful Accent 4" w:uiPriority="52"/>
-    <w:lsdException w:name="List Table 1 Light Accent 5" w:uiPriority="46"/>
-    <w:lsdException w:name="List Table 2 Accent 5" w:uiPriority="47"/>
-    <w:lsdException w:name="List Table 3 Accent 5" w:uiPriority="48"/>
-    <w:lsdException w:name="List Table 4 Accent 5" w:uiPriority="49"/>
-    <w:lsdException w:name="List Table 5 Dark Accent 5" w:uiPriority="50"/>
-    <w:lsdException w:name="List Table 6 Colorful Accent 5" w:uiPriority="51"/>
-    <w:lsdException w:name="List Table 7 Colorful Accent 5" w:uiPriority="52"/>
-    <w:lsdException w:name="List Table 1 Light Accent 6" w:uiPriority="46"/>
-    <w:lsdException w:name="List Table 2 Accent 6" w:uiPriority="47"/>
-    <w:lsdException w:name="List Table 3 Accent 6" w:uiPriority="48"/>
-    <w:lsdException w:name="List Table 4 Accent 6" w:uiPriority="49"/>
-    <w:lsdException w:name="List Table 5 Dark Accent 6" w:uiPriority="50"/>
-    <w:lsdException w:name="List Table 6 Colorful Accent 6" w:uiPriority="51"/>
-    <w:lsdException w:name="List Table 7 Colorful Accent 6" w:uiPriority="52"/>
-    <w:lsdException w:name="Mention" w:semiHidden="1" w:unhideWhenUsed="1"/>
-    <w:lsdException w:name="Smart Hyperlink" w:semiHidden="1" w:unhideWhenUsed="1"/>
-    <w:lsdException w:name="Hashtag" w:semiHidden="1" w:unhideWhenUsed="1"/>
-    <w:lsdException w:name="Unresolved Mention" w:semiHidden="1" w:unhideWhenUsed="1"/>
-    <w:lsdException w:name="Smart Link" w:semiHidden="1" w:unhideWhenUsed="1"/>
+  <w:latentStyles w:defLockedState="0" w:defUIPriority="99" w:defSemiHidden="1" w:defUnhideWhenUsed="1" w:defQFormat="0" w:count="267">
+    <w:lsdException w:name="Normal" w:semiHidden="0" w:uiPriority="1" w:unhideWhenUsed="0" w:qFormat="1"/>
+    <w:lsdException w:name="heading 1" w:semiHidden="0" w:uiPriority="9" w:unhideWhenUsed="0" w:qFormat="1"/>
+    <w:lsdException w:name="heading 2" w:uiPriority="9" w:qFormat="1"/>
+    <w:lsdException w:name="heading 3" w:uiPriority="9" w:qFormat="1"/>
+    <w:lsdException w:name="heading 4" w:uiPriority="9" w:qFormat="1"/>
+    <w:lsdException w:name="heading 5" w:uiPriority="9" w:qFormat="1"/>
+    <w:lsdException w:name="heading 6" w:uiPriority="9" w:qFormat="1"/>
+    <w:lsdException w:name="heading 7" w:uiPriority="9" w:qFormat="1"/>
+    <w:lsdException w:name="heading 8" w:uiPriority="9" w:qFormat="1"/>
+    <w:lsdException w:name="heading 9" w:uiPriority="9" w:qFormat="1"/>
+    <w:lsdException w:name="toc 1" w:uiPriority="39"/>
+    <w:lsdException w:name="toc 2" w:uiPriority="39"/>
+    <w:lsdException w:name="toc 3" w:uiPriority="39"/>
+    <w:lsdException w:name="toc 4" w:uiPriority="39"/>
+    <w:lsdException w:name="toc 5" w:uiPriority="39"/>
+    <w:lsdException w:name="toc 6" w:uiPriority="39"/>
+    <w:lsdException w:name="toc 7" w:uiPriority="39"/>
+    <w:lsdException w:name="toc 8" w:uiPriority="39"/>
+    <w:lsdException w:name="toc 9" w:uiPriority="39"/>
+    <w:lsdException w:name="caption" w:uiPriority="35" w:qFormat="1"/>
+    <w:lsdException w:name="Title" w:semiHidden="0" w:uiPriority="10" w:unhideWhenUsed="0" w:qFormat="1"/>
+    <w:lsdException w:name="Default Paragraph Font" w:uiPriority="1"/>
+    <w:lsdException w:name="Body Text" w:uiPriority="1" w:qFormat="1"/>
+    <w:lsdException w:name="Subtitle" w:semiHidden="0" w:uiPriority="11" w:unhideWhenUsed="0" w:qFormat="1"/>
+    <w:lsdException w:name="Strong" w:semiHidden="0" w:uiPriority="22" w:unhideWhenUsed="0" w:qFormat="1"/>
+    <w:lsdException w:name="Emphasis" w:semiHidden="0" w:uiPriority="20" w:unhideWhenUsed="0" w:qFormat="1"/>
+    <w:lsdException w:name="Table Grid" w:semiHidden="0" w:uiPriority="39" w:unhideWhenUsed="0"/>
+    <w:lsdException w:name="Placeholder Text" w:unhideWhenUsed="0"/>
+    <w:lsdException w:name="No Spacing" w:semiHidden="0" w:uiPriority="1" w:unhideWhenUsed="0" w:qFormat="1"/>
+    <w:lsdException w:name="Light Shading" w:semiHidden="0" w:uiPriority="60" w:unhideWhenUsed="0"/>
+    <w:lsdException w:name="Light List" w:semiHidden="0" w:uiPriority="61" w:unhideWhenUsed="0"/>
+    <w:lsdException w:name="Light Grid" w:semiHidden="0" w:uiPriority="62" w:unhideWhenUsed="0"/>
+    <w:lsdException w:name="Medium Shading 1" w:semiHidden="0" w:uiPriority="63" w:unhideWhenUsed="0"/>
+    <w:lsdException w:name="Medium Shading 2" w:semiHidden="0" w:uiPriority="64" w:unhideWhenUsed="0"/>
+    <w:lsdException w:name="Medium List 1" w:semiHidden="0" w:uiPriority="65" w:unhideWhenUsed="0"/>
+    <w:lsdException w:name="Medium List 2" w:semiHidden="0" w:uiPriority="66" w:unhideWhenUsed="0"/>
+    <w:lsdException w:name="Medium Grid 1" w:semiHidden="0" w:uiPriority="67" w:unhideWhenUsed="0"/>
+    <w:lsdException w:name="Medium Grid 2" w:semiHidden="0" w:uiPriority="68" w:unhideWhenUsed="0"/>
+    <w:lsdException w:name="Medium Grid 3" w:semiHidden="0" w:uiPriority="69" w:unhideWhenUsed="0"/>
+    <w:lsdException w:name="Dark List" w:semiHidden="0" w:uiPriority="70" w:unhideWhenUsed="0"/>
+    <w:lsdException w:name="Colorful Shading" w:semiHidden="0" w:uiPriority="71" w:unhideWhenUsed="0"/>
+    <w:lsdException w:name="Colorful List" w:semiHidden="0" w:uiPriority="72" w:unhideWhenUsed="0"/>
+    <w:lsdException w:name="Colorful Grid" w:semiHidden="0" w:uiPriority="73" w:unhideWhenUsed="0"/>
+    <w:lsdException w:name="Light Shading Accent 1" w:semiHidden="0" w:uiPriority="60" w:unhideWhenUsed="0"/>
+    <w:lsdException w:name="Light List Accent 1" w:semiHidden="0" w:uiPriority="61" w:unhideWhenUsed="0"/>
+    <w:lsdException w:name="Light Grid Accent 1" w:semiHidden="0" w:uiPriority="62" w:unhideWhenUsed="0"/>
+    <w:lsdException w:name="Medium Shading 1 Accent 1" w:semiHidden="0" w:uiPriority="63" w:unhideWhenUsed="0"/>
+    <w:lsdException w:name="Medium Shading 2 Accent 1" w:semiHidden="0" w:uiPriority="64" w:unhideWhenUsed="0"/>
+    <w:lsdException w:name="Medium List 1 Accent 1" w:semiHidden="0" w:uiPriority="65" w:unhideWhenUsed="0"/>
+    <w:lsdException w:name="Revision" w:unhideWhenUsed="0"/>
+    <w:lsdException w:name="List Paragraph" w:semiHidden="0" w:uiPriority="34" w:unhideWhenUsed="0" w:qFormat="1"/>
+    <w:lsdException w:name="Quote" w:semiHidden="0" w:uiPriority="29" w:unhideWhenUsed="0" w:qFormat="1"/>
+    <w:lsdException w:name="Intense Quote" w:semiHidden="0" w:uiPriority="30" w:unhideWhenUsed="0" w:qFormat="1"/>
+    <w:lsdException w:name="Medium List 2 Accent 1" w:semiHidden="0" w:uiPriority="66" w:unhideWhenUsed="0"/>
+    <w:lsdException w:name="Medium Grid 1 Accent 1" w:semiHidden="0" w:uiPriority="67" w:unhideWhenUsed="0"/>
+    <w:lsdException w:name="Medium Grid 2 Accent 1" w:semiHidden="0" w:uiPriority="68" w:unhideWhenUsed="0"/>
+    <w:lsdException w:name="Medium Grid 3 Accent 1" w:semiHidden="0" w:uiPriority="69" w:unhideWhenUsed="0"/>
+    <w:lsdException w:name="Dark List Accent 1" w:semiHidden="0" w:uiPriority="70" w:unhideWhenUsed="0"/>
+    <w:lsdException w:name="Colorful Shading Accent 1" w:semiHidden="0" w:uiPriority="71" w:unhideWhenUsed="0"/>
+    <w:lsdException w:name="Colorful List Accent 1" w:semiHidden="0" w:uiPriority="72" w:unhideWhenUsed="0"/>
+    <w:lsdException w:name="Colorful Grid Accent 1" w:semiHidden="0" w:uiPriority="73" w:unhideWhenUsed="0"/>
+    <w:lsdException w:name="Light Shading Accent 2" w:semiHidden="0" w:uiPriority="60" w:unhideWhenUsed="0"/>
+    <w:lsdException w:name="Light List Accent 2" w:semiHidden="0" w:uiPriority="61" w:unhideWhenUsed="0"/>
+    <w:lsdException w:name="Light Grid Accent 2" w:semiHidden="0" w:uiPriority="62" w:unhideWhenUsed="0"/>
+    <w:lsdException w:name="Medium Shading 1 Accent 2" w:semiHidden="0" w:uiPriority="63" w:unhideWhenUsed="0"/>
+    <w:lsdException w:name="Medium Shading 2 Accent 2" w:semiHidden="0" w:uiPriority="64" w:unhideWhenUsed="0"/>
+    <w:lsdException w:name="Medium List 1 Accent 2" w:semiHidden="0" w:uiPriority="65" w:unhideWhenUsed="0"/>
+    <w:lsdException w:name="Medium List 2 Accent 2" w:semiHidden="0" w:uiPriority="66" w:unhideWhenUsed="0"/>
+    <w:lsdException w:name="Medium Grid 1 Accent 2" w:semiHidden="0" w:uiPriority="67" w:unhideWhenUsed="0"/>
+    <w:lsdException w:name="Medium Grid 2 Accent 2" w:semiHidden="0" w:uiPriority="68" w:unhideWhenUsed="0"/>
+    <w:lsdException w:name="Medium Grid 3 Accent 2" w:semiHidden="0" w:uiPriority="69" w:unhideWhenUsed="0"/>
+    <w:lsdException w:name="Dark List Accent 2" w:semiHidden="0" w:uiPriority="70" w:unhideWhenUsed="0"/>
+    <w:lsdException w:name="Colorful Shading Accent 2" w:semiHidden="0" w:uiPriority="71" w:unhideWhenUsed="0"/>
+    <w:lsdException w:name="Colorful List Accent 2" w:semiHidden="0" w:uiPriority="72" w:unhideWhenUsed="0"/>
+    <w:lsdException w:name="Colorful Grid Accent 2" w:semiHidden="0" w:uiPriority="73" w:unhideWhenUsed="0"/>
+    <w:lsdException w:name="Light Shading Accent 3" w:semiHidden="0" w:uiPriority="60" w:unhideWhenUsed="0"/>
+    <w:lsdException w:name="Light List Accent 3" w:semiHidden="0" w:uiPriority="61" w:unhideWhenUsed="0"/>
+    <w:lsdException w:name="Light Grid Accent 3" w:semiHidden="0" w:uiPriority="62" w:unhideWhenUsed="0"/>
+    <w:lsdException w:name="Medium Shading 1 Accent 3" w:semiHidden="0" w:uiPriority="63" w:unhideWhenUsed="0"/>
+    <w:lsdException w:name="Medium Shading 2 Accent 3" w:semiHidden="0" w:uiPriority="64" w:unhideWhenUsed="0"/>
+    <w:lsdException w:name="Medium List 1 Accent 3" w:semiHidden="0" w:uiPriority="65" w:unhideWhenUsed="0"/>
+    <w:lsdException w:name="Medium List 2 Accent 3" w:semiHidden="0" w:uiPriority="66" w:unhideWhenUsed="0"/>
+    <w:lsdException w:name="Medium Grid 1 Accent 3" w:semiHidden="0" w:uiPriority="67" w:unhideWhenUsed="0"/>
+    <w:lsdException w:name="Medium Grid 2 Accent 3" w:semiHidden="0" w:uiPriority="68" w:unhideWhenUsed="0"/>
+    <w:lsdException w:name="Medium Grid 3 Accent 3" w:semiHidden="0" w:uiPriority="69" w:unhideWhenUsed="0"/>
+    <w:lsdException w:name="Dark List Accent 3" w:semiHidden="0" w:uiPriority="70" w:unhideWhenUsed="0"/>
+    <w:lsdException w:name="Colorful Shading Accent 3" w:semiHidden="0" w:uiPriority="71" w:unhideWhenUsed="0"/>
+    <w:lsdException w:name="Colorful List Accent 3" w:semiHidden="0" w:uiPriority="72" w:unhideWhenUsed="0"/>
+    <w:lsdException w:name="Colorful Grid Accent 3" w:semiHidden="0" w:uiPriority="73" w:unhideWhenUsed="0"/>
+    <w:lsdException w:name="Light Shading Accent 4" w:semiHidden="0" w:uiPriority="60" w:unhideWhenUsed="0"/>
+    <w:lsdException w:name="Light List Accent 4" w:semiHidden="0" w:uiPriority="61" w:unhideWhenUsed="0"/>
+    <w:lsdException w:name="Light Grid Accent 4" w:semiHidden="0" w:uiPriority="62" w:unhideWhenUsed="0"/>
+    <w:lsdException w:name="Medium Shading 1 Accent 4" w:semiHidden="0" w:uiPriority="63" w:unhideWhenUsed="0"/>
+    <w:lsdException w:name="Medium Shading 2 Accent 4" w:semiHidden="0" w:uiPriority="64" w:unhideWhenUsed="0"/>
+    <w:lsdException w:name="Medium List 1 Accent 4" w:semiHidden="0" w:uiPriority="65" w:unhideWhenUsed="0"/>
+    <w:lsdException w:name="Medium List 2 Accent 4" w:semiHidden="0" w:uiPriority="66" w:unhideWhenUsed="0"/>
+    <w:lsdException w:name="Medium Grid 1 Accent 4" w:semiHidden="0" w:uiPriority="67" w:unhideWhenUsed="0"/>
+    <w:lsdException w:name="Medium Grid 2 Accent 4" w:semiHidden="0" w:uiPriority="68" w:unhideWhenUsed="0"/>
+    <w:lsdException w:name="Medium Grid 3 Accent 4" w:semiHidden="0" w:uiPriority="69" w:unhideWhenUsed="0"/>
+    <w:lsdException w:name="Dark List Accent 4" w:semiHidden="0" w:uiPriority="70" w:unhideWhenUsed="0"/>
+    <w:lsdException w:name="Colorful Shading Accent 4" w:semiHidden="0" w:uiPriority="71" w:unhideWhenUsed="0"/>
+    <w:lsdException w:name="Colorful List Accent 4" w:semiHidden="0" w:uiPriority="72" w:unhideWhenUsed="0"/>
+    <w:lsdException w:name="Colorful Grid Accent 4" w:semiHidden="0" w:uiPriority="73" w:unhideWhenUsed="0"/>
+    <w:lsdException w:name="Light Shading Accent 5" w:semiHidden="0" w:uiPriority="60" w:unhideWhenUsed="0"/>
+    <w:lsdException w:name="Light List Accent 5" w:semiHidden="0" w:uiPriority="61" w:unhideWhenUsed="0"/>
+    <w:lsdException w:name="Light Grid Accent 5" w:semiHidden="0" w:uiPriority="62" w:unhideWhenUsed="0"/>
+    <w:lsdException w:name="Medium Shading 1 Accent 5" w:semiHidden="0" w:uiPriority="63" w:unhideWhenUsed="0"/>
+    <w:lsdException w:name="Medium Shading 2 Accent 5" w:semiHidden="0" w:uiPriority="64" w:unhideWhenUsed="0"/>
+    <w:lsdException w:name="Medium List 1 Accent 5" w:semiHidden="0" w:uiPriority="65" w:unhideWhenUsed="0"/>
+    <w:lsdException w:name="Medium List 2 Accent 5" w:semiHidden="0" w:uiPriority="66" w:unhideWhenUsed="0"/>
+    <w:lsdException w:name="Medium Grid 1 Accent 5" w:semiHidden="0" w:uiPriority="67" w:unhideWhenUsed="0"/>
+    <w:lsdException w:name="Medium Grid 2 Accent 5" w:semiHidden="0" w:uiPriority="68" w:unhideWhenUsed="0"/>
+    <w:lsdException w:name="Medium Grid 3 Accent 5" w:semiHidden="0" w:uiPriority="69" w:unhideWhenUsed="0"/>
+    <w:lsdException w:name="Dark List Accent 5" w:semiHidden="0" w:uiPriority="70" w:unhideWhenUsed="0"/>
+    <w:lsdException w:name="Colorful Shading Accent 5" w:semiHidden="0" w:uiPriority="71" w:unhideWhenUsed="0"/>
+    <w:lsdException w:name="Colorful List Accent 5" w:semiHidden="0" w:uiPriority="72" w:unhideWhenUsed="0"/>
+    <w:lsdException w:name="Colorful Grid Accent 5" w:semiHidden="0" w:uiPriority="73" w:unhideWhenUsed="0"/>
+    <w:lsdException w:name="Light Shading Accent 6" w:semiHidden="0" w:uiPriority="60" w:unhideWhenUsed="0"/>
+    <w:lsdException w:name="Light List Accent 6" w:semiHidden="0" w:uiPriority="61" w:unhideWhenUsed="0"/>
+    <w:lsdException w:name="Light Grid Accent 6" w:semiHidden="0" w:uiPriority="62" w:unhideWhenUsed="0"/>
+    <w:lsdException w:name="Medium Shading 1 Accent 6" w:semiHidden="0" w:uiPriority="63" w:unhideWhenUsed="0"/>
+    <w:lsdException w:name="Medium Shading 2 Accent 6" w:semiHidden="0" w:uiPriority="64" w:unhideWhenUsed="0"/>
+    <w:lsdException w:name="Medium List 1 Accent 6" w:semiHidden="0" w:uiPriority="65" w:unhideWhenUsed="0"/>
+    <w:lsdException w:name="Medium List 2 Accent 6" w:semiHidden="0" w:uiPriority="66" w:unhideWhenUsed="0"/>
+    <w:lsdException w:name="Medium Grid 1 Accent 6" w:semiHidden="0" w:uiPriority="67" w:unhideWhenUsed="0"/>
+    <w:lsdException w:name="Medium Grid 2 Accent 6" w:semiHidden="0" w:uiPriority="68" w:unhideWhenUsed="0"/>
+    <w:lsdException w:name="Medium Grid 3 Accent 6" w:semiHidden="0" w:uiPriority="69" w:unhideWhenUsed="0"/>
+    <w:lsdException w:name="Dark List Accent 6" w:semiHidden="0" w:uiPriority="70" w:unhideWhenUsed="0"/>
+    <w:lsdException w:name="Colorful Shading Accent 6" w:semiHidden="0" w:uiPriority="71" w:unhideWhenUsed="0"/>
+    <w:lsdException w:name="Colorful List Accent 6" w:semiHidden="0" w:uiPriority="72" w:unhideWhenUsed="0"/>
+    <w:lsdException w:name="Colorful Grid Accent 6" w:semiHidden="0" w:uiPriority="73" w:unhideWhenUsed="0"/>
+    <w:lsdException w:name="Subtle Emphasis" w:semiHidden="0" w:uiPriority="19" w:unhideWhenUsed="0" w:qFormat="1"/>
+    <w:lsdException w:name="Intense Emphasis" w:semiHidden="0" w:uiPriority="21" w:unhideWhenUsed="0" w:qFormat="1"/>
+    <w:lsdException w:name="Subtle Reference" w:semiHidden="0" w:uiPriority="31" w:unhideWhenUsed="0" w:qFormat="1"/>
+    <w:lsdException w:name="Intense Reference" w:semiHidden="0" w:uiPriority="32" w:unhideWhenUsed="0" w:qFormat="1"/>
+    <w:lsdException w:name="Book Title" w:semiHidden="0" w:uiPriority="33" w:unhideWhenUsed="0" w:qFormat="1"/>
+    <w:lsdException w:name="Bibliography" w:uiPriority="37"/>
+    <w:lsdException w:name="TOC Heading" w:uiPriority="39" w:qFormat="1"/>
+  </w:latentStyles>
+  <w:style w:type="paragraph" w:default="1" w:styleId="Normal">
+    <w:name w:val="Normal"/>
+    <w:uiPriority w:val="1"/>
+    <w:qFormat/>
+    <w:rsid w:val="0069322D"/>
+    <w:pPr>
+      <w:widowControl w:val="0"/>
+      <w:autoSpaceDE w:val="0"/>
+      <w:autoSpaceDN w:val="0"/>
+      <w:spacing w:after="0" w:line="240" w:lineRule="auto"/>
+    </w:pPr>
+    <w:rPr>
+      <w:rFonts w:ascii="Times New Roman" w:eastAsia="Times New Roman" w:hAnsi="Times New Roman" w:cs="Times New Roman"/>
+      <w:lang w:val="id"/>
+    </w:rPr>
+  </w:style>
+  <w:style w:type="character" w:default="1" w:styleId="DefaultParagraphFont">
+    <w:name w:val="Default Paragraph Font"/>
+    <w:uiPriority w:val="1"/>
+    <w:semiHidden/>
+    <w:unhideWhenUsed/>
+  </w:style>
+  <w:style w:type="table" w:default="1" w:styleId="TableNormal">
+    <w:name w:val="Normal Table"/>
+    <w:uiPriority w:val="99"/>
+    <w:semiHidden/>
+    <w:unhideWhenUsed/>
+    <w:tblPr>
+      <w:tblInd w:w="0" w:type="dxa"/>
+      <w:tblCellMar>
+        <w:top w:w="0" w:type="dxa"/>
+        <w:left w:w="108" w:type="dxa"/>
+        <w:bottom w:w="0" w:type="dxa"/>
+        <w:right w:w="108" w:type="dxa"/>
+      </w:tblCellMar>
+    </w:tblPr>
+  </w:style>
+  <w:style w:type="numbering" w:default="1" w:styleId="NoList">
+    <w:name w:val="No List"/>
+    <w:uiPriority w:val="99"/>
+    <w:semiHidden/>
+    <w:unhideWhenUsed/>
+  </w:style>
+  <w:style w:type="paragraph" w:styleId="BodyText">
+    <w:name w:val="Body Text"/>
+    <w:aliases w:val="Paragraf copy paste"/>
+    <w:basedOn w:val="Normal"/>
+    <w:link w:val="BodyTextChar"/>
+    <w:uiPriority w:val="1"/>
+    <w:qFormat/>
+    <w:rsid w:val="00D62109"/>
+    <w:pPr>
+      <w:spacing w:before="240" w:after="240" w:line="480" w:lineRule="auto"/>
+      <w:jc w:val="both"/>
+    </w:pPr>
+    <w:rPr>
+      <w:sz w:val="24"/>
+      <w:szCs w:val="24"/>
+    </w:rPr>
+  </w:style>
+  <w:style w:type="character" w:customStyle="1" w:styleId="BodyTextChar">
+    <w:name w:val="Body Text Char"/>
+    <w:aliases w:val="Paragraf copy paste Char"/>
+    <w:basedOn w:val="DefaultParagraphFont"/>
+    <w:link w:val="BodyText"/>
+    <w:uiPriority w:val="1"/>
+    <w:rsid w:val="00D62109"/>
+    <w:rPr>
+      <w:rFonts w:ascii="Times New Roman" w:eastAsia="Times New Roman" w:hAnsi="Times New Roman" w:cs="Times New Roman"/>
+      <w:sz w:val="24"/>
+      <w:szCs w:val="24"/>
+      <w:lang w:val="id"/>
+    </w:rPr>
+  </w:style>
+  <w:style w:type="paragraph" w:styleId="ListParagraph">
+    <w:name w:val="List Paragraph"/>
+    <w:aliases w:val="Body of text,List Paragraph1,Medium Grid 1 - Accent 21,Body of text+1,Body of text+2,Body of text+3,List Paragraph11,Colorful List - Accent 11,HEADING 1,Colorful List - Accent 12,List Paragraph 1,Heading 31,heading 3,Heading 32"/>
+    <w:basedOn w:val="Normal"/>
+    <w:link w:val="ListParagraphChar"/>
+    <w:uiPriority w:val="34"/>
+    <w:qFormat/>
+    <w:rsid w:val="0069322D"/>
+    <w:pPr>
+      <w:ind w:left="2652" w:hanging="361"/>
+      <w:jc w:val="both"/>
+    </w:pPr>
+  </w:style>
+  <w:style w:type="character" w:customStyle="1" w:styleId="ListParagraphChar">
+    <w:name w:val="List Paragraph Char"/>
+    <w:aliases w:val="Body of text Char,List Paragraph1 Char,Medium Grid 1 - Accent 21 Char,Body of text+1 Char,Body of text+2 Char,Body of text+3 Char,List Paragraph11 Char,Colorful List - Accent 11 Char,HEADING 1 Char,Colorful List - Accent 12 Char"/>
+    <w:link w:val="ListParagraph"/>
+    <w:uiPriority w:val="34"/>
+    <w:locked/>
+    <w:rsid w:val="0069322D"/>
+    <w:rPr>
+      <w:rFonts w:ascii="Times New Roman" w:eastAsia="Times New Roman" w:hAnsi="Times New Roman" w:cs="Times New Roman"/>
+      <w:lang w:val="id"/>
+    </w:rPr>
+  </w:style>
+  <w:style w:type="paragraph" w:styleId="NormalWeb">
+    <w:name w:val="Normal (Web)"/>
+    <w:basedOn w:val="Normal"/>
+    <w:uiPriority w:val="99"/>
+    <w:unhideWhenUsed/>
+    <w:rsid w:val="00A70C9B"/>
+    <w:pPr>
+      <w:widowControl/>
+      <w:autoSpaceDE/>
+      <w:autoSpaceDN/>
+      <w:spacing w:before="100" w:beforeAutospacing="1" w:after="100" w:afterAutospacing="1"/>
+    </w:pPr>
+    <w:rPr>
+      <w:sz w:val="24"/>
+      <w:szCs w:val="24"/>
+      <w:lang w:val="en-US"/>
+    </w:rPr>
+  </w:style>
+  <w:style w:type="paragraph" w:styleId="Header">
+    <w:name w:val="header"/>
+    <w:basedOn w:val="Normal"/>
+    <w:link w:val="HeaderChar"/>
+    <w:uiPriority w:val="99"/>
+    <w:unhideWhenUsed/>
+    <w:rsid w:val="00F12278"/>
+    <w:pPr>
+      <w:tabs>
+        <w:tab w:val="center" w:pos="4680"/>
+        <w:tab w:val="right" w:pos="9360"/>
+      </w:tabs>
+    </w:pPr>
+  </w:style>
+  <w:style w:type="character" w:customStyle="1" w:styleId="HeaderChar">
+    <w:name w:val="Header Char"/>
+    <w:basedOn w:val="DefaultParagraphFont"/>
+    <w:link w:val="Header"/>
+    <w:uiPriority w:val="99"/>
+    <w:rsid w:val="00F12278"/>
+    <w:rPr>
+      <w:rFonts w:ascii="Times New Roman" w:eastAsia="Times New Roman" w:hAnsi="Times New Roman" w:cs="Times New Roman"/>
+      <w:lang w:val="id"/>
+    </w:rPr>
+  </w:style>
+  <w:style w:type="paragraph" w:styleId="Footer">
+    <w:name w:val="footer"/>
+    <w:basedOn w:val="Normal"/>
+    <w:link w:val="FooterChar"/>
+    <w:uiPriority w:val="99"/>
+    <w:unhideWhenUsed/>
+    <w:rsid w:val="00F12278"/>
+    <w:pPr>
+      <w:tabs>
+        <w:tab w:val="center" w:pos="4680"/>
+        <w:tab w:val="right" w:pos="9360"/>
+      </w:tabs>
+    </w:pPr>
+  </w:style>
+  <w:style w:type="character" w:customStyle="1" w:styleId="FooterChar">
+    <w:name w:val="Footer Char"/>
+    <w:basedOn w:val="DefaultParagraphFont"/>
+    <w:link w:val="Footer"/>
+    <w:uiPriority w:val="99"/>
+    <w:rsid w:val="00F12278"/>
+    <w:rPr>
+      <w:rFonts w:ascii="Times New Roman" w:eastAsia="Times New Roman" w:hAnsi="Times New Roman" w:cs="Times New Roman"/>
+      <w:lang w:val="id"/>
+    </w:rPr>
+  </w:style>
+</w:styles>
+</file>
+
+<file path=word/stylesWithEffects.xml><?xml version="1.0" encoding="utf-8"?>
+<w:styles xmlns:wpc="http://schemas.microsoft.com/office/word/2010/wordprocessingCanvas" xmlns:mc="http://schemas.openxmlformats.org/markup-compatibility/2006" xmlns:o="urn:schemas-microsoft-com:office:office" xmlns:r="http://schemas.openxmlformats.org/officeDocument/2006/relationships" xmlns:m="http://schemas.openxmlformats.org/officeDocument/2006/math" xmlns:v="urn:schemas-microsoft-com:vml" xmlns:wp14="http://schemas.microsoft.com/office/word/2010/wordprocessingDrawing" xmlns:wp="http://schemas.openxmlformats.org/drawingml/2006/wordprocessingDrawing" xmlns:w10="urn:schemas-microsoft-com:office:word" xmlns:w="http://schemas.openxmlformats.org/wordprocessingml/2006/main" xmlns:w14="http://schemas.microsoft.com/office/word/2010/wordml" xmlns:wpg="http://schemas.microsoft.com/office/word/2010/wordprocessingGroup" xmlns:wpi="http://schemas.microsoft.com/office/word/2010/wordprocessingInk" xmlns:wne="http://schemas.microsoft.com/office/word/2006/wordml" xmlns:wps="http://schemas.microsoft.com/office/word/2010/wordprocessingShape" mc:Ignorable="w14 wp14">
+  <w:docDefaults>
+    <w:rPrDefault>
+      <w:rPr>
+        <w:rFonts w:asciiTheme="minorHAnsi" w:eastAsiaTheme="minorHAnsi" w:hAnsiTheme="minorHAnsi" w:cstheme="minorBidi"/>
+        <w:sz w:val="22"/>
+        <w:szCs w:val="22"/>
+        <w:lang w:val="en-US" w:eastAsia="en-US" w:bidi="ar-SA"/>
+      </w:rPr>
+    </w:rPrDefault>
+    <w:pPrDefault>
+      <w:pPr>
+        <w:spacing w:after="160" w:line="259" w:lineRule="auto"/>
+      </w:pPr>
+    </w:pPrDefault>
+  </w:docDefaults>
+  <w:latentStyles w:defLockedState="0" w:defUIPriority="99" w:defSemiHidden="1" w:defUnhideWhenUsed="1" w:defQFormat="0" w:count="267">
+    <w:lsdException w:name="Normal" w:semiHidden="0" w:uiPriority="1" w:unhideWhenUsed="0" w:qFormat="1"/>
+    <w:lsdException w:name="heading 1" w:semiHidden="0" w:uiPriority="9" w:unhideWhenUsed="0" w:qFormat="1"/>
+    <w:lsdException w:name="heading 2" w:uiPriority="9" w:qFormat="1"/>
+    <w:lsdException w:name="heading 3" w:uiPriority="9" w:qFormat="1"/>
+    <w:lsdException w:name="heading 4" w:uiPriority="9" w:qFormat="1"/>
+    <w:lsdException w:name="heading 5" w:uiPriority="9" w:qFormat="1"/>
+    <w:lsdException w:name="heading 6" w:uiPriority="9" w:qFormat="1"/>
+    <w:lsdException w:name="heading 7" w:uiPriority="9" w:qFormat="1"/>
+    <w:lsdException w:name="heading 8" w:uiPriority="9" w:qFormat="1"/>
+    <w:lsdException w:name="heading 9" w:uiPriority="9" w:qFormat="1"/>
+    <w:lsdException w:name="toc 1" w:uiPriority="39"/>
+    <w:lsdException w:name="toc 2" w:uiPriority="39"/>
+    <w:lsdException w:name="toc 3" w:uiPriority="39"/>
+    <w:lsdException w:name="toc 4" w:uiPriority="39"/>
+    <w:lsdException w:name="toc 5" w:uiPriority="39"/>
+    <w:lsdException w:name="toc 6" w:uiPriority="39"/>
+    <w:lsdException w:name="toc 7" w:uiPriority="39"/>
+    <w:lsdException w:name="toc 8" w:uiPriority="39"/>
+    <w:lsdException w:name="toc 9" w:uiPriority="39"/>
+    <w:lsdException w:name="caption" w:uiPriority="35" w:qFormat="1"/>
+    <w:lsdException w:name="Title" w:semiHidden="0" w:uiPriority="10" w:unhideWhenUsed="0" w:qFormat="1"/>
+    <w:lsdException w:name="Default Paragraph Font" w:uiPriority="1"/>
+    <w:lsdException w:name="Body Text" w:uiPriority="1" w:qFormat="1"/>
+    <w:lsdException w:name="Subtitle" w:semiHidden="0" w:uiPriority="11" w:unhideWhenUsed="0" w:qFormat="1"/>
+    <w:lsdException w:name="Strong" w:semiHidden="0" w:uiPriority="22" w:unhideWhenUsed="0" w:qFormat="1"/>
+    <w:lsdException w:name="Emphasis" w:semiHidden="0" w:uiPriority="20" w:unhideWhenUsed="0" w:qFormat="1"/>
+    <w:lsdException w:name="Table Grid" w:semiHidden="0" w:uiPriority="39" w:unhideWhenUsed="0"/>
+    <w:lsdException w:name="Placeholder Text" w:unhideWhenUsed="0"/>
+    <w:lsdException w:name="No Spacing" w:semiHidden="0" w:uiPriority="1" w:unhideWhenUsed="0" w:qFormat="1"/>
+    <w:lsdException w:name="Light Shading" w:semiHidden="0" w:uiPriority="60" w:unhideWhenUsed="0"/>
+    <w:lsdException w:name="Light List" w:semiHidden="0" w:uiPriority="61" w:unhideWhenUsed="0"/>
+    <w:lsdException w:name="Light Grid" w:semiHidden="0" w:uiPriority="62" w:unhideWhenUsed="0"/>
+    <w:lsdException w:name="Medium Shading 1" w:semiHidden="0" w:uiPriority="63" w:unhideWhenUsed="0"/>
+    <w:lsdException w:name="Medium Shading 2" w:semiHidden="0" w:uiPriority="64" w:unhideWhenUsed="0"/>
+    <w:lsdException w:name="Medium List 1" w:semiHidden="0" w:uiPriority="65" w:unhideWhenUsed="0"/>
+    <w:lsdException w:name="Medium List 2" w:semiHidden="0" w:uiPriority="66" w:unhideWhenUsed="0"/>
+    <w:lsdException w:name="Medium Grid 1" w:semiHidden="0" w:uiPriority="67" w:unhideWhenUsed="0"/>
+    <w:lsdException w:name="Medium Grid 2" w:semiHidden="0" w:uiPriority="68" w:unhideWhenUsed="0"/>
+    <w:lsdException w:name="Medium Grid 3" w:semiHidden="0" w:uiPriority="69" w:unhideWhenUsed="0"/>
+    <w:lsdException w:name="Dark List" w:semiHidden="0" w:uiPriority="70" w:unhideWhenUsed="0"/>
+    <w:lsdException w:name="Colorful Shading" w:semiHidden="0" w:uiPriority="71" w:unhideWhenUsed="0"/>
+    <w:lsdException w:name="Colorful List" w:semiHidden="0" w:uiPriority="72" w:unhideWhenUsed="0"/>
+    <w:lsdException w:name="Colorful Grid" w:semiHidden="0" w:uiPriority="73" w:unhideWhenUsed="0"/>
+    <w:lsdException w:name="Light Shading Accent 1" w:semiHidden="0" w:uiPriority="60" w:unhideWhenUsed="0"/>
+    <w:lsdException w:name="Light List Accent 1" w:semiHidden="0" w:uiPriority="61" w:unhideWhenUsed="0"/>
+    <w:lsdException w:name="Light Grid Accent 1" w:semiHidden="0" w:uiPriority="62" w:unhideWhenUsed="0"/>
+    <w:lsdException w:name="Medium Shading 1 Accent 1" w:semiHidden="0" w:uiPriority="63" w:unhideWhenUsed="0"/>
+    <w:lsdException w:name="Medium Shading 2 Accent 1" w:semiHidden="0" w:uiPriority="64" w:unhideWhenUsed="0"/>
+    <w:lsdException w:name="Medium List 1 Accent 1" w:semiHidden="0" w:uiPriority="65" w:unhideWhenUsed="0"/>
+    <w:lsdException w:name="Revision" w:unhideWhenUsed="0"/>
+    <w:lsdException w:name="List Paragraph" w:semiHidden="0" w:uiPriority="34" w:unhideWhenUsed="0" w:qFormat="1"/>
+    <w:lsdException w:name="Quote" w:semiHidden="0" w:uiPriority="29" w:unhideWhenUsed="0" w:qFormat="1"/>
+    <w:lsdException w:name="Intense Quote" w:semiHidden="0" w:uiPriority="30" w:unhideWhenUsed="0" w:qFormat="1"/>
+    <w:lsdException w:name="Medium List 2 Accent 1" w:semiHidden="0" w:uiPriority="66" w:unhideWhenUsed="0"/>
+    <w:lsdException w:name="Medium Grid 1 Accent 1" w:semiHidden="0" w:uiPriority="67" w:unhideWhenUsed="0"/>
+    <w:lsdException w:name="Medium Grid 2 Accent 1" w:semiHidden="0" w:uiPriority="68" w:unhideWhenUsed="0"/>
+    <w:lsdException w:name="Medium Grid 3 Accent 1" w:semiHidden="0" w:uiPriority="69" w:unhideWhenUsed="0"/>
+    <w:lsdException w:name="Dark List Accent 1" w:semiHidden="0" w:uiPriority="70" w:unhideWhenUsed="0"/>
+    <w:lsdException w:name="Colorful Shading Accent 1" w:semiHidden="0" w:uiPriority="71" w:unhideWhenUsed="0"/>
+    <w:lsdException w:name="Colorful List Accent 1" w:semiHidden="0" w:uiPriority="72" w:unhideWhenUsed="0"/>
+    <w:lsdException w:name="Colorful Grid Accent 1" w:semiHidden="0" w:uiPriority="73" w:unhideWhenUsed="0"/>
+    <w:lsdException w:name="Light Shading Accent 2" w:semiHidden="0" w:uiPriority="60" w:unhideWhenUsed="0"/>
+    <w:lsdException w:name="Light List Accent 2" w:semiHidden="0" w:uiPriority="61" w:unhideWhenUsed="0"/>
+    <w:lsdException w:name="Light Grid Accent 2" w:semiHidden="0" w:uiPriority="62" w:unhideWhenUsed="0"/>
+    <w:lsdException w:name="Medium Shading 1 Accent 2" w:semiHidden="0" w:uiPriority="63" w:unhideWhenUsed="0"/>
+    <w:lsdException w:name="Medium Shading 2 Accent 2" w:semiHidden="0" w:uiPriority="64" w:unhideWhenUsed="0"/>
+    <w:lsdException w:name="Medium List 1 Accent 2" w:semiHidden="0" w:uiPriority="65" w:unhideWhenUsed="0"/>
+    <w:lsdException w:name="Medium List 2 Accent 2" w:semiHidden="0" w:uiPriority="66" w:unhideWhenUsed="0"/>
+    <w:lsdException w:name="Medium Grid 1 Accent 2" w:semiHidden="0" w:uiPriority="67" w:unhideWhenUsed="0"/>
+    <w:lsdException w:name="Medium Grid 2 Accent 2" w:semiHidden="0" w:uiPriority="68" w:unhideWhenUsed="0"/>
+    <w:lsdException w:name="Medium Grid 3 Accent 2" w:semiHidden="0" w:uiPriority="69" w:unhideWhenUsed="0"/>
+    <w:lsdException w:name="Dark List Accent 2" w:semiHidden="0" w:uiPriority="70" w:unhideWhenUsed="0"/>
+    <w:lsdException w:name="Colorful Shading Accent 2" w:semiHidden="0" w:uiPriority="71" w:unhideWhenUsed="0"/>
+    <w:lsdException w:name="Colorful List Accent 2" w:semiHidden="0" w:uiPriority="72" w:unhideWhenUsed="0"/>
+    <w:lsdException w:name="Colorful Grid Accent 2" w:semiHidden="0" w:uiPriority="73" w:unhideWhenUsed="0"/>
+    <w:lsdException w:name="Light Shading Accent 3" w:semiHidden="0" w:uiPriority="60" w:unhideWhenUsed="0"/>
+    <w:lsdException w:name="Light List Accent 3" w:semiHidden="0" w:uiPriority="61" w:unhideWhenUsed="0"/>
+    <w:lsdException w:name="Light Grid Accent 3" w:semiHidden="0" w:uiPriority="62" w:unhideWhenUsed="0"/>
+    <w:lsdException w:name="Medium Shading 1 Accent 3" w:semiHidden="0" w:uiPriority="63" w:unhideWhenUsed="0"/>
+    <w:lsdException w:name="Medium Shading 2 Accent 3" w:semiHidden="0" w:uiPriority="64" w:unhideWhenUsed="0"/>
+    <w:lsdException w:name="Medium List 1 Accent 3" w:semiHidden="0" w:uiPriority="65" w:unhideWhenUsed="0"/>
+    <w:lsdException w:name="Medium List 2 Accent 3" w:semiHidden="0" w:uiPriority="66" w:unhideWhenUsed="0"/>
+    <w:lsdException w:name="Medium Grid 1 Accent 3" w:semiHidden="0" w:uiPriority="67" w:unhideWhenUsed="0"/>
+    <w:lsdException w:name="Medium Grid 2 Accent 3" w:semiHidden="0" w:uiPriority="68" w:unhideWhenUsed="0"/>
+    <w:lsdException w:name="Medium Grid 3 Accent 3" w:semiHidden="0" w:uiPriority="69" w:unhideWhenUsed="0"/>
+    <w:lsdException w:name="Dark List Accent 3" w:semiHidden="0" w:uiPriority="70" w:unhideWhenUsed="0"/>
+    <w:lsdException w:name="Colorful Shading Accent 3" w:semiHidden="0" w:uiPriority="71" w:unhideWhenUsed="0"/>
+    <w:lsdException w:name="Colorful List Accent 3" w:semiHidden="0" w:uiPriority="72" w:unhideWhenUsed="0"/>
+    <w:lsdException w:name="Colorful Grid Accent 3" w:semiHidden="0" w:uiPriority="73" w:unhideWhenUsed="0"/>
+    <w:lsdException w:name="Light Shading Accent 4" w:semiHidden="0" w:uiPriority="60" w:unhideWhenUsed="0"/>
+    <w:lsdException w:name="Light List Accent 4" w:semiHidden="0" w:uiPriority="61" w:unhideWhenUsed="0"/>
+    <w:lsdException w:name="Light Grid Accent 4" w:semiHidden="0" w:uiPriority="62" w:unhideWhenUsed="0"/>
+    <w:lsdException w:name="Medium Shading 1 Accent 4" w:semiHidden="0" w:uiPriority="63" w:unhideWhenUsed="0"/>
+    <w:lsdException w:name="Medium Shading 2 Accent 4" w:semiHidden="0" w:uiPriority="64" w:unhideWhenUsed="0"/>
+    <w:lsdException w:name="Medium List 1 Accent 4" w:semiHidden="0" w:uiPriority="65" w:unhideWhenUsed="0"/>
+    <w:lsdException w:name="Medium List 2 Accent 4" w:semiHidden="0" w:uiPriority="66" w:unhideWhenUsed="0"/>
+    <w:lsdException w:name="Medium Grid 1 Accent 4" w:semiHidden="0" w:uiPriority="67" w:unhideWhenUsed="0"/>
+    <w:lsdException w:name="Medium Grid 2 Accent 4" w:semiHidden="0" w:uiPriority="68" w:unhideWhenUsed="0"/>
+    <w:lsdException w:name="Medium Grid 3 Accent 4" w:semiHidden="0" w:uiPriority="69" w:unhideWhenUsed="0"/>
+    <w:lsdException w:name="Dark List Accent 4" w:semiHidden="0" w:uiPriority="70" w:unhideWhenUsed="0"/>
+    <w:lsdException w:name="Colorful Shading Accent 4" w:semiHidden="0" w:uiPriority="71" w:unhideWhenUsed="0"/>
+    <w:lsdException w:name="Colorful List Accent 4" w:semiHidden="0" w:uiPriority="72" w:unhideWhenUsed="0"/>
+    <w:lsdException w:name="Colorful Grid Accent 4" w:semiHidden="0" w:uiPriority="73" w:unhideWhenUsed="0"/>
+    <w:lsdException w:name="Light Shading Accent 5" w:semiHidden="0" w:uiPriority="60" w:unhideWhenUsed="0"/>
+    <w:lsdException w:name="Light List Accent 5" w:semiHidden="0" w:uiPriority="61" w:unhideWhenUsed="0"/>
+    <w:lsdException w:name="Light Grid Accent 5" w:semiHidden="0" w:uiPriority="62" w:unhideWhenUsed="0"/>
+    <w:lsdException w:name="Medium Shading 1 Accent 5" w:semiHidden="0" w:uiPriority="63" w:unhideWhenUsed="0"/>
+    <w:lsdException w:name="Medium Shading 2 Accent 5" w:semiHidden="0" w:uiPriority="64" w:unhideWhenUsed="0"/>
+    <w:lsdException w:name="Medium List 1 Accent 5" w:semiHidden="0" w:uiPriority="65" w:unhideWhenUsed="0"/>
+    <w:lsdException w:name="Medium List 2 Accent 5" w:semiHidden="0" w:uiPriority="66" w:unhideWhenUsed="0"/>
+    <w:lsdException w:name="Medium Grid 1 Accent 5" w:semiHidden="0" w:uiPriority="67" w:unhideWhenUsed="0"/>
+    <w:lsdException w:name="Medium Grid 2 Accent 5" w:semiHidden="0" w:uiPriority="68" w:unhideWhenUsed="0"/>
+    <w:lsdException w:name="Medium Grid 3 Accent 5" w:semiHidden="0" w:uiPriority="69" w:unhideWhenUsed="0"/>
+    <w:lsdException w:name="Dark List Accent 5" w:semiHidden="0" w:uiPriority="70" w:unhideWhenUsed="0"/>
+    <w:lsdException w:name="Colorful Shading Accent 5" w:semiHidden="0" w:uiPriority="71" w:unhideWhenUsed="0"/>
+    <w:lsdException w:name="Colorful List Accent 5" w:semiHidden="0" w:uiPriority="72" w:unhideWhenUsed="0"/>
+    <w:lsdException w:name="Colorful Grid Accent 5" w:semiHidden="0" w:uiPriority="73" w:unhideWhenUsed="0"/>
+    <w:lsdException w:name="Light Shading Accent 6" w:semiHidden="0" w:uiPriority="60" w:unhideWhenUsed="0"/>
+    <w:lsdException w:name="Light List Accent 6" w:semiHidden="0" w:uiPriority="61" w:unhideWhenUsed="0"/>
+    <w:lsdException w:name="Light Grid Accent 6" w:semiHidden="0" w:uiPriority="62" w:unhideWhenUsed="0"/>
+    <w:lsdException w:name="Medium Shading 1 Accent 6" w:semiHidden="0" w:uiPriority="63" w:unhideWhenUsed="0"/>
+    <w:lsdException w:name="Medium Shading 2 Accent 6" w:semiHidden="0" w:uiPriority="64" w:unhideWhenUsed="0"/>
+    <w:lsdException w:name="Medium List 1 Accent 6" w:semiHidden="0" w:uiPriority="65" w:unhideWhenUsed="0"/>
+    <w:lsdException w:name="Medium List 2 Accent 6" w:semiHidden="0" w:uiPriority="66" w:unhideWhenUsed="0"/>
+    <w:lsdException w:name="Medium Grid 1 Accent 6" w:semiHidden="0" w:uiPriority="67" w:unhideWhenUsed="0"/>
+    <w:lsdException w:name="Medium Grid 2 Accent 6" w:semiHidden="0" w:uiPriority="68" w:unhideWhenUsed="0"/>
+    <w:lsdException w:name="Medium Grid 3 Accent 6" w:semiHidden="0" w:uiPriority="69" w:unhideWhenUsed="0"/>
+    <w:lsdException w:name="Dark List Accent 6" w:semiHidden="0" w:uiPriority="70" w:unhideWhenUsed="0"/>
+    <w:lsdException w:name="Colorful Shading Accent 6" w:semiHidden="0" w:uiPriority="71" w:unhideWhenUsed="0"/>
+    <w:lsdException w:name="Colorful List Accent 6" w:semiHidden="0" w:uiPriority="72" w:unhideWhenUsed="0"/>
+    <w:lsdException w:name="Colorful Grid Accent 6" w:semiHidden="0" w:uiPriority="73" w:unhideWhenUsed="0"/>
+    <w:lsdException w:name="Subtle Emphasis" w:semiHidden="0" w:uiPriority="19" w:unhideWhenUsed="0" w:qFormat="1"/>
+    <w:lsdException w:name="Intense Emphasis" w:semiHidden="0" w:uiPriority="21" w:unhideWhenUsed="0" w:qFormat="1"/>
+    <w:lsdException w:name="Subtle Reference" w:semiHidden="0" w:uiPriority="31" w:unhideWhenUsed="0" w:qFormat="1"/>
+    <w:lsdException w:name="Intense Reference" w:semiHidden="0" w:uiPriority="32" w:unhideWhenUsed="0" w:qFormat="1"/>
+    <w:lsdException w:name="Book Title" w:semiHidden="0" w:uiPriority="33" w:unhideWhenUsed="0" w:qFormat="1"/>
+    <w:lsdException w:name="Bibliography" w:uiPriority="37"/>
+    <w:lsdException w:name="TOC Heading" w:uiPriority="39" w:qFormat="1"/>
   </w:latentStyles>
   <w:style w:type="paragraph" w:default="1" w:styleId="Normal">
     <w:name w:val="Normal"/>
@@ -9875,7 +10572,7 @@
   <a:extraClrSchemeLst/>
   <a:extLst>
     <a:ext uri="{05A4C25C-085E-4340-85A3-A5531E510DB2}">
-      <thm15:themeFamily xmlns:thm15="http://schemas.microsoft.com/office/thememl/2012/main" name="Office Theme" id="{62F939B6-93AF-4DB8-9C6B-D6C7DFDC589F}" vid="{4A3C46E8-61CC-4603-A589-7422A47A8E4A}"/>
+      <thm15:themeFamily xmlns="" xmlns:thm15="http://schemas.microsoft.com/office/thememl/2012/main" name="Office Theme" id="{62F939B6-93AF-4DB8-9C6B-D6C7DFDC589F}" vid="{4A3C46E8-61CC-4603-A589-7422A47A8E4A}"/>
     </a:ext>
   </a:extLst>
 </a:theme>
@@ -9886,7 +10583,7 @@
 </file>
 
 <file path=customXml/itemProps1.xml><?xml version="1.0" encoding="utf-8"?>
-<ds:datastoreItem xmlns:ds="http://schemas.openxmlformats.org/officeDocument/2006/customXml" ds:itemID="{9046182A-731F-44AB-8218-10139D542877}">
+<ds:datastoreItem xmlns:ds="http://schemas.openxmlformats.org/officeDocument/2006/customXml" ds:itemID="{4025EFB3-43B0-4736-B945-114454CB7D3C}">
   <ds:schemaRefs>
     <ds:schemaRef ds:uri="http://schemas.openxmlformats.org/officeDocument/2006/bibliography"/>
   </ds:schemaRefs>

</xml_diff>

<commit_message>
tambah bagian e tematik
</commit_message>
<xml_diff>
--- a/Bu Emay M/BAB II.docx
+++ b/Bu Emay M/BAB II.docx
@@ -6681,14 +6681,15 @@
           <w:tab w:val="left" w:pos="810"/>
         </w:tabs>
         <w:spacing w:line="480" w:lineRule="auto"/>
-        <w:ind w:firstLine="450"/>
-        <w:rPr>
-          <w:bCs/>
-          <w:sz w:val="24"/>
-          <w:szCs w:val="24"/>
-          <w:lang w:val="en-US"/>
-        </w:rPr>
-      </w:pPr>
+        <w:ind w:left="810" w:firstLine="900"/>
+        <w:rPr>
+          <w:bCs/>
+          <w:sz w:val="24"/>
+          <w:szCs w:val="24"/>
+          <w:lang w:val="en-US"/>
+        </w:rPr>
+      </w:pPr>
+      <w:bookmarkStart w:id="1" w:name="_GoBack"/>
       <w:r>
         <w:rPr>
           <w:bCs/>
@@ -6710,7 +6711,7 @@
           <w:tab w:val="left" w:pos="810"/>
         </w:tabs>
         <w:spacing w:line="480" w:lineRule="auto"/>
-        <w:ind w:firstLine="450"/>
+        <w:ind w:left="810" w:firstLine="900"/>
         <w:rPr>
           <w:bCs/>
           <w:sz w:val="24"/>
@@ -6739,7 +6740,7 @@
           <w:tab w:val="left" w:pos="810"/>
         </w:tabs>
         <w:spacing w:line="480" w:lineRule="auto"/>
-        <w:ind w:firstLine="450"/>
+        <w:ind w:left="810" w:firstLine="900"/>
         <w:rPr>
           <w:bCs/>
           <w:sz w:val="24"/>
@@ -6757,6 +6758,7 @@
         <w:t xml:space="preserve"> Berhitung</w:t>
       </w:r>
     </w:p>
+    <w:bookmarkEnd w:id="1"/>
     <w:p>
       <w:pPr>
         <w:tabs>
@@ -6870,8 +6872,6 @@
         </w:rPr>
         <w:t>Instrumen asesmen yang disusun disesuaikan dengan kurikulum pembelajaran keterampilan menata tempat makan dan minum di meja makan, Bahasa Indonesia dan matematika.</w:t>
       </w:r>
-      <w:bookmarkStart w:id="1" w:name="_GoBack"/>
-      <w:bookmarkEnd w:id="1"/>
     </w:p>
     <w:sectPr>
       <w:pgSz w:w="12240" w:h="15840"/>
@@ -11535,7 +11535,7 @@
 </file>
 
 <file path=customXml/itemProps1.xml><?xml version="1.0" encoding="utf-8"?>
-<ds:datastoreItem xmlns:ds="http://schemas.openxmlformats.org/officeDocument/2006/customXml" ds:itemID="{006079C3-BB3C-4BDA-9880-3CFAAD10A678}">
+<ds:datastoreItem xmlns:ds="http://schemas.openxmlformats.org/officeDocument/2006/customXml" ds:itemID="{1A3DA80A-736B-41AE-B5A5-AEA5E28F5C13}">
   <ds:schemaRefs>
     <ds:schemaRef ds:uri="http://schemas.openxmlformats.org/officeDocument/2006/bibliography"/>
   </ds:schemaRefs>

</xml_diff>